<commit_message>
Build: kbate tq overwrite
</commit_message>
<xml_diff>
--- a/certificados/Procedimiento para renovacion de servicios.docx
+++ b/certificados/Procedimiento para renovacion de servicios.docx
@@ -1,6 +1,6 @@
 
 <file path=word/document.xml><?xml version="1.0" encoding="utf-8"?>
-<w:document xmlns:wpc="http://schemas.microsoft.com/office/word/2010/wordprocessingCanvas" xmlns:cx="http://schemas.microsoft.com/office/drawing/2014/chartex" xmlns:cx1="http://schemas.microsoft.com/office/drawing/2015/9/8/chartex" xmlns:cx2="http://schemas.microsoft.com/office/drawing/2015/10/21/chartex" xmlns:cx3="http://schemas.microsoft.com/office/drawing/2016/5/9/chartex" xmlns:cx4="http://schemas.microsoft.com/office/drawing/2016/5/10/chartex" xmlns:cx5="http://schemas.microsoft.com/office/drawing/2016/5/11/chartex" xmlns:cx6="http://schemas.microsoft.com/office/drawing/2016/5/12/chartex" xmlns:cx7="http://schemas.microsoft.com/office/drawing/2016/5/13/chartex" xmlns:cx8="http://schemas.microsoft.com/office/drawing/2016/5/14/chartex" xmlns:mc="http://schemas.openxmlformats.org/markup-compatibility/2006" xmlns:aink="http://schemas.microsoft.com/office/drawing/2016/ink" xmlns:am3d="http://schemas.microsoft.com/office/drawing/2017/model3d" xmlns:o="urn:schemas-microsoft-com:office:office" xmlns:r="http://schemas.openxmlformats.org/officeDocument/2006/relationships" xmlns:m="http://schemas.openxmlformats.org/officeDocument/2006/math" xmlns:v="urn:schemas-microsoft-com:vml" xmlns:wp14="http://schemas.microsoft.com/office/word/2010/wordprocessingDrawing" xmlns:wp="http://schemas.openxmlformats.org/drawingml/2006/wordprocessingDrawing" xmlns:w10="urn:schemas-microsoft-com:office:word" xmlns:w="http://schemas.openxmlformats.org/wordprocessingml/2006/main" xmlns:w14="http://schemas.microsoft.com/office/word/2010/wordml" xmlns:w15="http://schemas.microsoft.com/office/word/2012/wordml" xmlns:w16cex="http://schemas.microsoft.com/office/word/2018/wordml/cex" xmlns:w16cid="http://schemas.microsoft.com/office/word/2016/wordml/cid" xmlns:w16="http://schemas.microsoft.com/office/word/2018/wordml" xmlns:w16sdtdh="http://schemas.microsoft.com/office/word/2020/wordml/sdtdatahash" xmlns:w16se="http://schemas.microsoft.com/office/word/2015/wordml/symex" xmlns:wpg="http://schemas.microsoft.com/office/word/2010/wordprocessingGroup" xmlns:wpi="http://schemas.microsoft.com/office/word/2010/wordprocessingInk" xmlns:wne="http://schemas.microsoft.com/office/word/2006/wordml" xmlns:wps="http://schemas.microsoft.com/office/word/2010/wordprocessingShape" mc:Ignorable="w14 w15 w16se w16cid w16 w16cex w16sdtdh wp14">
+<w:document xmlns:wpc="http://schemas.microsoft.com/office/word/2010/wordprocessingCanvas" xmlns:cx="http://schemas.microsoft.com/office/drawing/2014/chartex" xmlns:cx1="http://schemas.microsoft.com/office/drawing/2015/9/8/chartex" xmlns:cx2="http://schemas.microsoft.com/office/drawing/2015/10/21/chartex" xmlns:cx3="http://schemas.microsoft.com/office/drawing/2016/5/9/chartex" xmlns:cx4="http://schemas.microsoft.com/office/drawing/2016/5/10/chartex" xmlns:cx5="http://schemas.microsoft.com/office/drawing/2016/5/11/chartex" xmlns:cx6="http://schemas.microsoft.com/office/drawing/2016/5/12/chartex" xmlns:cx7="http://schemas.microsoft.com/office/drawing/2016/5/13/chartex" xmlns:cx8="http://schemas.microsoft.com/office/drawing/2016/5/14/chartex" xmlns:mc="http://schemas.openxmlformats.org/markup-compatibility/2006" xmlns:aink="http://schemas.microsoft.com/office/drawing/2016/ink" xmlns:am3d="http://schemas.microsoft.com/office/drawing/2017/model3d" xmlns:o="urn:schemas-microsoft-com:office:office" xmlns:oel="http://schemas.microsoft.com/office/2019/extlst" xmlns:r="http://schemas.openxmlformats.org/officeDocument/2006/relationships" xmlns:m="http://schemas.openxmlformats.org/officeDocument/2006/math" xmlns:v="urn:schemas-microsoft-com:vml" xmlns:wp14="http://schemas.microsoft.com/office/word/2010/wordprocessingDrawing" xmlns:wp="http://schemas.openxmlformats.org/drawingml/2006/wordprocessingDrawing" xmlns:w10="urn:schemas-microsoft-com:office:word" xmlns:w="http://schemas.openxmlformats.org/wordprocessingml/2006/main" xmlns:w14="http://schemas.microsoft.com/office/word/2010/wordml" xmlns:w15="http://schemas.microsoft.com/office/word/2012/wordml" xmlns:w16cex="http://schemas.microsoft.com/office/word/2018/wordml/cex" xmlns:w16cid="http://schemas.microsoft.com/office/word/2016/wordml/cid" xmlns:w16="http://schemas.microsoft.com/office/word/2018/wordml" xmlns:w16sdtdh="http://schemas.microsoft.com/office/word/2020/wordml/sdtdatahash" xmlns:w16se="http://schemas.microsoft.com/office/word/2015/wordml/symex" xmlns:wpg="http://schemas.microsoft.com/office/word/2010/wordprocessingGroup" xmlns:wpi="http://schemas.microsoft.com/office/word/2010/wordprocessingInk" xmlns:wne="http://schemas.microsoft.com/office/word/2006/wordml" xmlns:wps="http://schemas.microsoft.com/office/word/2010/wordprocessingShape" mc:Ignorable="w14 w15 w16se w16cid w16 w16cex w16sdtdh wp14">
   <w:body>
     <w:p>
       <w:pPr>
@@ -33,7 +33,6 @@
           <w:szCs w:val="26"/>
         </w:rPr>
       </w:pPr>
-      <w:proofErr w:type="gramStart"/>
       <w:r>
         <w:rPr>
           <w:b/>
@@ -42,18 +41,7 @@
           <w:sz w:val="26"/>
           <w:szCs w:val="26"/>
         </w:rPr>
-        <w:t>Importante!</w:t>
-      </w:r>
-      <w:proofErr w:type="gramEnd"/>
-      <w:r>
-        <w:rPr>
-          <w:b/>
-          <w:bCs/>
-          <w:color w:val="FF0000"/>
-          <w:sz w:val="26"/>
-          <w:szCs w:val="26"/>
-        </w:rPr>
-        <w:t xml:space="preserve"> Estos cambios en </w:t>
+        <w:t xml:space="preserve">Importante! Estos cambios en </w:t>
       </w:r>
       <w:proofErr w:type="spellStart"/>
       <w:r>
@@ -415,15 +403,7 @@
     </w:p>
     <w:p>
       <w:r>
-        <w:t xml:space="preserve">Es necesario </w:t>
-      </w:r>
-      <w:proofErr w:type="gramStart"/>
-      <w:r>
-        <w:t>pre cargar</w:t>
-      </w:r>
-      <w:proofErr w:type="gramEnd"/>
-      <w:r>
-        <w:t xml:space="preserve"> en el servidor 16mon01 el certificado y la </w:t>
+        <w:t xml:space="preserve">Es necesario pre cargar en el servidor 16mon01 el certificado y la </w:t>
       </w:r>
       <w:proofErr w:type="spellStart"/>
       <w:r>
@@ -1311,15 +1291,7 @@
           <w:color w:val="4472C4" w:themeColor="accent1"/>
           <w:lang w:val="en-US"/>
         </w:rPr>
-        <w:t xml:space="preserve"> </w:t>
-      </w:r>
-      <w:proofErr w:type="gramStart"/>
-      <w:r>
-        <w:rPr>
-          <w:color w:val="4472C4" w:themeColor="accent1"/>
-          <w:lang w:val="en-US"/>
-        </w:rPr>
-        <w:t>/</w:t>
+        <w:t xml:space="preserve"> /</w:t>
       </w:r>
       <w:proofErr w:type="spellStart"/>
       <w:r>
@@ -1353,7 +1325,6 @@
         </w:rPr>
         <w:t>;</w:t>
       </w:r>
-      <w:proofErr w:type="gramEnd"/>
     </w:p>
     <w:p>
       <w:r>
@@ -1373,15 +1344,7 @@
       </w:r>
       <w:r>
         <w:br/>
-        <w:t xml:space="preserve">Copiar el </w:t>
-      </w:r>
-      <w:proofErr w:type="gramStart"/>
-      <w:r>
-        <w:t>archivo .CERT</w:t>
-      </w:r>
-      <w:proofErr w:type="gramEnd"/>
-      <w:r>
-        <w:t xml:space="preserve"> y .KEY en </w:t>
+        <w:t xml:space="preserve">Copiar el archivo .CERT y .KEY en </w:t>
       </w:r>
       <w:r>
         <w:t>/home/</w:t>
@@ -1744,13 +1707,8 @@
       </w:r>
       <w:proofErr w:type="spellEnd"/>
       <w:r>
-        <w:t xml:space="preserve"> y no a nivel global del </w:t>
-      </w:r>
-      <w:proofErr w:type="gramStart"/>
-      <w:r>
-        <w:t>server</w:t>
-      </w:r>
-      <w:proofErr w:type="gramEnd"/>
+        <w:t xml:space="preserve"> y no a nivel global del server</w:t>
+      </w:r>
       <w:r>
         <w:t>.</w:t>
       </w:r>
@@ -1798,15 +1756,7 @@
       </w:r>
       <w:proofErr w:type="spellEnd"/>
       <w:r>
-        <w:t xml:space="preserve"> derecho del </w:t>
-      </w:r>
-      <w:proofErr w:type="gramStart"/>
-      <w:r>
-        <w:t>mouse</w:t>
-      </w:r>
-      <w:proofErr w:type="gramEnd"/>
-      <w:r>
-        <w:t xml:space="preserve"> y seleccionar “</w:t>
+        <w:t xml:space="preserve"> derecho del mouse y seleccionar “</w:t>
       </w:r>
       <w:proofErr w:type="spellStart"/>
       <w:r>
@@ -2025,26 +1975,194 @@
           <w:szCs w:val="28"/>
         </w:rPr>
       </w:pPr>
-    </w:p>
-    <w:p>
-      <w:pPr>
+      <w:r>
         <w:rPr>
           <w:b/>
           <w:bCs/>
           <w:sz w:val="28"/>
           <w:szCs w:val="28"/>
         </w:rPr>
-      </w:pPr>
-    </w:p>
-    <w:p>
-      <w:pPr>
+        <w:t>DELL Switches</w:t>
+      </w:r>
+      <w:r>
         <w:rPr>
           <w:b/>
           <w:bCs/>
           <w:sz w:val="28"/>
           <w:szCs w:val="28"/>
         </w:rPr>
+        <w:t xml:space="preserve"> (opcional)</w:t>
+      </w:r>
+    </w:p>
+    <w:p>
+      <w:r>
+        <w:t xml:space="preserve">Se utiliza la computadora 10.1.1.147 como FTP server con credenciales de </w:t>
+      </w:r>
+      <w:proofErr w:type="spellStart"/>
+      <w:r>
+        <w:t>user</w:t>
+      </w:r>
+      <w:proofErr w:type="spellEnd"/>
+      <w:r>
+        <w:t xml:space="preserve"> y </w:t>
+      </w:r>
+      <w:proofErr w:type="spellStart"/>
+      <w:r>
+        <w:t>pass</w:t>
+      </w:r>
+      <w:proofErr w:type="spellEnd"/>
+      <w:r>
+        <w:t xml:space="preserve"> </w:t>
+      </w:r>
+      <w:proofErr w:type="spellStart"/>
+      <w:r>
+        <w:t>dell</w:t>
+      </w:r>
+      <w:proofErr w:type="spellEnd"/>
+      <w:r>
+        <w:br/>
+        <w:t xml:space="preserve">En la carpeta con permisos para el usuario </w:t>
+      </w:r>
+      <w:proofErr w:type="spellStart"/>
+      <w:r>
+        <w:t>dell</w:t>
+      </w:r>
+      <w:proofErr w:type="spellEnd"/>
+      <w:r>
+        <w:t xml:space="preserve"> dejar 2 archivos:</w:t>
+      </w:r>
+    </w:p>
+    <w:p>
+      <w:proofErr w:type="spellStart"/>
+      <w:r>
+        <w:t>private.key</w:t>
+      </w:r>
+      <w:proofErr w:type="spellEnd"/>
+      <w:r>
+        <w:br/>
+        <w:t>wildcard.</w:t>
+      </w:r>
+      <w:r>
+        <w:t>crt</w:t>
+      </w:r>
+    </w:p>
+    <w:p>
+      <w:r>
+        <w:t xml:space="preserve">Desde el switch copiar los </w:t>
+      </w:r>
+      <w:proofErr w:type="spellStart"/>
+      <w:r>
+        <w:t>arvhivos</w:t>
+      </w:r>
+      <w:proofErr w:type="spellEnd"/>
+      <w:r>
+        <w:t xml:space="preserve"> con los siguientes comandos:</w:t>
+      </w:r>
+    </w:p>
+    <w:p>
+      <w:pPr>
+        <w:rPr>
+          <w:color w:val="4472C4" w:themeColor="accent1"/>
+          <w:lang w:val="en-US"/>
+        </w:rPr>
       </w:pPr>
+      <w:r>
+        <w:rPr>
+          <w:color w:val="4472C4" w:themeColor="accent1"/>
+          <w:lang w:val="en-US"/>
+        </w:rPr>
+        <w:t>copy ftp://dell@10.1.1.147/private.key flash://sslt_key</w:t>
+      </w:r>
+      <w:r>
+        <w:rPr>
+          <w:color w:val="4472C4" w:themeColor="accent1"/>
+          <w:lang w:val="en-US"/>
+        </w:rPr>
+        <w:t>2</w:t>
+      </w:r>
+      <w:r>
+        <w:rPr>
+          <w:color w:val="4472C4" w:themeColor="accent1"/>
+          <w:lang w:val="en-US"/>
+        </w:rPr>
+        <w:t>.pem</w:t>
+      </w:r>
+      <w:r>
+        <w:rPr>
+          <w:color w:val="4472C4" w:themeColor="accent1"/>
+          <w:lang w:val="en-US"/>
+        </w:rPr>
+        <w:br/>
+        <w:t>copy ftp://dell@10.1.1.147/wildcard.crt flash://sslt_cert2.pem</w:t>
+      </w:r>
+    </w:p>
+    <w:p>
+      <w:r>
+        <w:t>Se copian los archivos a</w:t>
+      </w:r>
+      <w:r>
+        <w:t xml:space="preserve"> la posición 2 de certificados</w:t>
+      </w:r>
+    </w:p>
+    <w:p>
+      <w:r>
+        <w:t xml:space="preserve">Desde modo </w:t>
+      </w:r>
+      <w:proofErr w:type="spellStart"/>
+      <w:r>
+        <w:t>config</w:t>
+      </w:r>
+      <w:proofErr w:type="spellEnd"/>
+      <w:r>
+        <w:t xml:space="preserve"> ejecutar los siguientes 2 comandos</w:t>
+      </w:r>
+    </w:p>
+    <w:p>
+      <w:pPr>
+        <w:rPr>
+          <w:lang w:val="en-US"/>
+        </w:rPr>
+      </w:pPr>
+      <w:r>
+        <w:rPr>
+          <w:lang w:val="en-US"/>
+        </w:rPr>
+        <w:t xml:space="preserve">no </w:t>
+      </w:r>
+      <w:proofErr w:type="spellStart"/>
+      <w:r>
+        <w:rPr>
+          <w:lang w:val="en-US"/>
+        </w:rPr>
+        <w:t>ip</w:t>
+      </w:r>
+      <w:proofErr w:type="spellEnd"/>
+      <w:r>
+        <w:rPr>
+          <w:lang w:val="en-US"/>
+        </w:rPr>
+        <w:t xml:space="preserve"> http secure-server</w:t>
+      </w:r>
+      <w:r>
+        <w:rPr>
+          <w:lang w:val="en-US"/>
+        </w:rPr>
+        <w:br/>
+      </w:r>
+      <w:proofErr w:type="spellStart"/>
+      <w:r>
+        <w:rPr>
+          <w:lang w:val="en-US"/>
+        </w:rPr>
+        <w:t>ip</w:t>
+      </w:r>
+      <w:proofErr w:type="spellEnd"/>
+      <w:r>
+        <w:rPr>
+          <w:lang w:val="en-US"/>
+        </w:rPr>
+        <w:t xml:space="preserve"> http secure-server</w:t>
+      </w:r>
     </w:p>
     <w:p>
       <w:pPr>
@@ -2055,486 +2173,14 @@
           <w:szCs w:val="28"/>
         </w:rPr>
       </w:pPr>
-    </w:p>
-    <w:p>
-      <w:pPr>
+      <w:proofErr w:type="spellStart"/>
+      <w:r>
         <w:rPr>
           <w:b/>
           <w:bCs/>
           <w:sz w:val="28"/>
           <w:szCs w:val="28"/>
         </w:rPr>
-      </w:pPr>
-    </w:p>
-    <w:p>
-      <w:pPr>
-        <w:rPr>
-          <w:b/>
-          <w:bCs/>
-          <w:sz w:val="28"/>
-          <w:szCs w:val="28"/>
-        </w:rPr>
-      </w:pPr>
-    </w:p>
-    <w:p>
-      <w:pPr>
-        <w:rPr>
-          <w:b/>
-          <w:bCs/>
-          <w:sz w:val="28"/>
-          <w:szCs w:val="28"/>
-        </w:rPr>
-      </w:pPr>
-    </w:p>
-    <w:p>
-      <w:pPr>
-        <w:rPr>
-          <w:b/>
-          <w:bCs/>
-          <w:sz w:val="28"/>
-          <w:szCs w:val="28"/>
-        </w:rPr>
-      </w:pPr>
-    </w:p>
-    <w:p>
-      <w:pPr>
-        <w:rPr>
-          <w:b/>
-          <w:bCs/>
-          <w:sz w:val="28"/>
-          <w:szCs w:val="28"/>
-        </w:rPr>
-      </w:pPr>
-    </w:p>
-    <w:p>
-      <w:pPr>
-        <w:rPr>
-          <w:b/>
-          <w:bCs/>
-          <w:sz w:val="28"/>
-          <w:szCs w:val="28"/>
-        </w:rPr>
-      </w:pPr>
-    </w:p>
-    <w:p>
-      <w:pPr>
-        <w:rPr>
-          <w:b/>
-          <w:bCs/>
-          <w:sz w:val="28"/>
-          <w:szCs w:val="28"/>
-        </w:rPr>
-      </w:pPr>
-    </w:p>
-    <w:p>
-      <w:pPr>
-        <w:rPr>
-          <w:b/>
-          <w:bCs/>
-          <w:sz w:val="28"/>
-          <w:szCs w:val="28"/>
-        </w:rPr>
-      </w:pPr>
-    </w:p>
-    <w:p>
-      <w:proofErr w:type="spellStart"/>
-      <w:r>
-        <w:rPr>
-          <w:b/>
-          <w:bCs/>
-          <w:sz w:val="28"/>
-          <w:szCs w:val="28"/>
-        </w:rPr>
-        <w:lastRenderedPageBreak/>
-        <w:t>Service</w:t>
-      </w:r>
-      <w:proofErr w:type="spellEnd"/>
-      <w:r>
-        <w:rPr>
-          <w:b/>
-          <w:bCs/>
-          <w:sz w:val="28"/>
-          <w:szCs w:val="28"/>
-        </w:rPr>
-        <w:t xml:space="preserve"> </w:t>
-      </w:r>
-      <w:proofErr w:type="spellStart"/>
-      <w:r>
-        <w:rPr>
-          <w:b/>
-          <w:bCs/>
-          <w:sz w:val="28"/>
-          <w:szCs w:val="28"/>
-        </w:rPr>
-        <w:t>Desk</w:t>
-      </w:r>
-      <w:proofErr w:type="spellEnd"/>
-      <w:r>
-        <w:rPr>
-          <w:b/>
-          <w:bCs/>
-          <w:sz w:val="28"/>
-          <w:szCs w:val="28"/>
-        </w:rPr>
-        <w:t xml:space="preserve"> Plus</w:t>
-      </w:r>
-      <w:r>
-        <w:rPr>
-          <w:b/>
-          <w:bCs/>
-          <w:sz w:val="28"/>
-          <w:szCs w:val="28"/>
-        </w:rPr>
-        <w:br/>
-      </w:r>
-      <w:r>
-        <w:t xml:space="preserve">Desde la consola de </w:t>
-      </w:r>
-      <w:proofErr w:type="spellStart"/>
-      <w:r>
-        <w:t>s</w:t>
-      </w:r>
-      <w:r>
-        <w:t>ervice</w:t>
-      </w:r>
-      <w:proofErr w:type="spellEnd"/>
-      <w:r>
-        <w:t xml:space="preserve"> </w:t>
-      </w:r>
-      <w:proofErr w:type="spellStart"/>
-      <w:r>
-        <w:t>desk</w:t>
-      </w:r>
-      <w:proofErr w:type="spellEnd"/>
-      <w:r>
-        <w:t xml:space="preserve"> dirigirse al siguiente menú para realizar el cambio</w:t>
-      </w:r>
-    </w:p>
-    <w:p>
-      <w:r>
-        <w:rPr>
-          <w:noProof/>
-        </w:rPr>
-        <w:drawing>
-          <wp:inline distT="0" distB="0" distL="0" distR="0" wp14:anchorId="5D46309F" wp14:editId="37B68A55">
-            <wp:extent cx="4391025" cy="4009250"/>
-            <wp:effectExtent l="0" t="0" r="0" b="0"/>
-            <wp:docPr id="17" name="Picture 17"/>
-            <wp:cNvGraphicFramePr>
-              <a:graphicFrameLocks xmlns:a="http://schemas.openxmlformats.org/drawingml/2006/main" noChangeAspect="1"/>
-            </wp:cNvGraphicFramePr>
-            <a:graphic xmlns:a="http://schemas.openxmlformats.org/drawingml/2006/main">
-              <a:graphicData uri="http://schemas.openxmlformats.org/drawingml/2006/picture">
-                <pic:pic xmlns:pic="http://schemas.openxmlformats.org/drawingml/2006/picture">
-                  <pic:nvPicPr>
-                    <pic:cNvPr id="1" name=""/>
-                    <pic:cNvPicPr/>
-                  </pic:nvPicPr>
-                  <pic:blipFill>
-                    <a:blip r:embed="rId14"/>
-                    <a:stretch>
-                      <a:fillRect/>
-                    </a:stretch>
-                  </pic:blipFill>
-                  <pic:spPr>
-                    <a:xfrm>
-                      <a:off x="0" y="0"/>
-                      <a:ext cx="4360460" cy="3981342"/>
-                    </a:xfrm>
-                    <a:prstGeom prst="rect">
-                      <a:avLst/>
-                    </a:prstGeom>
-                  </pic:spPr>
-                </pic:pic>
-              </a:graphicData>
-            </a:graphic>
-          </wp:inline>
-        </w:drawing>
-      </w:r>
-    </w:p>
-    <w:p>
-      <w:r>
-        <w:t>Seleccionar los archivos según corresponda e importar</w:t>
-      </w:r>
-    </w:p>
-    <w:p>
-      <w:r>
-        <w:rPr>
-          <w:noProof/>
-        </w:rPr>
-        <w:drawing>
-          <wp:inline distT="0" distB="0" distL="0" distR="0" wp14:anchorId="6DA00D7E" wp14:editId="397EAA69">
-            <wp:extent cx="4924425" cy="2138477"/>
-            <wp:effectExtent l="0" t="0" r="0" b="0"/>
-            <wp:docPr id="18" name="Picture 18"/>
-            <wp:cNvGraphicFramePr>
-              <a:graphicFrameLocks xmlns:a="http://schemas.openxmlformats.org/drawingml/2006/main" noChangeAspect="1"/>
-            </wp:cNvGraphicFramePr>
-            <a:graphic xmlns:a="http://schemas.openxmlformats.org/drawingml/2006/main">
-              <a:graphicData uri="http://schemas.openxmlformats.org/drawingml/2006/picture">
-                <pic:pic xmlns:pic="http://schemas.openxmlformats.org/drawingml/2006/picture">
-                  <pic:nvPicPr>
-                    <pic:cNvPr id="1" name=""/>
-                    <pic:cNvPicPr/>
-                  </pic:nvPicPr>
-                  <pic:blipFill>
-                    <a:blip r:embed="rId15"/>
-                    <a:stretch>
-                      <a:fillRect/>
-                    </a:stretch>
-                  </pic:blipFill>
-                  <pic:spPr>
-                    <a:xfrm>
-                      <a:off x="0" y="0"/>
-                      <a:ext cx="4924425" cy="2138477"/>
-                    </a:xfrm>
-                    <a:prstGeom prst="rect">
-                      <a:avLst/>
-                    </a:prstGeom>
-                  </pic:spPr>
-                </pic:pic>
-              </a:graphicData>
-            </a:graphic>
-          </wp:inline>
-        </w:drawing>
-      </w:r>
-    </w:p>
-    <w:p>
-      <w:r>
-        <w:t xml:space="preserve">Reiniciar el servicio de </w:t>
-      </w:r>
-      <w:proofErr w:type="spellStart"/>
-      <w:r>
-        <w:t>service</w:t>
-      </w:r>
-      <w:proofErr w:type="spellEnd"/>
-      <w:r>
-        <w:t xml:space="preserve"> </w:t>
-      </w:r>
-      <w:proofErr w:type="spellStart"/>
-      <w:r>
-        <w:t>desk</w:t>
-      </w:r>
-      <w:proofErr w:type="spellEnd"/>
-      <w:r>
-        <w:t xml:space="preserve"> en TQARSVW19SD01</w:t>
-      </w:r>
-    </w:p>
-    <w:p>
-      <w:pPr>
-        <w:rPr>
-          <w:b/>
-          <w:bCs/>
-          <w:sz w:val="28"/>
-          <w:szCs w:val="28"/>
-        </w:rPr>
-      </w:pPr>
-      <w:r>
-        <w:rPr>
-          <w:b/>
-          <w:bCs/>
-          <w:sz w:val="28"/>
-          <w:szCs w:val="28"/>
-        </w:rPr>
-        <w:t>DELL Switches</w:t>
-      </w:r>
-    </w:p>
-    <w:p>
-      <w:r>
-        <w:t xml:space="preserve">Se utiliza la computadora 10.1.1.147 como FTP </w:t>
-      </w:r>
-      <w:proofErr w:type="gramStart"/>
-      <w:r>
-        <w:t>server</w:t>
-      </w:r>
-      <w:proofErr w:type="gramEnd"/>
-      <w:r>
-        <w:t xml:space="preserve"> con credenciales de </w:t>
-      </w:r>
-      <w:proofErr w:type="spellStart"/>
-      <w:r>
-        <w:t>user</w:t>
-      </w:r>
-      <w:proofErr w:type="spellEnd"/>
-      <w:r>
-        <w:t xml:space="preserve"> y </w:t>
-      </w:r>
-      <w:proofErr w:type="spellStart"/>
-      <w:r>
-        <w:t>pass</w:t>
-      </w:r>
-      <w:proofErr w:type="spellEnd"/>
-      <w:r>
-        <w:t xml:space="preserve"> </w:t>
-      </w:r>
-      <w:proofErr w:type="spellStart"/>
-      <w:r>
-        <w:t>dell</w:t>
-      </w:r>
-      <w:proofErr w:type="spellEnd"/>
-      <w:r>
-        <w:br/>
-        <w:t xml:space="preserve">En la carpeta con permisos para el usuario </w:t>
-      </w:r>
-      <w:proofErr w:type="spellStart"/>
-      <w:r>
-        <w:t>dell</w:t>
-      </w:r>
-      <w:proofErr w:type="spellEnd"/>
-      <w:r>
-        <w:t xml:space="preserve"> dejar 2 archivos:</w:t>
-      </w:r>
-    </w:p>
-    <w:p>
-      <w:proofErr w:type="spellStart"/>
-      <w:r>
-        <w:t>private.key</w:t>
-      </w:r>
-      <w:proofErr w:type="spellEnd"/>
-      <w:r>
-        <w:br/>
-        <w:t>wildcard.</w:t>
-      </w:r>
-      <w:r>
-        <w:t>crt</w:t>
-      </w:r>
-    </w:p>
-    <w:p>
-      <w:r>
-        <w:t xml:space="preserve">Desde el switch copiar los </w:t>
-      </w:r>
-      <w:proofErr w:type="spellStart"/>
-      <w:r>
-        <w:t>arvhivos</w:t>
-      </w:r>
-      <w:proofErr w:type="spellEnd"/>
-      <w:r>
-        <w:t xml:space="preserve"> con los siguientes comandos:</w:t>
-      </w:r>
-    </w:p>
-    <w:p>
-      <w:pPr>
-        <w:rPr>
-          <w:color w:val="4472C4" w:themeColor="accent1"/>
-          <w:lang w:val="en-US"/>
-        </w:rPr>
-      </w:pPr>
-      <w:r>
-        <w:rPr>
-          <w:color w:val="4472C4" w:themeColor="accent1"/>
-          <w:lang w:val="en-US"/>
-        </w:rPr>
-        <w:lastRenderedPageBreak/>
-        <w:t>copy ftp://dell@10.1.1.147/private.key flash://sslt_key</w:t>
-      </w:r>
-      <w:r>
-        <w:rPr>
-          <w:color w:val="4472C4" w:themeColor="accent1"/>
-          <w:lang w:val="en-US"/>
-        </w:rPr>
-        <w:t>2</w:t>
-      </w:r>
-      <w:r>
-        <w:rPr>
-          <w:color w:val="4472C4" w:themeColor="accent1"/>
-          <w:lang w:val="en-US"/>
-        </w:rPr>
-        <w:t>.pem</w:t>
-      </w:r>
-      <w:r>
-        <w:rPr>
-          <w:color w:val="4472C4" w:themeColor="accent1"/>
-          <w:lang w:val="en-US"/>
-        </w:rPr>
-        <w:br/>
-        <w:t>copy ftp://dell@10.1.1.147/wildcard.crt flash://sslt_cert2.pem</w:t>
-      </w:r>
-    </w:p>
-    <w:p>
-      <w:r>
-        <w:t>Se copian los archivos a</w:t>
-      </w:r>
-      <w:r>
-        <w:t xml:space="preserve"> la posición 2 de certificados</w:t>
-      </w:r>
-    </w:p>
-    <w:p>
-      <w:r>
-        <w:t xml:space="preserve">Desde modo </w:t>
-      </w:r>
-      <w:proofErr w:type="spellStart"/>
-      <w:r>
-        <w:t>config</w:t>
-      </w:r>
-      <w:proofErr w:type="spellEnd"/>
-      <w:r>
-        <w:t xml:space="preserve"> ejecutar los siguientes 2 comandos</w:t>
-      </w:r>
-    </w:p>
-    <w:p>
-      <w:pPr>
-        <w:rPr>
-          <w:lang w:val="en-US"/>
-        </w:rPr>
-      </w:pPr>
-      <w:r>
-        <w:rPr>
-          <w:lang w:val="en-US"/>
-        </w:rPr>
-        <w:t xml:space="preserve">no </w:t>
-      </w:r>
-      <w:proofErr w:type="spellStart"/>
-      <w:r>
-        <w:rPr>
-          <w:lang w:val="en-US"/>
-        </w:rPr>
-        <w:t>ip</w:t>
-      </w:r>
-      <w:proofErr w:type="spellEnd"/>
-      <w:r>
-        <w:rPr>
-          <w:lang w:val="en-US"/>
-        </w:rPr>
-        <w:t xml:space="preserve"> http secure-server</w:t>
-      </w:r>
-      <w:r>
-        <w:rPr>
-          <w:lang w:val="en-US"/>
-        </w:rPr>
-        <w:br/>
-      </w:r>
-      <w:proofErr w:type="spellStart"/>
-      <w:r>
-        <w:rPr>
-          <w:lang w:val="en-US"/>
-        </w:rPr>
-        <w:t>ip</w:t>
-      </w:r>
-      <w:proofErr w:type="spellEnd"/>
-      <w:r>
-        <w:rPr>
-          <w:lang w:val="en-US"/>
-        </w:rPr>
-        <w:t xml:space="preserve"> http secure-server</w:t>
-      </w:r>
-    </w:p>
-    <w:p>
-      <w:pPr>
-        <w:rPr>
-          <w:b/>
-          <w:bCs/>
-          <w:sz w:val="28"/>
-          <w:szCs w:val="28"/>
-        </w:rPr>
-      </w:pPr>
-      <w:proofErr w:type="spellStart"/>
-      <w:r>
-        <w:rPr>
-          <w:b/>
-          <w:bCs/>
-          <w:sz w:val="28"/>
-          <w:szCs w:val="28"/>
-        </w:rPr>
         <w:t>Portainer</w:t>
       </w:r>
       <w:proofErr w:type="spellEnd"/>
@@ -2552,18 +2198,10 @@
       </w:r>
       <w:proofErr w:type="spellEnd"/>
       <w:r>
-        <w:t xml:space="preserve"> </w:t>
-      </w:r>
-      <w:proofErr w:type="gramStart"/>
-      <w:r>
-        <w:t xml:space="preserve">a </w:t>
-      </w:r>
-      <w:r>
-        <w:t xml:space="preserve"> -</w:t>
-      </w:r>
-      <w:proofErr w:type="gramEnd"/>
-      <w:r>
-        <w:t>i</w:t>
+        <w:t xml:space="preserve"> a </w:t>
+      </w:r>
+      <w:r>
+        <w:t xml:space="preserve"> -i</w:t>
       </w:r>
       <w:r>
         <w:t xml:space="preserve"> y reemplazar los archivos ubicados en el siguiente </w:t>
@@ -2603,6 +2241,7 @@
     </w:p>
     <w:p>
       <w:r>
+        <w:lastRenderedPageBreak/>
         <w:t>ca.crt</w:t>
       </w:r>
       <w:r>
@@ -2864,504 +2503,6 @@
     <w:p>
       <w:r>
         <w:t>Reiniciar servidor</w:t>
-      </w:r>
-    </w:p>
-    <w:p>
-      <w:pPr>
-        <w:rPr>
-          <w:b/>
-          <w:bCs/>
-          <w:sz w:val="28"/>
-          <w:szCs w:val="28"/>
-        </w:rPr>
-      </w:pPr>
-      <w:r>
-        <w:rPr>
-          <w:b/>
-          <w:bCs/>
-          <w:sz w:val="28"/>
-          <w:szCs w:val="28"/>
-        </w:rPr>
-        <w:t xml:space="preserve">Windows </w:t>
-      </w:r>
-      <w:proofErr w:type="spellStart"/>
-      <w:r>
-        <w:rPr>
-          <w:b/>
-          <w:bCs/>
-          <w:sz w:val="28"/>
-          <w:szCs w:val="28"/>
-        </w:rPr>
-        <w:t>Admin</w:t>
-      </w:r>
-      <w:proofErr w:type="spellEnd"/>
-      <w:r>
-        <w:rPr>
-          <w:b/>
-          <w:bCs/>
-          <w:sz w:val="28"/>
-          <w:szCs w:val="28"/>
-        </w:rPr>
-        <w:t xml:space="preserve"> Center</w:t>
-      </w:r>
-    </w:p>
-    <w:p>
-      <w:r>
-        <w:t xml:space="preserve">Desde </w:t>
-      </w:r>
-      <w:proofErr w:type="spellStart"/>
-      <w:r>
-        <w:t>powershell</w:t>
-      </w:r>
-      <w:proofErr w:type="spellEnd"/>
-      <w:r>
-        <w:t xml:space="preserve"> ejecutar estos </w:t>
-      </w:r>
-      <w:r>
-        <w:t>2 comandos para mostrar los almacenes de certificados</w:t>
-      </w:r>
-    </w:p>
-    <w:p>
-      <w:pPr>
-        <w:rPr>
-          <w:color w:val="4472C4" w:themeColor="accent1"/>
-          <w:lang w:val="en-US"/>
-        </w:rPr>
-      </w:pPr>
-      <w:r>
-        <w:rPr>
-          <w:color w:val="4472C4" w:themeColor="accent1"/>
-          <w:lang w:val="en-US"/>
-        </w:rPr>
-        <w:t>Get-</w:t>
-      </w:r>
-      <w:proofErr w:type="spellStart"/>
-      <w:r>
-        <w:rPr>
-          <w:color w:val="4472C4" w:themeColor="accent1"/>
-          <w:lang w:val="en-US"/>
-        </w:rPr>
-        <w:t>ChildItem</w:t>
-      </w:r>
-      <w:proofErr w:type="spellEnd"/>
-      <w:r>
-        <w:rPr>
-          <w:color w:val="4472C4" w:themeColor="accent1"/>
-          <w:lang w:val="en-US"/>
-        </w:rPr>
-        <w:t xml:space="preserve"> -path cert:\</w:t>
-      </w:r>
-      <w:proofErr w:type="spellStart"/>
-      <w:r>
-        <w:rPr>
-          <w:color w:val="4472C4" w:themeColor="accent1"/>
-          <w:lang w:val="en-US"/>
-        </w:rPr>
-        <w:t>LocalMachine</w:t>
-      </w:r>
-      <w:proofErr w:type="spellEnd"/>
-      <w:r>
-        <w:rPr>
-          <w:color w:val="4472C4" w:themeColor="accent1"/>
-          <w:lang w:val="en-US"/>
-        </w:rPr>
-        <w:br/>
-        <w:t>Get-</w:t>
-      </w:r>
-      <w:proofErr w:type="spellStart"/>
-      <w:r>
-        <w:rPr>
-          <w:color w:val="4472C4" w:themeColor="accent1"/>
-          <w:lang w:val="en-US"/>
-        </w:rPr>
-        <w:t>ChildItem</w:t>
-      </w:r>
-      <w:proofErr w:type="spellEnd"/>
-      <w:r>
-        <w:rPr>
-          <w:color w:val="4472C4" w:themeColor="accent1"/>
-          <w:lang w:val="en-US"/>
-        </w:rPr>
-        <w:t xml:space="preserve"> -path cert:\</w:t>
-      </w:r>
-      <w:proofErr w:type="spellStart"/>
-      <w:r>
-        <w:rPr>
-          <w:color w:val="4472C4" w:themeColor="accent1"/>
-          <w:lang w:val="en-US"/>
-        </w:rPr>
-        <w:t>LocalMachine</w:t>
-      </w:r>
-      <w:proofErr w:type="spellEnd"/>
-      <w:r>
-        <w:rPr>
-          <w:color w:val="4472C4" w:themeColor="accent1"/>
-          <w:lang w:val="en-US"/>
-        </w:rPr>
-        <w:t>\My</w:t>
-      </w:r>
-    </w:p>
-    <w:p>
-      <w:r>
-        <w:t xml:space="preserve">Para </w:t>
-      </w:r>
-      <w:proofErr w:type="spellStart"/>
-      <w:r>
-        <w:t>importer</w:t>
-      </w:r>
-      <w:proofErr w:type="spellEnd"/>
-      <w:r>
-        <w:t xml:space="preserve"> el certificado .</w:t>
-      </w:r>
-      <w:proofErr w:type="spellStart"/>
-      <w:r>
-        <w:t>p</w:t>
-      </w:r>
-      <w:r>
-        <w:t>fx</w:t>
-      </w:r>
-      <w:proofErr w:type="spellEnd"/>
-      <w:r>
-        <w:t xml:space="preserve"> primero hay que copiarlo a una ubicación temporal dentro del servidor y ejecutar el siguiente comando</w:t>
-      </w:r>
-      <w:r>
-        <w:t xml:space="preserve"> para instalarlo en el </w:t>
-      </w:r>
-      <w:proofErr w:type="spellStart"/>
-      <w:r>
-        <w:t>almacen</w:t>
-      </w:r>
-      <w:proofErr w:type="spellEnd"/>
-      <w:r>
-        <w:t xml:space="preserve"> personal</w:t>
-      </w:r>
-    </w:p>
-    <w:p>
-      <w:pPr>
-        <w:rPr>
-          <w:color w:val="4472C4" w:themeColor="accent1"/>
-          <w:lang w:val="en-US"/>
-        </w:rPr>
-      </w:pPr>
-      <w:r>
-        <w:rPr>
-          <w:color w:val="4472C4" w:themeColor="accent1"/>
-          <w:lang w:val="en-US"/>
-        </w:rPr>
-        <w:t>Import-</w:t>
-      </w:r>
-      <w:proofErr w:type="spellStart"/>
-      <w:r>
-        <w:rPr>
-          <w:color w:val="4472C4" w:themeColor="accent1"/>
-          <w:lang w:val="en-US"/>
-        </w:rPr>
-        <w:t>PfxCertificate</w:t>
-      </w:r>
-      <w:proofErr w:type="spellEnd"/>
-      <w:r>
-        <w:rPr>
-          <w:color w:val="4472C4" w:themeColor="accent1"/>
-          <w:lang w:val="en-US"/>
-        </w:rPr>
-        <w:t xml:space="preserve"> -</w:t>
-      </w:r>
-      <w:proofErr w:type="spellStart"/>
-      <w:r>
-        <w:rPr>
-          <w:color w:val="4472C4" w:themeColor="accent1"/>
-          <w:lang w:val="en-US"/>
-        </w:rPr>
-        <w:t>FilePath</w:t>
-      </w:r>
-      <w:proofErr w:type="spellEnd"/>
-      <w:r>
-        <w:rPr>
-          <w:color w:val="4472C4" w:themeColor="accent1"/>
-          <w:lang w:val="en-US"/>
-        </w:rPr>
-        <w:t xml:space="preserve"> .\</w:t>
-      </w:r>
-      <w:proofErr w:type="spellStart"/>
-      <w:r>
-        <w:rPr>
-          <w:color w:val="4472C4" w:themeColor="accent1"/>
-          <w:lang w:val="en-US"/>
-        </w:rPr>
-        <w:t>star.pfx</w:t>
-      </w:r>
-      <w:proofErr w:type="spellEnd"/>
-      <w:r>
-        <w:rPr>
-          <w:color w:val="4472C4" w:themeColor="accent1"/>
-          <w:lang w:val="en-US"/>
-        </w:rPr>
-        <w:t xml:space="preserve"> -Password (</w:t>
-      </w:r>
-      <w:proofErr w:type="spellStart"/>
-      <w:r>
-        <w:rPr>
-          <w:color w:val="4472C4" w:themeColor="accent1"/>
-          <w:lang w:val="en-US"/>
-        </w:rPr>
-        <w:t>ConvertTo-SecureString</w:t>
-      </w:r>
-      <w:proofErr w:type="spellEnd"/>
-      <w:r>
-        <w:rPr>
-          <w:color w:val="4472C4" w:themeColor="accent1"/>
-          <w:lang w:val="en-US"/>
-        </w:rPr>
-        <w:t xml:space="preserve"> -String 'W1ldc4rdTQC0rp' -</w:t>
-      </w:r>
-      <w:proofErr w:type="spellStart"/>
-      <w:r>
-        <w:rPr>
-          <w:color w:val="4472C4" w:themeColor="accent1"/>
-          <w:lang w:val="en-US"/>
-        </w:rPr>
-        <w:t>AsPlainText</w:t>
-      </w:r>
-      <w:proofErr w:type="spellEnd"/>
-      <w:r>
-        <w:rPr>
-          <w:color w:val="4472C4" w:themeColor="accent1"/>
-          <w:lang w:val="en-US"/>
-        </w:rPr>
-        <w:t xml:space="preserve"> -Force) -</w:t>
-      </w:r>
-      <w:proofErr w:type="spellStart"/>
-      <w:r>
-        <w:rPr>
-          <w:color w:val="4472C4" w:themeColor="accent1"/>
-          <w:lang w:val="en-US"/>
-        </w:rPr>
-        <w:t>CertStoreLocation</w:t>
-      </w:r>
-      <w:proofErr w:type="spellEnd"/>
-      <w:r>
-        <w:rPr>
-          <w:color w:val="4472C4" w:themeColor="accent1"/>
-          <w:lang w:val="en-US"/>
-        </w:rPr>
-        <w:t xml:space="preserve"> Cert:\</w:t>
-      </w:r>
-      <w:proofErr w:type="spellStart"/>
-      <w:r>
-        <w:rPr>
-          <w:color w:val="4472C4" w:themeColor="accent1"/>
-          <w:lang w:val="en-US"/>
-        </w:rPr>
-        <w:t>LocalMachine</w:t>
-      </w:r>
-      <w:proofErr w:type="spellEnd"/>
-      <w:r>
-        <w:rPr>
-          <w:color w:val="4472C4" w:themeColor="accent1"/>
-          <w:lang w:val="en-US"/>
-        </w:rPr>
-        <w:t>\My</w:t>
-      </w:r>
-    </w:p>
-    <w:p>
-      <w:r>
-        <w:t xml:space="preserve">Con el </w:t>
-      </w:r>
-      <w:proofErr w:type="spellStart"/>
-      <w:r>
-        <w:t>commando</w:t>
-      </w:r>
-      <w:proofErr w:type="spellEnd"/>
-      <w:r>
-        <w:t xml:space="preserve"> </w:t>
-      </w:r>
-      <w:proofErr w:type="spellStart"/>
-      <w:r>
-        <w:rPr>
-          <w:color w:val="4472C4" w:themeColor="accent1"/>
-        </w:rPr>
-        <w:t>Get-ChildItem</w:t>
-      </w:r>
-      <w:proofErr w:type="spellEnd"/>
-      <w:r>
-        <w:rPr>
-          <w:color w:val="4472C4" w:themeColor="accent1"/>
-        </w:rPr>
-        <w:t xml:space="preserve"> -</w:t>
-      </w:r>
-      <w:proofErr w:type="spellStart"/>
-      <w:r>
-        <w:rPr>
-          <w:color w:val="4472C4" w:themeColor="accent1"/>
-        </w:rPr>
-        <w:t>path</w:t>
-      </w:r>
-      <w:proofErr w:type="spellEnd"/>
-      <w:r>
-        <w:rPr>
-          <w:color w:val="4472C4" w:themeColor="accent1"/>
-        </w:rPr>
-        <w:t xml:space="preserve"> </w:t>
-      </w:r>
-      <w:proofErr w:type="spellStart"/>
-      <w:r>
-        <w:rPr>
-          <w:color w:val="4472C4" w:themeColor="accent1"/>
-        </w:rPr>
-        <w:t>cert</w:t>
-      </w:r>
-      <w:proofErr w:type="spellEnd"/>
-      <w:r>
-        <w:rPr>
-          <w:color w:val="4472C4" w:themeColor="accent1"/>
-        </w:rPr>
-        <w:t>:\</w:t>
-      </w:r>
-      <w:proofErr w:type="spellStart"/>
-      <w:r>
-        <w:rPr>
-          <w:color w:val="4472C4" w:themeColor="accent1"/>
-        </w:rPr>
-        <w:t>LocalMachine</w:t>
-      </w:r>
-      <w:proofErr w:type="spellEnd"/>
-      <w:r>
-        <w:rPr>
-          <w:color w:val="4472C4" w:themeColor="accent1"/>
-        </w:rPr>
-        <w:t>\</w:t>
-      </w:r>
-      <w:proofErr w:type="spellStart"/>
-      <w:r>
-        <w:rPr>
-          <w:color w:val="4472C4" w:themeColor="accent1"/>
-        </w:rPr>
-        <w:t>My</w:t>
-      </w:r>
-      <w:proofErr w:type="spellEnd"/>
-      <w:r>
-        <w:rPr>
-          <w:color w:val="4472C4" w:themeColor="accent1"/>
-        </w:rPr>
-        <w:t xml:space="preserve"> </w:t>
-      </w:r>
-      <w:r>
-        <w:t>una vez instalado el certificado se</w:t>
-      </w:r>
-      <w:r>
-        <w:t xml:space="preserve"> puede obtener el </w:t>
-      </w:r>
-      <w:proofErr w:type="spellStart"/>
-      <w:r>
-        <w:t>thumprint</w:t>
-      </w:r>
-      <w:proofErr w:type="spellEnd"/>
-      <w:r>
-        <w:t xml:space="preserve"> </w:t>
-      </w:r>
-      <w:r>
-        <w:t>necesario para la reconfiguración</w:t>
-      </w:r>
-    </w:p>
-    <w:p>
-      <w:r>
-        <w:t xml:space="preserve">Localmente en la consola del servidor ejecutar el archivo correspondiente a la instalación activa de Windows </w:t>
-      </w:r>
-      <w:proofErr w:type="spellStart"/>
-      <w:r>
-        <w:t>Admin</w:t>
-      </w:r>
-      <w:proofErr w:type="spellEnd"/>
-      <w:r>
-        <w:t xml:space="preserve"> Center, en este caso </w:t>
-      </w:r>
-      <w:r>
-        <w:t>WindowsAdminCenter2009.msi</w:t>
-      </w:r>
-    </w:p>
-    <w:p>
-      <w:r>
-        <w:t xml:space="preserve">En el </w:t>
-      </w:r>
-      <w:proofErr w:type="spellStart"/>
-      <w:r>
-        <w:t>menu</w:t>
-      </w:r>
-      <w:proofErr w:type="spellEnd"/>
-      <w:r>
-        <w:t xml:space="preserve"> grafico seleccionar </w:t>
-      </w:r>
-      <w:proofErr w:type="spellStart"/>
-      <w:r>
-        <w:t>change</w:t>
-      </w:r>
-      <w:proofErr w:type="spellEnd"/>
-      <w:r>
-        <w:t xml:space="preserve"> y completar con </w:t>
-      </w:r>
-      <w:proofErr w:type="spellStart"/>
-      <w:r>
-        <w:t>thumbprint</w:t>
-      </w:r>
-      <w:proofErr w:type="spellEnd"/>
-      <w:r>
-        <w:t xml:space="preserve"> actualizado como en la imagen</w:t>
-      </w:r>
-    </w:p>
-    <w:p>
-      <w:r>
-        <w:rPr>
-          <w:noProof/>
-        </w:rPr>
-        <w:lastRenderedPageBreak/>
-        <w:drawing>
-          <wp:inline distT="0" distB="0" distL="0" distR="0" wp14:anchorId="0DB56FEE" wp14:editId="502ECDDD">
-            <wp:extent cx="3752850" cy="2918884"/>
-            <wp:effectExtent l="0" t="0" r="0" b="0"/>
-            <wp:docPr id="19" name="Picture 19"/>
-            <wp:cNvGraphicFramePr>
-              <a:graphicFrameLocks xmlns:a="http://schemas.openxmlformats.org/drawingml/2006/main" noChangeAspect="1"/>
-            </wp:cNvGraphicFramePr>
-            <a:graphic xmlns:a="http://schemas.openxmlformats.org/drawingml/2006/main">
-              <a:graphicData uri="http://schemas.openxmlformats.org/drawingml/2006/picture">
-                <pic:pic xmlns:pic="http://schemas.openxmlformats.org/drawingml/2006/picture">
-                  <pic:nvPicPr>
-                    <pic:cNvPr id="1" name=""/>
-                    <pic:cNvPicPr/>
-                  </pic:nvPicPr>
-                  <pic:blipFill>
-                    <a:blip r:embed="rId16"/>
-                    <a:stretch>
-                      <a:fillRect/>
-                    </a:stretch>
-                  </pic:blipFill>
-                  <pic:spPr>
-                    <a:xfrm>
-                      <a:off x="0" y="0"/>
-                      <a:ext cx="3764091" cy="2927627"/>
-                    </a:xfrm>
-                    <a:prstGeom prst="rect">
-                      <a:avLst/>
-                    </a:prstGeom>
-                  </pic:spPr>
-                </pic:pic>
-              </a:graphicData>
-            </a:graphic>
-          </wp:inline>
-        </w:drawing>
-      </w:r>
-    </w:p>
-    <w:p>
-      <w:r>
-        <w:t xml:space="preserve">Seleccionar </w:t>
-      </w:r>
-      <w:proofErr w:type="spellStart"/>
-      <w:r>
-        <w:t>change</w:t>
-      </w:r>
-      <w:proofErr w:type="spellEnd"/>
-      <w:r>
-        <w:t xml:space="preserve"> y finalizar</w:t>
       </w:r>
     </w:p>
     <w:p>
@@ -3643,7 +2784,7 @@
                     <pic:cNvPicPr/>
                   </pic:nvPicPr>
                   <pic:blipFill>
-                    <a:blip r:embed="rId17"/>
+                    <a:blip r:embed="rId14"/>
                     <a:stretch>
                       <a:fillRect/>
                     </a:stretch>
@@ -3669,7 +2810,6 @@
         <w:rPr>
           <w:noProof/>
         </w:rPr>
-        <w:lastRenderedPageBreak/>
         <w:drawing>
           <wp:inline distT="0" distB="0" distL="0" distR="0" wp14:anchorId="04226414" wp14:editId="749393D0">
             <wp:extent cx="3571200" cy="2541600"/>
@@ -3686,7 +2826,7 @@
                     <pic:cNvPicPr/>
                   </pic:nvPicPr>
                   <pic:blipFill>
-                    <a:blip r:embed="rId18"/>
+                    <a:blip r:embed="rId15"/>
                     <a:stretch>
                       <a:fillRect/>
                     </a:stretch>
@@ -3709,6 +2849,7 @@
     </w:p>
     <w:p>
       <w:r>
+        <w:lastRenderedPageBreak/>
         <w:t>Utilizar archivo .</w:t>
       </w:r>
       <w:proofErr w:type="spellStart"/>
@@ -3746,7 +2887,7 @@
                     <pic:cNvPicPr/>
                   </pic:nvPicPr>
                   <pic:blipFill>
-                    <a:blip r:embed="rId19"/>
+                    <a:blip r:embed="rId16"/>
                     <a:stretch>
                       <a:fillRect/>
                     </a:stretch>
@@ -3793,7 +2934,7 @@
                     <pic:cNvPicPr/>
                   </pic:nvPicPr>
                   <pic:blipFill>
-                    <a:blip r:embed="rId20"/>
+                    <a:blip r:embed="rId17"/>
                     <a:stretch>
                       <a:fillRect/>
                     </a:stretch>
@@ -3819,13 +2960,12 @@
     <w:p/>
     <w:p>
       <w:r>
-        <w:lastRenderedPageBreak/>
         <w:t>Detalle de sistemas:</w:t>
       </w:r>
     </w:p>
     <w:tbl>
       <w:tblPr>
-        <w:tblW w:w="6940" w:type="dxa"/>
+        <w:tblW w:w="7022" w:type="dxa"/>
         <w:tblInd w:w="-25" w:type="dxa"/>
         <w:tblCellMar>
           <w:left w:w="70" w:type="dxa"/>
@@ -3881,7 +3021,7 @@
         </w:tc>
         <w:tc>
           <w:tcPr>
-            <w:tcW w:w="1340" w:type="dxa"/>
+            <w:tcW w:w="1422" w:type="dxa"/>
             <w:tcBorders>
               <w:top w:val="single" w:sz="8" w:space="0" w:color="auto"/>
               <w:left w:val="nil"/>
@@ -4003,7 +3143,7 @@
         </w:tc>
         <w:tc>
           <w:tcPr>
-            <w:tcW w:w="1340" w:type="dxa"/>
+            <w:tcW w:w="1422" w:type="dxa"/>
             <w:tcBorders>
               <w:top w:val="nil"/>
               <w:left w:val="nil"/>
@@ -4117,7 +3257,7 @@
         </w:tc>
         <w:tc>
           <w:tcPr>
-            <w:tcW w:w="1340" w:type="dxa"/>
+            <w:tcW w:w="1422" w:type="dxa"/>
             <w:tcBorders>
               <w:top w:val="nil"/>
               <w:left w:val="nil"/>
@@ -4230,7 +3370,7 @@
         </w:tc>
         <w:tc>
           <w:tcPr>
-            <w:tcW w:w="1340" w:type="dxa"/>
+            <w:tcW w:w="1422" w:type="dxa"/>
             <w:tcBorders>
               <w:top w:val="nil"/>
               <w:left w:val="nil"/>
@@ -4344,7 +3484,7 @@
         </w:tc>
         <w:tc>
           <w:tcPr>
-            <w:tcW w:w="1340" w:type="dxa"/>
+            <w:tcW w:w="1422" w:type="dxa"/>
             <w:tcBorders>
               <w:top w:val="nil"/>
               <w:left w:val="nil"/>
@@ -4458,7 +3598,7 @@
         </w:tc>
         <w:tc>
           <w:tcPr>
-            <w:tcW w:w="1340" w:type="dxa"/>
+            <w:tcW w:w="1422" w:type="dxa"/>
             <w:tcBorders>
               <w:top w:val="nil"/>
               <w:left w:val="nil"/>
@@ -4608,7 +3748,7 @@
         </w:tc>
         <w:tc>
           <w:tcPr>
-            <w:tcW w:w="1340" w:type="dxa"/>
+            <w:tcW w:w="1422" w:type="dxa"/>
             <w:tcBorders>
               <w:top w:val="nil"/>
               <w:left w:val="nil"/>
@@ -4722,7 +3862,7 @@
         </w:tc>
         <w:tc>
           <w:tcPr>
-            <w:tcW w:w="1340" w:type="dxa"/>
+            <w:tcW w:w="1422" w:type="dxa"/>
             <w:tcBorders>
               <w:top w:val="nil"/>
               <w:left w:val="nil"/>
@@ -4846,7 +3986,7 @@
         </w:tc>
         <w:tc>
           <w:tcPr>
-            <w:tcW w:w="1340" w:type="dxa"/>
+            <w:tcW w:w="1422" w:type="dxa"/>
             <w:tcBorders>
               <w:top w:val="nil"/>
               <w:left w:val="nil"/>
@@ -4962,7 +4102,7 @@
         </w:tc>
         <w:tc>
           <w:tcPr>
-            <w:tcW w:w="1340" w:type="dxa"/>
+            <w:tcW w:w="1422" w:type="dxa"/>
             <w:tcBorders>
               <w:top w:val="nil"/>
               <w:left w:val="nil"/>
@@ -5084,7 +4224,7 @@
         </w:tc>
         <w:tc>
           <w:tcPr>
-            <w:tcW w:w="1340" w:type="dxa"/>
+            <w:tcW w:w="1422" w:type="dxa"/>
             <w:tcBorders>
               <w:top w:val="nil"/>
               <w:left w:val="nil"/>
@@ -5208,7 +4348,7 @@
         </w:tc>
         <w:tc>
           <w:tcPr>
-            <w:tcW w:w="1340" w:type="dxa"/>
+            <w:tcW w:w="1422" w:type="dxa"/>
             <w:tcBorders>
               <w:top w:val="nil"/>
               <w:left w:val="nil"/>
@@ -5291,7 +4431,7 @@
           <w:tcPr>
             <w:tcW w:w="2360" w:type="dxa"/>
             <w:tcBorders>
-              <w:top w:val="nil"/>
+              <w:top w:val="single" w:sz="4" w:space="0" w:color="auto"/>
               <w:left w:val="single" w:sz="4" w:space="0" w:color="auto"/>
               <w:bottom w:val="single" w:sz="4" w:space="0" w:color="auto"/>
               <w:right w:val="single" w:sz="4" w:space="0" w:color="auto"/>
@@ -5316,137 +4456,7 @@
                 <w:color w:val="000000"/>
                 <w:lang w:eastAsia="es-AR"/>
               </w:rPr>
-              <w:t xml:space="preserve">Windows </w:t>
-            </w:r>
-            <w:proofErr w:type="spellStart"/>
-            <w:r>
-              <w:rPr>
-                <w:rFonts w:ascii="Calibri" w:eastAsia="Times New Roman" w:hAnsi="Calibri" w:cs="Calibri"/>
-                <w:color w:val="000000"/>
-                <w:lang w:eastAsia="es-AR"/>
-              </w:rPr>
-              <w:t>Admin</w:t>
-            </w:r>
-            <w:proofErr w:type="spellEnd"/>
-            <w:r>
-              <w:rPr>
-                <w:rFonts w:ascii="Calibri" w:eastAsia="Times New Roman" w:hAnsi="Calibri" w:cs="Calibri"/>
-                <w:color w:val="000000"/>
-                <w:lang w:eastAsia="es-AR"/>
-              </w:rPr>
-              <w:t xml:space="preserve"> Center</w:t>
-            </w:r>
-          </w:p>
-        </w:tc>
-        <w:tc>
-          <w:tcPr>
-            <w:tcW w:w="1340" w:type="dxa"/>
-            <w:tcBorders>
-              <w:top w:val="nil"/>
-              <w:left w:val="nil"/>
-              <w:bottom w:val="single" w:sz="4" w:space="0" w:color="auto"/>
-              <w:right w:val="single" w:sz="4" w:space="0" w:color="auto"/>
-            </w:tcBorders>
-            <w:shd w:val="clear" w:color="000000" w:fill="FFFFFF"/>
-            <w:noWrap/>
-            <w:vAlign w:val="bottom"/>
-            <w:hideMark/>
-          </w:tcPr>
-          <w:p>
-            <w:pPr>
-              <w:spacing w:after="0" w:line="240" w:lineRule="auto"/>
-              <w:rPr>
-                <w:rFonts w:ascii="Calibri" w:eastAsia="Times New Roman" w:hAnsi="Calibri" w:cs="Calibri"/>
-                <w:color w:val="000000"/>
-                <w:lang w:eastAsia="es-AR"/>
-              </w:rPr>
-            </w:pPr>
-            <w:r>
-              <w:rPr>
-                <w:rFonts w:ascii="Calibri" w:eastAsia="Times New Roman" w:hAnsi="Calibri" w:cs="Calibri"/>
-                <w:color w:val="000000"/>
-                <w:lang w:eastAsia="es-AR"/>
-              </w:rPr>
-              <w:t>10.1.1.7</w:t>
-            </w:r>
-          </w:p>
-        </w:tc>
-        <w:tc>
-          <w:tcPr>
-            <w:tcW w:w="3240" w:type="dxa"/>
-            <w:tcBorders>
-              <w:top w:val="nil"/>
-              <w:left w:val="nil"/>
-              <w:bottom w:val="single" w:sz="4" w:space="0" w:color="auto"/>
-              <w:right w:val="single" w:sz="4" w:space="0" w:color="auto"/>
-            </w:tcBorders>
-            <w:shd w:val="clear" w:color="000000" w:fill="FFFFFF"/>
-            <w:noWrap/>
-            <w:vAlign w:val="bottom"/>
-            <w:hideMark/>
-          </w:tcPr>
-          <w:p>
-            <w:pPr>
-              <w:spacing w:after="0" w:line="240" w:lineRule="auto"/>
-              <w:rPr>
-                <w:rFonts w:ascii="Calibri" w:eastAsia="Times New Roman" w:hAnsi="Calibri" w:cs="Calibri"/>
-                <w:color w:val="000000"/>
-                <w:lang w:eastAsia="es-AR"/>
-              </w:rPr>
-            </w:pPr>
-            <w:proofErr w:type="spellStart"/>
-            <w:r>
-              <w:rPr>
-                <w:rFonts w:ascii="Calibri" w:eastAsia="Times New Roman" w:hAnsi="Calibri" w:cs="Calibri"/>
-                <w:color w:val="000000"/>
-                <w:lang w:eastAsia="es-AR"/>
-              </w:rPr>
-              <w:t>Hosteado</w:t>
-            </w:r>
-            <w:proofErr w:type="spellEnd"/>
-            <w:r>
-              <w:rPr>
-                <w:rFonts w:ascii="Calibri" w:eastAsia="Times New Roman" w:hAnsi="Calibri" w:cs="Calibri"/>
-                <w:color w:val="000000"/>
-                <w:lang w:eastAsia="es-AR"/>
-              </w:rPr>
-              <w:t xml:space="preserve"> en TQARSVW19WAC01</w:t>
-            </w:r>
-          </w:p>
-        </w:tc>
-      </w:tr>
-      <w:tr>
-        <w:trPr>
-          <w:trHeight w:val="300"/>
-        </w:trPr>
-        <w:tc>
-          <w:tcPr>
-            <w:tcW w:w="2360" w:type="dxa"/>
-            <w:tcBorders>
-              <w:top w:val="single" w:sz="4" w:space="0" w:color="auto"/>
-              <w:left w:val="single" w:sz="4" w:space="0" w:color="auto"/>
-              <w:bottom w:val="single" w:sz="4" w:space="0" w:color="auto"/>
-              <w:right w:val="single" w:sz="4" w:space="0" w:color="auto"/>
-            </w:tcBorders>
-            <w:shd w:val="clear" w:color="000000" w:fill="FFFFFF"/>
-            <w:noWrap/>
-            <w:vAlign w:val="bottom"/>
-          </w:tcPr>
-          <w:p>
-            <w:pPr>
-              <w:spacing w:after="0" w:line="240" w:lineRule="auto"/>
-              <w:rPr>
-                <w:rFonts w:ascii="Calibri" w:eastAsia="Times New Roman" w:hAnsi="Calibri" w:cs="Calibri"/>
-                <w:color w:val="000000"/>
-                <w:lang w:eastAsia="es-AR"/>
-              </w:rPr>
-            </w:pPr>
-            <w:r>
-              <w:rPr>
-                <w:rFonts w:ascii="Calibri" w:eastAsia="Times New Roman" w:hAnsi="Calibri" w:cs="Calibri"/>
-                <w:color w:val="000000"/>
-                <w:lang w:eastAsia="es-AR"/>
-              </w:rPr>
+              <w:lastRenderedPageBreak/>
               <w:t xml:space="preserve">Skyline </w:t>
             </w:r>
             <w:proofErr w:type="spellStart"/>
@@ -5463,7 +4473,7 @@
         </w:tc>
         <w:tc>
           <w:tcPr>
-            <w:tcW w:w="1340" w:type="dxa"/>
+            <w:tcW w:w="1422" w:type="dxa"/>
             <w:tcBorders>
               <w:top w:val="single" w:sz="4" w:space="0" w:color="auto"/>
               <w:left w:val="nil"/>
@@ -5473,6 +4483,7 @@
             <w:shd w:val="clear" w:color="000000" w:fill="FFFFFF"/>
             <w:noWrap/>
             <w:vAlign w:val="bottom"/>
+            <w:hideMark/>
           </w:tcPr>
           <w:p>
             <w:pPr>
@@ -5505,6 +4516,7 @@
             <w:shd w:val="clear" w:color="000000" w:fill="FFFFFF"/>
             <w:noWrap/>
             <w:vAlign w:val="bottom"/>
+            <w:hideMark/>
           </w:tcPr>
           <w:p>
             <w:pPr>
@@ -5584,7 +4596,7 @@
         </w:tc>
         <w:tc>
           <w:tcPr>
-            <w:tcW w:w="1340" w:type="dxa"/>
+            <w:tcW w:w="1422" w:type="dxa"/>
             <w:tcBorders>
               <w:top w:val="single" w:sz="4" w:space="0" w:color="auto"/>
               <w:left w:val="nil"/>
@@ -5654,6 +4666,83 @@
               <w:t>Connect</w:t>
             </w:r>
             <w:proofErr w:type="spellEnd"/>
+          </w:p>
+        </w:tc>
+      </w:tr>
+      <w:tr>
+        <w:trPr>
+          <w:trHeight w:val="300"/>
+        </w:trPr>
+        <w:tc>
+          <w:tcPr>
+            <w:tcW w:w="2360" w:type="dxa"/>
+            <w:tcBorders>
+              <w:top w:val="single" w:sz="4" w:space="0" w:color="auto"/>
+              <w:left w:val="single" w:sz="4" w:space="0" w:color="auto"/>
+              <w:bottom w:val="single" w:sz="4" w:space="0" w:color="auto"/>
+              <w:right w:val="single" w:sz="4" w:space="0" w:color="auto"/>
+            </w:tcBorders>
+            <w:shd w:val="clear" w:color="000000" w:fill="FFFFFF"/>
+            <w:noWrap/>
+            <w:vAlign w:val="bottom"/>
+          </w:tcPr>
+          <w:p>
+            <w:pPr>
+              <w:spacing w:after="0" w:line="240" w:lineRule="auto"/>
+              <w:rPr>
+                <w:rFonts w:ascii="Calibri" w:eastAsia="Times New Roman" w:hAnsi="Calibri" w:cs="Calibri"/>
+                <w:color w:val="000000"/>
+                <w:lang w:eastAsia="es-AR"/>
+              </w:rPr>
+            </w:pPr>
+          </w:p>
+        </w:tc>
+        <w:tc>
+          <w:tcPr>
+            <w:tcW w:w="1422" w:type="dxa"/>
+            <w:tcBorders>
+              <w:top w:val="single" w:sz="4" w:space="0" w:color="auto"/>
+              <w:left w:val="nil"/>
+              <w:bottom w:val="single" w:sz="4" w:space="0" w:color="auto"/>
+              <w:right w:val="single" w:sz="4" w:space="0" w:color="auto"/>
+            </w:tcBorders>
+            <w:shd w:val="clear" w:color="000000" w:fill="FFFFFF"/>
+            <w:noWrap/>
+            <w:vAlign w:val="bottom"/>
+          </w:tcPr>
+          <w:p>
+            <w:pPr>
+              <w:spacing w:after="0" w:line="240" w:lineRule="auto"/>
+              <w:rPr>
+                <w:rFonts w:ascii="Calibri" w:eastAsia="Times New Roman" w:hAnsi="Calibri" w:cs="Calibri"/>
+                <w:color w:val="000000"/>
+                <w:lang w:eastAsia="es-AR"/>
+              </w:rPr>
+            </w:pPr>
+          </w:p>
+        </w:tc>
+        <w:tc>
+          <w:tcPr>
+            <w:tcW w:w="3240" w:type="dxa"/>
+            <w:tcBorders>
+              <w:top w:val="single" w:sz="4" w:space="0" w:color="auto"/>
+              <w:left w:val="nil"/>
+              <w:bottom w:val="single" w:sz="4" w:space="0" w:color="auto"/>
+              <w:right w:val="single" w:sz="4" w:space="0" w:color="auto"/>
+            </w:tcBorders>
+            <w:shd w:val="clear" w:color="000000" w:fill="FFFFFF"/>
+            <w:noWrap/>
+            <w:vAlign w:val="bottom"/>
+          </w:tcPr>
+          <w:p>
+            <w:pPr>
+              <w:spacing w:after="0" w:line="240" w:lineRule="auto"/>
+              <w:rPr>
+                <w:rFonts w:ascii="Calibri" w:eastAsia="Times New Roman" w:hAnsi="Calibri" w:cs="Calibri"/>
+                <w:color w:val="000000"/>
+                <w:lang w:eastAsia="es-AR"/>
+              </w:rPr>
+            </w:pPr>
           </w:p>
         </w:tc>
       </w:tr>

</xml_diff>

<commit_message>
Build: full replace from tq
</commit_message>
<xml_diff>
--- a/certificados/Procedimiento para renovacion de servicios.docx
+++ b/certificados/Procedimiento para renovacion de servicios.docx
@@ -33,6 +33,7 @@
           <w:szCs w:val="26"/>
         </w:rPr>
       </w:pPr>
+      <w:proofErr w:type="gramStart"/>
       <w:r>
         <w:rPr>
           <w:b/>
@@ -41,9 +42,9 @@
           <w:sz w:val="26"/>
           <w:szCs w:val="26"/>
         </w:rPr>
-        <w:t xml:space="preserve">Importante! Estos cambios en </w:t>
-      </w:r>
-      <w:proofErr w:type="spellStart"/>
+        <w:t>Importante!</w:t>
+      </w:r>
+      <w:proofErr w:type="gramEnd"/>
       <w:r>
         <w:rPr>
           <w:b/>
@@ -52,9 +53,9 @@
           <w:sz w:val="26"/>
           <w:szCs w:val="26"/>
         </w:rPr>
-        <w:t>forti</w:t>
-      </w:r>
-      <w:proofErr w:type="spellEnd"/>
+        <w:t xml:space="preserve"> Estos cambios en </w:t>
+      </w:r>
+      <w:proofErr w:type="spellStart"/>
       <w:r>
         <w:rPr>
           <w:b/>
@@ -63,6 +64,17 @@
           <w:sz w:val="26"/>
           <w:szCs w:val="26"/>
         </w:rPr>
+        <w:t>forti</w:t>
+      </w:r>
+      <w:proofErr w:type="spellEnd"/>
+      <w:r>
+        <w:rPr>
+          <w:b/>
+          <w:bCs/>
+          <w:color w:val="FF0000"/>
+          <w:sz w:val="26"/>
+          <w:szCs w:val="26"/>
+        </w:rPr>
         <w:t xml:space="preserve"> producen desconexión por lo que se recomienda hacerlo fuera de hora</w:t>
       </w:r>
     </w:p>
@@ -275,6 +287,13 @@
           <w:lang w:val="en-US"/>
         </w:rPr>
         <w:t>certificate</w:t>
+      </w:r>
+      <w:r>
+        <w:rPr>
+          <w:lang w:val="en-US"/>
+        </w:rPr>
+        <w:br/>
+        <w:t>System / Settings / HTTPS server certificate</w:t>
       </w:r>
     </w:p>
     <w:p>
@@ -343,358 +362,6 @@
             <wp:extent cx="3781425" cy="1420809"/>
             <wp:effectExtent l="0" t="0" r="0" b="8255"/>
             <wp:docPr id="1" name="Picture 1"/>
-            <wp:cNvGraphicFramePr>
-              <a:graphicFrameLocks xmlns:a="http://schemas.openxmlformats.org/drawingml/2006/main" noChangeAspect="1"/>
-            </wp:cNvGraphicFramePr>
-            <a:graphic xmlns:a="http://schemas.openxmlformats.org/drawingml/2006/main">
-              <a:graphicData uri="http://schemas.openxmlformats.org/drawingml/2006/picture">
-                <pic:pic xmlns:pic="http://schemas.openxmlformats.org/drawingml/2006/picture">
-                  <pic:nvPicPr>
-                    <pic:cNvPr id="1" name=""/>
-                    <pic:cNvPicPr/>
-                  </pic:nvPicPr>
-                  <pic:blipFill>
-                    <a:blip r:embed="rId4"/>
-                    <a:stretch>
-                      <a:fillRect/>
-                    </a:stretch>
-                  </pic:blipFill>
-                  <pic:spPr>
-                    <a:xfrm>
-                      <a:off x="0" y="0"/>
-                      <a:ext cx="3794240" cy="1425624"/>
-                    </a:xfrm>
-                    <a:prstGeom prst="rect">
-                      <a:avLst/>
-                    </a:prstGeom>
-                  </pic:spPr>
-                </pic:pic>
-              </a:graphicData>
-            </a:graphic>
-          </wp:inline>
-        </w:drawing>
-      </w:r>
-    </w:p>
-    <w:p>
-      <w:r>
-        <w:t>Utilizar el certificado nuevo cargado en todas las referencias donde fue eliminado anteriormente</w:t>
-      </w:r>
-    </w:p>
-    <w:p>
-      <w:pPr>
-        <w:rPr>
-          <w:b/>
-          <w:bCs/>
-          <w:sz w:val="28"/>
-          <w:szCs w:val="28"/>
-        </w:rPr>
-      </w:pPr>
-      <w:proofErr w:type="spellStart"/>
-      <w:r>
-        <w:rPr>
-          <w:b/>
-          <w:bCs/>
-          <w:sz w:val="28"/>
-          <w:szCs w:val="28"/>
-        </w:rPr>
-        <w:t>Ubiquity</w:t>
-      </w:r>
-      <w:proofErr w:type="spellEnd"/>
-    </w:p>
-    <w:p>
-      <w:r>
-        <w:t xml:space="preserve">Es necesario pre cargar en el servidor 16mon01 el certificado y la </w:t>
-      </w:r>
-      <w:proofErr w:type="spellStart"/>
-      <w:r>
-        <w:t>key</w:t>
-      </w:r>
-      <w:proofErr w:type="spellEnd"/>
-      <w:r>
-        <w:t xml:space="preserve"> completa como </w:t>
-      </w:r>
-      <w:proofErr w:type="spellStart"/>
-      <w:r>
-        <w:t>pfx</w:t>
-      </w:r>
-      <w:proofErr w:type="spellEnd"/>
-      <w:r>
-        <w:t>.</w:t>
-      </w:r>
-      <w:r>
-        <w:br/>
-        <w:t xml:space="preserve">Para crearlo a partir de un </w:t>
-      </w:r>
-      <w:proofErr w:type="spellStart"/>
-      <w:r>
-        <w:t>crt</w:t>
-      </w:r>
-      <w:proofErr w:type="spellEnd"/>
-      <w:r>
-        <w:t xml:space="preserve"> y un </w:t>
-      </w:r>
-      <w:proofErr w:type="spellStart"/>
-      <w:r>
-        <w:t>key</w:t>
-      </w:r>
-      <w:proofErr w:type="spellEnd"/>
-      <w:r>
-        <w:t xml:space="preserve"> ejecutar el siguiente comando </w:t>
-      </w:r>
-      <w:r>
-        <w:t>en CMD ubicado en el</w:t>
-      </w:r>
-      <w:r>
-        <w:t xml:space="preserve"> </w:t>
-      </w:r>
-      <w:proofErr w:type="spellStart"/>
-      <w:r>
-        <w:t>path</w:t>
-      </w:r>
-      <w:proofErr w:type="spellEnd"/>
-      <w:r>
-        <w:t xml:space="preserve"> donde residen los archivos:</w:t>
-      </w:r>
-    </w:p>
-    <w:p>
-      <w:pPr>
-        <w:rPr>
-          <w:color w:val="4472C4" w:themeColor="accent1"/>
-          <w:lang w:val="en-US"/>
-        </w:rPr>
-      </w:pPr>
-      <w:proofErr w:type="spellStart"/>
-      <w:r>
-        <w:rPr>
-          <w:color w:val="4472C4" w:themeColor="accent1"/>
-          <w:lang w:val="en-US"/>
-        </w:rPr>
-        <w:t>openssl</w:t>
-      </w:r>
-      <w:proofErr w:type="spellEnd"/>
-      <w:r>
-        <w:rPr>
-          <w:color w:val="4472C4" w:themeColor="accent1"/>
-          <w:lang w:val="en-US"/>
-        </w:rPr>
-        <w:t xml:space="preserve"> pkcs12 -</w:t>
-      </w:r>
-      <w:proofErr w:type="spellStart"/>
-      <w:r>
-        <w:rPr>
-          <w:color w:val="4472C4" w:themeColor="accent1"/>
-          <w:lang w:val="en-US"/>
-        </w:rPr>
-        <w:t>inkey</w:t>
-      </w:r>
-      <w:proofErr w:type="spellEnd"/>
-      <w:r>
-        <w:rPr>
-          <w:color w:val="4472C4" w:themeColor="accent1"/>
-          <w:lang w:val="en-US"/>
-        </w:rPr>
-        <w:t xml:space="preserve"> </w:t>
-      </w:r>
-      <w:proofErr w:type="spellStart"/>
-      <w:r>
-        <w:rPr>
-          <w:color w:val="4472C4" w:themeColor="accent1"/>
-          <w:lang w:val="en-US"/>
-        </w:rPr>
-        <w:t>star.key</w:t>
-      </w:r>
-      <w:proofErr w:type="spellEnd"/>
-      <w:r>
-        <w:rPr>
-          <w:color w:val="4472C4" w:themeColor="accent1"/>
-          <w:lang w:val="en-US"/>
-        </w:rPr>
-        <w:t xml:space="preserve"> -in star.crt -</w:t>
-      </w:r>
-      <w:proofErr w:type="spellStart"/>
-      <w:r>
-        <w:rPr>
-          <w:color w:val="4472C4" w:themeColor="accent1"/>
-          <w:lang w:val="en-US"/>
-        </w:rPr>
-        <w:t>certfile</w:t>
-      </w:r>
-      <w:proofErr w:type="spellEnd"/>
-      <w:r>
-        <w:rPr>
-          <w:color w:val="4472C4" w:themeColor="accent1"/>
-          <w:lang w:val="en-US"/>
-        </w:rPr>
-        <w:t xml:space="preserve"> cabundle.crt -export -out </w:t>
-      </w:r>
-      <w:proofErr w:type="spellStart"/>
-      <w:r>
-        <w:rPr>
-          <w:color w:val="4472C4" w:themeColor="accent1"/>
-          <w:lang w:val="en-US"/>
-        </w:rPr>
-        <w:t>star.pfx</w:t>
-      </w:r>
-      <w:proofErr w:type="spellEnd"/>
-    </w:p>
-    <w:p>
-      <w:r>
-        <w:t>Importarlo a la carpeta de archivos local del servidor:</w:t>
-      </w:r>
-    </w:p>
-    <w:p>
-      <w:pPr>
-        <w:rPr>
-          <w:color w:val="4472C4" w:themeColor="accent1"/>
-          <w:lang w:val="en-US"/>
-        </w:rPr>
-      </w:pPr>
-      <w:r>
-        <w:rPr>
-          <w:color w:val="4472C4" w:themeColor="accent1"/>
-          <w:lang w:val="en-US"/>
-        </w:rPr>
-        <w:t>Import-</w:t>
-      </w:r>
-      <w:proofErr w:type="spellStart"/>
-      <w:r>
-        <w:rPr>
-          <w:color w:val="4472C4" w:themeColor="accent1"/>
-          <w:lang w:val="en-US"/>
-        </w:rPr>
-        <w:t>PfxCertificate</w:t>
-      </w:r>
-      <w:proofErr w:type="spellEnd"/>
-      <w:r>
-        <w:rPr>
-          <w:color w:val="4472C4" w:themeColor="accent1"/>
-          <w:lang w:val="en-US"/>
-        </w:rPr>
-        <w:t xml:space="preserve"> -</w:t>
-      </w:r>
-      <w:proofErr w:type="spellStart"/>
-      <w:r>
-        <w:rPr>
-          <w:color w:val="4472C4" w:themeColor="accent1"/>
-          <w:lang w:val="en-US"/>
-        </w:rPr>
-        <w:t>FilePath</w:t>
-      </w:r>
-      <w:proofErr w:type="spellEnd"/>
-      <w:r>
-        <w:rPr>
-          <w:color w:val="4472C4" w:themeColor="accent1"/>
-          <w:lang w:val="en-US"/>
-        </w:rPr>
-        <w:t xml:space="preserve"> .\</w:t>
-      </w:r>
-      <w:proofErr w:type="spellStart"/>
-      <w:r>
-        <w:rPr>
-          <w:color w:val="4472C4" w:themeColor="accent1"/>
-          <w:lang w:val="en-US"/>
-        </w:rPr>
-        <w:t>star.pfx</w:t>
-      </w:r>
-      <w:proofErr w:type="spellEnd"/>
-      <w:r>
-        <w:rPr>
-          <w:color w:val="4472C4" w:themeColor="accent1"/>
-          <w:lang w:val="en-US"/>
-        </w:rPr>
-        <w:t xml:space="preserve"> -Password (</w:t>
-      </w:r>
-      <w:proofErr w:type="spellStart"/>
-      <w:r>
-        <w:rPr>
-          <w:color w:val="4472C4" w:themeColor="accent1"/>
-          <w:lang w:val="en-US"/>
-        </w:rPr>
-        <w:t>ConvertTo-SecureString</w:t>
-      </w:r>
-      <w:proofErr w:type="spellEnd"/>
-      <w:r>
-        <w:rPr>
-          <w:color w:val="4472C4" w:themeColor="accent1"/>
-          <w:lang w:val="en-US"/>
-        </w:rPr>
-        <w:t xml:space="preserve"> -String '</w:t>
-      </w:r>
-      <w:proofErr w:type="spellStart"/>
-      <w:r>
-        <w:rPr>
-          <w:color w:val="4472C4" w:themeColor="accent1"/>
-          <w:lang w:val="en-US"/>
-        </w:rPr>
-        <w:t>aircontrolenterprise</w:t>
-      </w:r>
-      <w:proofErr w:type="spellEnd"/>
-      <w:r>
-        <w:rPr>
-          <w:color w:val="4472C4" w:themeColor="accent1"/>
-          <w:lang w:val="en-US"/>
-        </w:rPr>
-        <w:t>' -</w:t>
-      </w:r>
-      <w:proofErr w:type="spellStart"/>
-      <w:r>
-        <w:rPr>
-          <w:color w:val="4472C4" w:themeColor="accent1"/>
-          <w:lang w:val="en-US"/>
-        </w:rPr>
-        <w:t>AsPlainText</w:t>
-      </w:r>
-      <w:proofErr w:type="spellEnd"/>
-      <w:r>
-        <w:rPr>
-          <w:color w:val="4472C4" w:themeColor="accent1"/>
-          <w:lang w:val="en-US"/>
-        </w:rPr>
-        <w:t xml:space="preserve"> -Force) -</w:t>
-      </w:r>
-      <w:proofErr w:type="spellStart"/>
-      <w:r>
-        <w:rPr>
-          <w:color w:val="4472C4" w:themeColor="accent1"/>
-          <w:lang w:val="en-US"/>
-        </w:rPr>
-        <w:t>CertStoreLocation</w:t>
-      </w:r>
-      <w:proofErr w:type="spellEnd"/>
-      <w:r>
-        <w:rPr>
-          <w:color w:val="4472C4" w:themeColor="accent1"/>
-          <w:lang w:val="en-US"/>
-        </w:rPr>
-        <w:t xml:space="preserve"> Cert:\</w:t>
-      </w:r>
-      <w:proofErr w:type="spellStart"/>
-      <w:r>
-        <w:rPr>
-          <w:color w:val="4472C4" w:themeColor="accent1"/>
-          <w:lang w:val="en-US"/>
-        </w:rPr>
-        <w:t>LocalMachine</w:t>
-      </w:r>
-      <w:proofErr w:type="spellEnd"/>
-      <w:r>
-        <w:rPr>
-          <w:color w:val="4472C4" w:themeColor="accent1"/>
-          <w:lang w:val="en-US"/>
-        </w:rPr>
-        <w:t>\My</w:t>
-      </w:r>
-    </w:p>
-    <w:p>
-      <w:r>
-        <w:rPr>
-          <w:noProof/>
-        </w:rPr>
-        <w:drawing>
-          <wp:inline distT="0" distB="0" distL="0" distR="0" wp14:anchorId="35E5E8EF" wp14:editId="6BE2BAF3">
-            <wp:extent cx="4381500" cy="1409944"/>
-            <wp:effectExtent l="0" t="0" r="0" b="0"/>
-            <wp:docPr id="3" name="Picture 3"/>
             <wp:cNvGraphicFramePr>
               <a:graphicFrameLocks xmlns:a="http://schemas.openxmlformats.org/drawingml/2006/main" noChangeAspect="1"/>
             </wp:cNvGraphicFramePr>
@@ -714,7 +381,7 @@
                   <pic:spPr>
                     <a:xfrm>
                       <a:off x="0" y="0"/>
-                      <a:ext cx="4437272" cy="1427891"/>
+                      <a:ext cx="3794240" cy="1425624"/>
                     </a:xfrm>
                     <a:prstGeom prst="rect">
                       <a:avLst/>
@@ -729,15 +396,320 @@
     </w:p>
     <w:p>
       <w:r>
-        <w:t xml:space="preserve">Utilizar aplicación </w:t>
-      </w:r>
-      <w:proofErr w:type="spellStart"/>
-      <w:r>
-        <w:t>digicert</w:t>
-      </w:r>
-      <w:proofErr w:type="spellEnd"/>
-      <w:r>
-        <w:t xml:space="preserve"> y exportar el archivo según imágenes:</w:t>
+        <w:t>Utilizar el certificado nuevo cargado en todas las referencias donde fue eliminado anteriormente</w:t>
+      </w:r>
+    </w:p>
+    <w:p>
+      <w:pPr>
+        <w:rPr>
+          <w:b/>
+          <w:bCs/>
+          <w:sz w:val="28"/>
+          <w:szCs w:val="28"/>
+        </w:rPr>
+      </w:pPr>
+      <w:proofErr w:type="spellStart"/>
+      <w:r>
+        <w:rPr>
+          <w:b/>
+          <w:bCs/>
+          <w:sz w:val="28"/>
+          <w:szCs w:val="28"/>
+        </w:rPr>
+        <w:t>Ubiquity</w:t>
+      </w:r>
+      <w:proofErr w:type="spellEnd"/>
+    </w:p>
+    <w:p>
+      <w:r>
+        <w:t xml:space="preserve">Es necesario </w:t>
+      </w:r>
+      <w:proofErr w:type="gramStart"/>
+      <w:r>
+        <w:t>pre cargar</w:t>
+      </w:r>
+      <w:proofErr w:type="gramEnd"/>
+      <w:r>
+        <w:t xml:space="preserve"> en el servidor 16mon01 el certificado y la </w:t>
+      </w:r>
+      <w:proofErr w:type="spellStart"/>
+      <w:r>
+        <w:t>key</w:t>
+      </w:r>
+      <w:proofErr w:type="spellEnd"/>
+      <w:r>
+        <w:t xml:space="preserve"> completa como </w:t>
+      </w:r>
+      <w:proofErr w:type="spellStart"/>
+      <w:r>
+        <w:t>pfx</w:t>
+      </w:r>
+      <w:proofErr w:type="spellEnd"/>
+      <w:r>
+        <w:t>.</w:t>
+      </w:r>
+      <w:r>
+        <w:br/>
+        <w:t xml:space="preserve">Para crearlo a partir de un </w:t>
+      </w:r>
+      <w:proofErr w:type="spellStart"/>
+      <w:r>
+        <w:t>crt</w:t>
+      </w:r>
+      <w:proofErr w:type="spellEnd"/>
+      <w:r>
+        <w:t xml:space="preserve"> y un </w:t>
+      </w:r>
+      <w:proofErr w:type="spellStart"/>
+      <w:r>
+        <w:t>key</w:t>
+      </w:r>
+      <w:proofErr w:type="spellEnd"/>
+      <w:r>
+        <w:t xml:space="preserve"> ejecutar el siguiente comando </w:t>
+      </w:r>
+      <w:r>
+        <w:t>en CMD ubicado en el</w:t>
+      </w:r>
+      <w:r>
+        <w:t xml:space="preserve"> </w:t>
+      </w:r>
+      <w:proofErr w:type="spellStart"/>
+      <w:r>
+        <w:t>path</w:t>
+      </w:r>
+      <w:proofErr w:type="spellEnd"/>
+      <w:r>
+        <w:t xml:space="preserve"> donde residen los archivos:</w:t>
+      </w:r>
+    </w:p>
+    <w:p>
+      <w:pPr>
+        <w:rPr>
+          <w:color w:val="4472C4" w:themeColor="accent1"/>
+          <w:lang w:val="en-US"/>
+        </w:rPr>
+      </w:pPr>
+      <w:proofErr w:type="spellStart"/>
+      <w:r>
+        <w:rPr>
+          <w:color w:val="4472C4" w:themeColor="accent1"/>
+          <w:lang w:val="en-US"/>
+        </w:rPr>
+        <w:t>openssl</w:t>
+      </w:r>
+      <w:proofErr w:type="spellEnd"/>
+      <w:r>
+        <w:rPr>
+          <w:color w:val="4472C4" w:themeColor="accent1"/>
+          <w:lang w:val="en-US"/>
+        </w:rPr>
+        <w:t xml:space="preserve"> pkcs12 -</w:t>
+      </w:r>
+      <w:proofErr w:type="spellStart"/>
+      <w:r>
+        <w:rPr>
+          <w:color w:val="4472C4" w:themeColor="accent1"/>
+          <w:lang w:val="en-US"/>
+        </w:rPr>
+        <w:t>inkey</w:t>
+      </w:r>
+      <w:proofErr w:type="spellEnd"/>
+      <w:r>
+        <w:rPr>
+          <w:color w:val="4472C4" w:themeColor="accent1"/>
+          <w:lang w:val="en-US"/>
+        </w:rPr>
+        <w:t xml:space="preserve"> </w:t>
+      </w:r>
+      <w:proofErr w:type="spellStart"/>
+      <w:r>
+        <w:rPr>
+          <w:color w:val="4472C4" w:themeColor="accent1"/>
+          <w:lang w:val="en-US"/>
+        </w:rPr>
+        <w:t>star.key</w:t>
+      </w:r>
+      <w:proofErr w:type="spellEnd"/>
+      <w:r>
+        <w:rPr>
+          <w:color w:val="4472C4" w:themeColor="accent1"/>
+          <w:lang w:val="en-US"/>
+        </w:rPr>
+        <w:t xml:space="preserve"> -in star.crt -</w:t>
+      </w:r>
+      <w:proofErr w:type="spellStart"/>
+      <w:r>
+        <w:rPr>
+          <w:color w:val="4472C4" w:themeColor="accent1"/>
+          <w:lang w:val="en-US"/>
+        </w:rPr>
+        <w:t>certfile</w:t>
+      </w:r>
+      <w:proofErr w:type="spellEnd"/>
+      <w:r>
+        <w:rPr>
+          <w:color w:val="4472C4" w:themeColor="accent1"/>
+          <w:lang w:val="en-US"/>
+        </w:rPr>
+        <w:t xml:space="preserve"> cabundle.crt -export -out </w:t>
+      </w:r>
+      <w:proofErr w:type="spellStart"/>
+      <w:r>
+        <w:rPr>
+          <w:color w:val="4472C4" w:themeColor="accent1"/>
+          <w:lang w:val="en-US"/>
+        </w:rPr>
+        <w:t>star.pfx</w:t>
+      </w:r>
+      <w:proofErr w:type="spellEnd"/>
+    </w:p>
+    <w:p>
+      <w:r>
+        <w:t>Importarlo a la carpeta de archivos local del servidor:</w:t>
+      </w:r>
+    </w:p>
+    <w:p>
+      <w:pPr>
+        <w:rPr>
+          <w:color w:val="4472C4" w:themeColor="accent1"/>
+          <w:lang w:val="en-US"/>
+        </w:rPr>
+      </w:pPr>
+      <w:r>
+        <w:rPr>
+          <w:color w:val="4472C4" w:themeColor="accent1"/>
+          <w:lang w:val="en-US"/>
+        </w:rPr>
+        <w:t>Import-</w:t>
+      </w:r>
+      <w:proofErr w:type="spellStart"/>
+      <w:r>
+        <w:rPr>
+          <w:color w:val="4472C4" w:themeColor="accent1"/>
+          <w:lang w:val="en-US"/>
+        </w:rPr>
+        <w:t>PfxCertificate</w:t>
+      </w:r>
+      <w:proofErr w:type="spellEnd"/>
+      <w:r>
+        <w:rPr>
+          <w:color w:val="4472C4" w:themeColor="accent1"/>
+          <w:lang w:val="en-US"/>
+        </w:rPr>
+        <w:t xml:space="preserve"> -</w:t>
+      </w:r>
+      <w:proofErr w:type="spellStart"/>
+      <w:r>
+        <w:rPr>
+          <w:color w:val="4472C4" w:themeColor="accent1"/>
+          <w:lang w:val="en-US"/>
+        </w:rPr>
+        <w:t>FilePath</w:t>
+      </w:r>
+      <w:proofErr w:type="spellEnd"/>
+      <w:r>
+        <w:rPr>
+          <w:color w:val="4472C4" w:themeColor="accent1"/>
+          <w:lang w:val="en-US"/>
+        </w:rPr>
+        <w:t xml:space="preserve"> .\</w:t>
+      </w:r>
+      <w:proofErr w:type="spellStart"/>
+      <w:r>
+        <w:rPr>
+          <w:color w:val="4472C4" w:themeColor="accent1"/>
+          <w:lang w:val="en-US"/>
+        </w:rPr>
+        <w:t>star.pfx</w:t>
+      </w:r>
+      <w:proofErr w:type="spellEnd"/>
+      <w:r>
+        <w:rPr>
+          <w:color w:val="4472C4" w:themeColor="accent1"/>
+          <w:lang w:val="en-US"/>
+        </w:rPr>
+        <w:t xml:space="preserve"> -Password (</w:t>
+      </w:r>
+      <w:proofErr w:type="spellStart"/>
+      <w:r>
+        <w:rPr>
+          <w:color w:val="4472C4" w:themeColor="accent1"/>
+          <w:lang w:val="en-US"/>
+        </w:rPr>
+        <w:t>ConvertTo-SecureString</w:t>
+      </w:r>
+      <w:proofErr w:type="spellEnd"/>
+      <w:r>
+        <w:rPr>
+          <w:color w:val="4472C4" w:themeColor="accent1"/>
+          <w:lang w:val="en-US"/>
+        </w:rPr>
+        <w:t xml:space="preserve"> -String '</w:t>
+      </w:r>
+      <w:proofErr w:type="spellStart"/>
+      <w:r>
+        <w:rPr>
+          <w:color w:val="4472C4" w:themeColor="accent1"/>
+          <w:lang w:val="en-US"/>
+        </w:rPr>
+        <w:t>aircontrolenterprise</w:t>
+      </w:r>
+      <w:proofErr w:type="spellEnd"/>
+      <w:r>
+        <w:rPr>
+          <w:color w:val="4472C4" w:themeColor="accent1"/>
+          <w:lang w:val="en-US"/>
+        </w:rPr>
+        <w:t>' -</w:t>
+      </w:r>
+      <w:proofErr w:type="spellStart"/>
+      <w:r>
+        <w:rPr>
+          <w:color w:val="4472C4" w:themeColor="accent1"/>
+          <w:lang w:val="en-US"/>
+        </w:rPr>
+        <w:t>AsPlainText</w:t>
+      </w:r>
+      <w:proofErr w:type="spellEnd"/>
+      <w:r>
+        <w:rPr>
+          <w:color w:val="4472C4" w:themeColor="accent1"/>
+          <w:lang w:val="en-US"/>
+        </w:rPr>
+        <w:t xml:space="preserve"> -Force) -</w:t>
+      </w:r>
+      <w:proofErr w:type="spellStart"/>
+      <w:r>
+        <w:rPr>
+          <w:color w:val="4472C4" w:themeColor="accent1"/>
+          <w:lang w:val="en-US"/>
+        </w:rPr>
+        <w:t>CertStoreLocation</w:t>
+      </w:r>
+      <w:proofErr w:type="spellEnd"/>
+      <w:r>
+        <w:rPr>
+          <w:color w:val="4472C4" w:themeColor="accent1"/>
+          <w:lang w:val="en-US"/>
+        </w:rPr>
+        <w:t xml:space="preserve"> Cert:\</w:t>
+      </w:r>
+      <w:proofErr w:type="spellStart"/>
+      <w:r>
+        <w:rPr>
+          <w:color w:val="4472C4" w:themeColor="accent1"/>
+          <w:lang w:val="en-US"/>
+        </w:rPr>
+        <w:t>LocalMachine</w:t>
+      </w:r>
+      <w:proofErr w:type="spellEnd"/>
+      <w:r>
+        <w:rPr>
+          <w:color w:val="4472C4" w:themeColor="accent1"/>
+          <w:lang w:val="en-US"/>
+        </w:rPr>
+        <w:t>\My</w:t>
       </w:r>
     </w:p>
     <w:p>
@@ -745,12 +717,11 @@
         <w:rPr>
           <w:noProof/>
         </w:rPr>
-        <w:lastRenderedPageBreak/>
         <w:drawing>
-          <wp:inline distT="0" distB="0" distL="0" distR="0" wp14:anchorId="50B83EE3" wp14:editId="3A4496AD">
-            <wp:extent cx="3971925" cy="2557563"/>
+          <wp:inline distT="0" distB="0" distL="0" distR="0" wp14:anchorId="35E5E8EF" wp14:editId="6BE2BAF3">
+            <wp:extent cx="4381500" cy="1409944"/>
             <wp:effectExtent l="0" t="0" r="0" b="0"/>
-            <wp:docPr id="4" name="Picture 4"/>
+            <wp:docPr id="3" name="Picture 3"/>
             <wp:cNvGraphicFramePr>
               <a:graphicFrameLocks xmlns:a="http://schemas.openxmlformats.org/drawingml/2006/main" noChangeAspect="1"/>
             </wp:cNvGraphicFramePr>
@@ -770,7 +741,7 @@
                   <pic:spPr>
                     <a:xfrm>
                       <a:off x="0" y="0"/>
-                      <a:ext cx="4008837" cy="2581331"/>
+                      <a:ext cx="4437272" cy="1427891"/>
                     </a:xfrm>
                     <a:prstGeom prst="rect">
                       <a:avLst/>
@@ -785,65 +756,15 @@
     </w:p>
     <w:p>
       <w:r>
-        <w:t xml:space="preserve">Es importante que la clave para el certificado sea la siguiente: </w:t>
-      </w:r>
-      <w:proofErr w:type="spellStart"/>
-      <w:r>
-        <w:rPr>
-          <w:b/>
-          <w:bCs/>
-          <w:sz w:val="24"/>
-          <w:szCs w:val="24"/>
-        </w:rPr>
-        <w:t>aircontrolenterprise</w:t>
-      </w:r>
-      <w:proofErr w:type="spellEnd"/>
-    </w:p>
-    <w:p>
-      <w:r>
-        <w:t xml:space="preserve">Utilizar la herramienta </w:t>
-      </w:r>
-      <w:proofErr w:type="spellStart"/>
-      <w:r>
-        <w:t>KeyStore</w:t>
-      </w:r>
-      <w:proofErr w:type="spellEnd"/>
-      <w:r>
-        <w:t xml:space="preserve"> Explorer y cargar el </w:t>
-      </w:r>
-      <w:proofErr w:type="spellStart"/>
-      <w:r>
-        <w:t>almacen</w:t>
-      </w:r>
-      <w:proofErr w:type="spellEnd"/>
-      <w:r>
-        <w:t xml:space="preserve"> de la siguiente ruta: </w:t>
-      </w:r>
-      <w:r>
-        <w:br/>
-      </w:r>
-      <w:r>
-        <w:rPr>
-          <w:b/>
-          <w:bCs/>
-        </w:rPr>
-        <w:t xml:space="preserve">C:\Users\netadmin\Ubiquiti </w:t>
-      </w:r>
-      <w:proofErr w:type="spellStart"/>
-      <w:r>
-        <w:rPr>
-          <w:b/>
-          <w:bCs/>
-        </w:rPr>
-        <w:t>Unifi</w:t>
-      </w:r>
-      <w:proofErr w:type="spellEnd"/>
-      <w:r>
-        <w:rPr>
-          <w:b/>
-          <w:bCs/>
-        </w:rPr>
-        <w:t>\data</w:t>
+        <w:t xml:space="preserve">Utilizar aplicación </w:t>
+      </w:r>
+      <w:proofErr w:type="spellStart"/>
+      <w:r>
+        <w:t>digicert</w:t>
+      </w:r>
+      <w:proofErr w:type="spellEnd"/>
+      <w:r>
+        <w:t xml:space="preserve"> y exportar el archivo según imágenes:</w:t>
       </w:r>
     </w:p>
     <w:p>
@@ -851,11 +772,12 @@
         <w:rPr>
           <w:noProof/>
         </w:rPr>
+        <w:lastRenderedPageBreak/>
         <w:drawing>
-          <wp:inline distT="0" distB="0" distL="0" distR="0" wp14:anchorId="1A813D00" wp14:editId="146201CA">
-            <wp:extent cx="4381500" cy="3256635"/>
-            <wp:effectExtent l="0" t="0" r="0" b="1270"/>
-            <wp:docPr id="6" name="Picture 6"/>
+          <wp:inline distT="0" distB="0" distL="0" distR="0" wp14:anchorId="50B83EE3" wp14:editId="3A4496AD">
+            <wp:extent cx="3971925" cy="2557563"/>
+            <wp:effectExtent l="0" t="0" r="0" b="0"/>
+            <wp:docPr id="4" name="Picture 4"/>
             <wp:cNvGraphicFramePr>
               <a:graphicFrameLocks xmlns:a="http://schemas.openxmlformats.org/drawingml/2006/main" noChangeAspect="1"/>
             </wp:cNvGraphicFramePr>
@@ -875,7 +797,7 @@
                   <pic:spPr>
                     <a:xfrm>
                       <a:off x="0" y="0"/>
-                      <a:ext cx="4421175" cy="3286124"/>
+                      <a:ext cx="4008837" cy="2581331"/>
                     </a:xfrm>
                     <a:prstGeom prst="rect">
                       <a:avLst/>
@@ -890,18 +812,65 @@
     </w:p>
     <w:p>
       <w:r>
-        <w:t>Una vez importado reemplazarlo c</w:t>
-      </w:r>
-      <w:r>
-        <w:t xml:space="preserve">on el PFX generado desde </w:t>
-      </w:r>
-      <w:proofErr w:type="spellStart"/>
-      <w:r>
-        <w:t>digicert</w:t>
-      </w:r>
-      <w:proofErr w:type="spellEnd"/>
-      <w:r>
-        <w:t xml:space="preserve"> como PKCS 12:</w:t>
+        <w:t xml:space="preserve">Es importante que la clave para el certificado sea la siguiente: </w:t>
+      </w:r>
+      <w:proofErr w:type="spellStart"/>
+      <w:r>
+        <w:rPr>
+          <w:b/>
+          <w:bCs/>
+          <w:sz w:val="24"/>
+          <w:szCs w:val="24"/>
+        </w:rPr>
+        <w:t>aircontrolenterprise</w:t>
+      </w:r>
+      <w:proofErr w:type="spellEnd"/>
+    </w:p>
+    <w:p>
+      <w:r>
+        <w:t xml:space="preserve">Utilizar la herramienta </w:t>
+      </w:r>
+      <w:proofErr w:type="spellStart"/>
+      <w:r>
+        <w:t>KeyStore</w:t>
+      </w:r>
+      <w:proofErr w:type="spellEnd"/>
+      <w:r>
+        <w:t xml:space="preserve"> Explorer y cargar el </w:t>
+      </w:r>
+      <w:proofErr w:type="spellStart"/>
+      <w:r>
+        <w:t>almacen</w:t>
+      </w:r>
+      <w:proofErr w:type="spellEnd"/>
+      <w:r>
+        <w:t xml:space="preserve"> de la siguiente ruta: </w:t>
+      </w:r>
+      <w:r>
+        <w:br/>
+      </w:r>
+      <w:r>
+        <w:rPr>
+          <w:b/>
+          <w:bCs/>
+        </w:rPr>
+        <w:t xml:space="preserve">C:\Users\netadmin\Ubiquiti </w:t>
+      </w:r>
+      <w:proofErr w:type="spellStart"/>
+      <w:r>
+        <w:rPr>
+          <w:b/>
+          <w:bCs/>
+        </w:rPr>
+        <w:t>Unifi</w:t>
+      </w:r>
+      <w:proofErr w:type="spellEnd"/>
+      <w:r>
+        <w:rPr>
+          <w:b/>
+          <w:bCs/>
+        </w:rPr>
+        <w:t>\data</w:t>
       </w:r>
     </w:p>
     <w:p>
@@ -909,12 +878,11 @@
         <w:rPr>
           <w:noProof/>
         </w:rPr>
-        <w:lastRenderedPageBreak/>
         <w:drawing>
-          <wp:inline distT="0" distB="0" distL="0" distR="0" wp14:anchorId="5AFBA51F" wp14:editId="02FA81CA">
-            <wp:extent cx="3447619" cy="2495238"/>
-            <wp:effectExtent l="0" t="0" r="635" b="635"/>
-            <wp:docPr id="7" name="Picture 7"/>
+          <wp:inline distT="0" distB="0" distL="0" distR="0" wp14:anchorId="1A813D00" wp14:editId="146201CA">
+            <wp:extent cx="4381500" cy="3256635"/>
+            <wp:effectExtent l="0" t="0" r="0" b="1270"/>
+            <wp:docPr id="6" name="Picture 6"/>
             <wp:cNvGraphicFramePr>
               <a:graphicFrameLocks xmlns:a="http://schemas.openxmlformats.org/drawingml/2006/main" noChangeAspect="1"/>
             </wp:cNvGraphicFramePr>
@@ -934,7 +902,7 @@
                   <pic:spPr>
                     <a:xfrm>
                       <a:off x="0" y="0"/>
-                      <a:ext cx="3447619" cy="2495238"/>
+                      <a:ext cx="4421175" cy="3286124"/>
                     </a:xfrm>
                     <a:prstGeom prst="rect">
                       <a:avLst/>
@@ -949,41 +917,18 @@
     </w:p>
     <w:p>
       <w:r>
-        <w:t>En el caso del A</w:t>
-      </w:r>
-      <w:r>
-        <w:t xml:space="preserve">LIAS a la hora de importarlo también dejarlo como se ve en el </w:t>
-      </w:r>
-      <w:proofErr w:type="spellStart"/>
-      <w:r>
-        <w:t>keystore</w:t>
-      </w:r>
-      <w:proofErr w:type="spellEnd"/>
-      <w:r>
-        <w:t xml:space="preserve"> </w:t>
-      </w:r>
-      <w:r>
-        <w:rPr>
-          <w:b/>
-          <w:bCs/>
-        </w:rPr>
-        <w:t>“</w:t>
-      </w:r>
-      <w:proofErr w:type="spellStart"/>
-      <w:r>
-        <w:rPr>
-          <w:b/>
-          <w:bCs/>
-        </w:rPr>
-        <w:t>unifi</w:t>
-      </w:r>
-      <w:proofErr w:type="spellEnd"/>
-      <w:r>
-        <w:rPr>
-          <w:b/>
-          <w:bCs/>
-        </w:rPr>
-        <w:t>”</w:t>
+        <w:t>Una vez importado reemplazarlo c</w:t>
+      </w:r>
+      <w:r>
+        <w:t xml:space="preserve">on el PFX generado desde </w:t>
+      </w:r>
+      <w:proofErr w:type="spellStart"/>
+      <w:r>
+        <w:t>digicert</w:t>
+      </w:r>
+      <w:proofErr w:type="spellEnd"/>
+      <w:r>
+        <w:t xml:space="preserve"> como PKCS 12:</w:t>
       </w:r>
     </w:p>
     <w:p>
@@ -991,11 +936,12 @@
         <w:rPr>
           <w:noProof/>
         </w:rPr>
+        <w:lastRenderedPageBreak/>
         <w:drawing>
-          <wp:inline distT="0" distB="0" distL="0" distR="0" wp14:anchorId="4009FD2E" wp14:editId="5A429D35">
-            <wp:extent cx="1580952" cy="704762"/>
+          <wp:inline distT="0" distB="0" distL="0" distR="0" wp14:anchorId="5AFBA51F" wp14:editId="02FA81CA">
+            <wp:extent cx="3447619" cy="2495238"/>
             <wp:effectExtent l="0" t="0" r="635" b="635"/>
-            <wp:docPr id="9" name="Picture 9"/>
+            <wp:docPr id="7" name="Picture 7"/>
             <wp:cNvGraphicFramePr>
               <a:graphicFrameLocks xmlns:a="http://schemas.openxmlformats.org/drawingml/2006/main" noChangeAspect="1"/>
             </wp:cNvGraphicFramePr>
@@ -1015,7 +961,7 @@
                   <pic:spPr>
                     <a:xfrm>
                       <a:off x="0" y="0"/>
-                      <a:ext cx="1580952" cy="704762"/>
+                      <a:ext cx="3447619" cy="2495238"/>
                     </a:xfrm>
                     <a:prstGeom prst="rect">
                       <a:avLst/>
@@ -1030,14 +976,53 @@
     </w:p>
     <w:p>
       <w:r>
+        <w:t>En el caso del A</w:t>
+      </w:r>
+      <w:r>
+        <w:t xml:space="preserve">LIAS a la hora de importarlo también dejarlo como se ve en el </w:t>
+      </w:r>
+      <w:proofErr w:type="spellStart"/>
+      <w:r>
+        <w:t>keystore</w:t>
+      </w:r>
+      <w:proofErr w:type="spellEnd"/>
+      <w:r>
+        <w:t xml:space="preserve"> </w:t>
+      </w:r>
+      <w:r>
+        <w:rPr>
+          <w:b/>
+          <w:bCs/>
+        </w:rPr>
+        <w:t>“</w:t>
+      </w:r>
+      <w:proofErr w:type="spellStart"/>
+      <w:r>
+        <w:rPr>
+          <w:b/>
+          <w:bCs/>
+        </w:rPr>
+        <w:t>unifi</w:t>
+      </w:r>
+      <w:proofErr w:type="spellEnd"/>
+      <w:r>
+        <w:rPr>
+          <w:b/>
+          <w:bCs/>
+        </w:rPr>
+        <w:t>”</w:t>
+      </w:r>
+    </w:p>
+    <w:p>
+      <w:r>
         <w:rPr>
           <w:noProof/>
         </w:rPr>
         <w:drawing>
-          <wp:inline distT="0" distB="0" distL="0" distR="0" wp14:anchorId="5800F489" wp14:editId="1BEC9494">
-            <wp:extent cx="3830998" cy="1943100"/>
-            <wp:effectExtent l="0" t="0" r="0" b="0"/>
-            <wp:docPr id="8" name="Picture 8"/>
+          <wp:inline distT="0" distB="0" distL="0" distR="0" wp14:anchorId="4009FD2E" wp14:editId="5A429D35">
+            <wp:extent cx="1580952" cy="704762"/>
+            <wp:effectExtent l="0" t="0" r="635" b="635"/>
+            <wp:docPr id="9" name="Picture 9"/>
             <wp:cNvGraphicFramePr>
               <a:graphicFrameLocks xmlns:a="http://schemas.openxmlformats.org/drawingml/2006/main" noChangeAspect="1"/>
             </wp:cNvGraphicFramePr>
@@ -1057,7 +1042,7 @@
                   <pic:spPr>
                     <a:xfrm>
                       <a:off x="0" y="0"/>
-                      <a:ext cx="3884584" cy="1970279"/>
+                      <a:ext cx="1580952" cy="704762"/>
                     </a:xfrm>
                     <a:prstGeom prst="rect">
                       <a:avLst/>
@@ -1072,575 +1057,14 @@
     </w:p>
     <w:p>
       <w:r>
-        <w:t xml:space="preserve">Mantener la misma clave de </w:t>
-      </w:r>
-      <w:proofErr w:type="spellStart"/>
-      <w:r>
-        <w:rPr>
-          <w:b/>
-          <w:bCs/>
-          <w:sz w:val="24"/>
-          <w:szCs w:val="24"/>
-        </w:rPr>
-        <w:t>aircontrolenterprise</w:t>
-      </w:r>
-      <w:proofErr w:type="spellEnd"/>
-    </w:p>
-    <w:p>
-      <w:r>
-        <w:t xml:space="preserve">Reiniciar </w:t>
-      </w:r>
-      <w:proofErr w:type="spellStart"/>
-      <w:r>
-        <w:t>unifi</w:t>
-      </w:r>
-      <w:proofErr w:type="spellEnd"/>
-      <w:r>
-        <w:t xml:space="preserve"> con el siguiente comando</w:t>
-      </w:r>
-      <w:r>
-        <w:t xml:space="preserve"> en </w:t>
-      </w:r>
-      <w:r>
-        <w:t xml:space="preserve">c:\Users\netadmin\Ubiquiti </w:t>
-      </w:r>
-      <w:proofErr w:type="spellStart"/>
-      <w:r>
-        <w:t>UniFi</w:t>
-      </w:r>
-      <w:proofErr w:type="spellEnd"/>
-      <w:r>
-        <w:t>\</w:t>
-      </w:r>
-      <w:proofErr w:type="spellStart"/>
-      <w:r>
-        <w:t>lib</w:t>
-      </w:r>
-      <w:proofErr w:type="spellEnd"/>
-      <w:r>
-        <w:t>:</w:t>
-      </w:r>
-    </w:p>
-    <w:p>
-      <w:pPr>
-        <w:rPr>
-          <w:color w:val="4472C4" w:themeColor="accent1"/>
-        </w:rPr>
-      </w:pPr>
-      <w:r>
-        <w:rPr>
-          <w:color w:val="4472C4" w:themeColor="accent1"/>
-        </w:rPr>
-        <w:t>java -</w:t>
-      </w:r>
-      <w:proofErr w:type="spellStart"/>
-      <w:r>
-        <w:rPr>
-          <w:color w:val="4472C4" w:themeColor="accent1"/>
-        </w:rPr>
-        <w:t>jar</w:t>
-      </w:r>
-      <w:proofErr w:type="spellEnd"/>
-      <w:r>
-        <w:rPr>
-          <w:color w:val="4472C4" w:themeColor="accent1"/>
-        </w:rPr>
-        <w:t xml:space="preserve"> ace.jar </w:t>
-      </w:r>
-      <w:proofErr w:type="spellStart"/>
-      <w:r>
-        <w:rPr>
-          <w:color w:val="4472C4" w:themeColor="accent1"/>
-        </w:rPr>
-        <w:t>stopsvc</w:t>
-      </w:r>
-      <w:proofErr w:type="spellEnd"/>
-      <w:r>
-        <w:rPr>
-          <w:color w:val="4472C4" w:themeColor="accent1"/>
-        </w:rPr>
-        <w:br/>
-        <w:t>java -</w:t>
-      </w:r>
-      <w:proofErr w:type="spellStart"/>
-      <w:r>
-        <w:rPr>
-          <w:color w:val="4472C4" w:themeColor="accent1"/>
-        </w:rPr>
-        <w:t>jar</w:t>
-      </w:r>
-      <w:proofErr w:type="spellEnd"/>
-      <w:r>
-        <w:rPr>
-          <w:color w:val="4472C4" w:themeColor="accent1"/>
-        </w:rPr>
-        <w:t xml:space="preserve"> ace.jar </w:t>
-      </w:r>
-      <w:proofErr w:type="spellStart"/>
-      <w:r>
-        <w:rPr>
-          <w:color w:val="4472C4" w:themeColor="accent1"/>
-        </w:rPr>
-        <w:t>startsvc</w:t>
-      </w:r>
-      <w:proofErr w:type="spellEnd"/>
-    </w:p>
-    <w:p>
-      <w:pPr>
-        <w:rPr>
-          <w:b/>
-          <w:bCs/>
-          <w:sz w:val="28"/>
-          <w:szCs w:val="28"/>
-        </w:rPr>
-      </w:pPr>
-      <w:r>
-        <w:rPr>
-          <w:b/>
-          <w:bCs/>
-          <w:sz w:val="28"/>
-          <w:szCs w:val="28"/>
-        </w:rPr>
-        <w:t>NGINX</w:t>
-      </w:r>
-    </w:p>
-    <w:p>
-      <w:r>
-        <w:t>Todos los sitios apunta</w:t>
-      </w:r>
-      <w:r>
-        <w:t>n</w:t>
-      </w:r>
-      <w:r>
-        <w:t xml:space="preserve"> a las </w:t>
-      </w:r>
-      <w:proofErr w:type="spellStart"/>
-      <w:r>
-        <w:t>key</w:t>
-      </w:r>
-      <w:proofErr w:type="spellEnd"/>
-      <w:r>
-        <w:t xml:space="preserve"> que existen en los siguientes </w:t>
-      </w:r>
-      <w:proofErr w:type="spellStart"/>
-      <w:r>
-        <w:t>paths</w:t>
-      </w:r>
-      <w:proofErr w:type="spellEnd"/>
-      <w:r>
-        <w:t>:</w:t>
-      </w:r>
-    </w:p>
-    <w:p>
-      <w:pPr>
-        <w:rPr>
-          <w:color w:val="4472C4" w:themeColor="accent1"/>
-          <w:lang w:val="en-US"/>
-        </w:rPr>
-      </w:pPr>
-      <w:proofErr w:type="spellStart"/>
-      <w:r>
-        <w:rPr>
-          <w:color w:val="4472C4" w:themeColor="accent1"/>
-          <w:lang w:val="en-US"/>
-        </w:rPr>
-        <w:t>ssl_certificate</w:t>
-      </w:r>
-      <w:proofErr w:type="spellEnd"/>
-      <w:r>
-        <w:rPr>
-          <w:color w:val="4472C4" w:themeColor="accent1"/>
-          <w:lang w:val="en-US"/>
-        </w:rPr>
-        <w:t xml:space="preserve"> /</w:t>
-      </w:r>
-      <w:proofErr w:type="spellStart"/>
-      <w:r>
-        <w:rPr>
-          <w:color w:val="4472C4" w:themeColor="accent1"/>
-          <w:lang w:val="en-US"/>
-        </w:rPr>
-        <w:t>etc</w:t>
-      </w:r>
-      <w:proofErr w:type="spellEnd"/>
-      <w:r>
-        <w:rPr>
-          <w:color w:val="4472C4" w:themeColor="accent1"/>
-          <w:lang w:val="en-US"/>
-        </w:rPr>
-        <w:t>/nginx/cert/cert.crt;</w:t>
-      </w:r>
-      <w:r>
-        <w:rPr>
-          <w:color w:val="4472C4" w:themeColor="accent1"/>
-          <w:lang w:val="en-US"/>
-        </w:rPr>
-        <w:br/>
-      </w:r>
-      <w:proofErr w:type="spellStart"/>
-      <w:r>
-        <w:rPr>
-          <w:color w:val="4472C4" w:themeColor="accent1"/>
-          <w:lang w:val="en-US"/>
-        </w:rPr>
-        <w:t>ssl_certificate_key</w:t>
-      </w:r>
-      <w:proofErr w:type="spellEnd"/>
-      <w:r>
-        <w:rPr>
-          <w:color w:val="4472C4" w:themeColor="accent1"/>
-          <w:lang w:val="en-US"/>
-        </w:rPr>
-        <w:t xml:space="preserve"> /</w:t>
-      </w:r>
-      <w:proofErr w:type="spellStart"/>
-      <w:r>
-        <w:rPr>
-          <w:color w:val="4472C4" w:themeColor="accent1"/>
-          <w:lang w:val="en-US"/>
-        </w:rPr>
-        <w:t>etc</w:t>
-      </w:r>
-      <w:proofErr w:type="spellEnd"/>
-      <w:r>
-        <w:rPr>
-          <w:color w:val="4472C4" w:themeColor="accent1"/>
-          <w:lang w:val="en-US"/>
-        </w:rPr>
-        <w:t>/nginx/cert/</w:t>
-      </w:r>
-      <w:proofErr w:type="spellStart"/>
-      <w:r>
-        <w:rPr>
-          <w:color w:val="4472C4" w:themeColor="accent1"/>
-          <w:lang w:val="en-US"/>
-        </w:rPr>
-        <w:t>cert.key</w:t>
-      </w:r>
-      <w:proofErr w:type="spellEnd"/>
-      <w:r>
-        <w:rPr>
-          <w:color w:val="4472C4" w:themeColor="accent1"/>
-          <w:lang w:val="en-US"/>
-        </w:rPr>
-        <w:t>;</w:t>
-      </w:r>
-    </w:p>
-    <w:p>
-      <w:r>
-        <w:t>Se utiliza la herramienta W</w:t>
-      </w:r>
-      <w:r>
-        <w:t xml:space="preserve">INSCP y se accede al server de </w:t>
-      </w:r>
-      <w:proofErr w:type="spellStart"/>
-      <w:r>
-        <w:t>nginx</w:t>
-      </w:r>
-      <w:proofErr w:type="spellEnd"/>
-      <w:r>
-        <w:br/>
-        <w:t>Crear una carpeta en el home, en el ejemplo se llama ssl21</w:t>
-      </w:r>
-      <w:r>
-        <w:br/>
-        <w:t xml:space="preserve">Copiar el archivo .CERT y .KEY en </w:t>
-      </w:r>
-      <w:r>
-        <w:t>/home/</w:t>
-      </w:r>
-      <w:proofErr w:type="spellStart"/>
-      <w:r>
-        <w:t>uroot</w:t>
-      </w:r>
-      <w:proofErr w:type="spellEnd"/>
-      <w:r>
-        <w:t>/</w:t>
-      </w:r>
-      <w:proofErr w:type="spellStart"/>
-      <w:r>
-        <w:t>cert</w:t>
-      </w:r>
-      <w:proofErr w:type="spellEnd"/>
-      <w:r>
-        <w:br/>
-        <w:t>El archivo .</w:t>
-      </w:r>
-      <w:proofErr w:type="spellStart"/>
-      <w:r>
-        <w:t>cert</w:t>
-      </w:r>
-      <w:proofErr w:type="spellEnd"/>
-      <w:r>
-        <w:t xml:space="preserve"> tiene que contener las entidades intermedias, esto es </w:t>
-      </w:r>
-      <w:proofErr w:type="spellStart"/>
-      <w:r>
-        <w:t>bundle+cert</w:t>
-      </w:r>
-      <w:proofErr w:type="spellEnd"/>
-    </w:p>
-    <w:p>
-      <w:r>
-        <w:t>Con sudo ejecutar los s</w:t>
-      </w:r>
-      <w:r>
-        <w:t>iguientes comandos para sobre escribir los archivos:</w:t>
-      </w:r>
-    </w:p>
-    <w:p>
-      <w:pPr>
-        <w:rPr>
-          <w:color w:val="4472C4" w:themeColor="accent1"/>
-          <w:lang w:val="en-US"/>
-        </w:rPr>
-      </w:pPr>
-      <w:r>
-        <w:rPr>
-          <w:color w:val="4472C4" w:themeColor="accent1"/>
-          <w:lang w:val="en-US"/>
-        </w:rPr>
-        <w:lastRenderedPageBreak/>
-        <w:t>mv -f /home/</w:t>
-      </w:r>
-      <w:proofErr w:type="spellStart"/>
-      <w:r>
-        <w:rPr>
-          <w:color w:val="4472C4" w:themeColor="accent1"/>
-          <w:lang w:val="en-US"/>
-        </w:rPr>
-        <w:t>uroot</w:t>
-      </w:r>
-      <w:proofErr w:type="spellEnd"/>
-      <w:r>
-        <w:rPr>
-          <w:color w:val="4472C4" w:themeColor="accent1"/>
-          <w:lang w:val="en-US"/>
-        </w:rPr>
-        <w:t>/</w:t>
-      </w:r>
-      <w:r>
-        <w:rPr>
-          <w:color w:val="4472C4" w:themeColor="accent1"/>
-          <w:lang w:val="en-US"/>
-        </w:rPr>
-        <w:t>cert</w:t>
-      </w:r>
-      <w:r>
-        <w:rPr>
-          <w:color w:val="4472C4" w:themeColor="accent1"/>
-          <w:lang w:val="en-US"/>
-        </w:rPr>
-        <w:t>/</w:t>
-      </w:r>
-      <w:r>
-        <w:rPr>
-          <w:color w:val="4472C4" w:themeColor="accent1"/>
-          <w:lang w:val="en-US"/>
-        </w:rPr>
-        <w:t>cert</w:t>
-      </w:r>
-      <w:r>
-        <w:rPr>
-          <w:color w:val="4472C4" w:themeColor="accent1"/>
-          <w:lang w:val="en-US"/>
-        </w:rPr>
-        <w:t xml:space="preserve">.crt </w:t>
-      </w:r>
-      <w:r>
-        <w:rPr>
-          <w:color w:val="4472C4" w:themeColor="accent1"/>
-          <w:lang w:val="en-US"/>
-        </w:rPr>
-        <w:t>/</w:t>
-      </w:r>
-      <w:proofErr w:type="spellStart"/>
-      <w:r>
-        <w:rPr>
-          <w:color w:val="4472C4" w:themeColor="accent1"/>
-          <w:lang w:val="en-US"/>
-        </w:rPr>
-        <w:t>etc</w:t>
-      </w:r>
-      <w:proofErr w:type="spellEnd"/>
-      <w:r>
-        <w:rPr>
-          <w:color w:val="4472C4" w:themeColor="accent1"/>
-          <w:lang w:val="en-US"/>
-        </w:rPr>
-        <w:t>/nginx/cert/cert.crt</w:t>
-      </w:r>
-      <w:r>
-        <w:rPr>
-          <w:color w:val="4472C4" w:themeColor="accent1"/>
-          <w:lang w:val="en-US"/>
-        </w:rPr>
-        <w:br/>
-        <w:t>mv -f /home/</w:t>
-      </w:r>
-      <w:proofErr w:type="spellStart"/>
-      <w:r>
-        <w:rPr>
-          <w:color w:val="4472C4" w:themeColor="accent1"/>
-          <w:lang w:val="en-US"/>
-        </w:rPr>
-        <w:t>uroot</w:t>
-      </w:r>
-      <w:proofErr w:type="spellEnd"/>
-      <w:r>
-        <w:rPr>
-          <w:color w:val="4472C4" w:themeColor="accent1"/>
-          <w:lang w:val="en-US"/>
-        </w:rPr>
-        <w:t>/</w:t>
-      </w:r>
-      <w:r>
-        <w:rPr>
-          <w:color w:val="4472C4" w:themeColor="accent1"/>
-          <w:lang w:val="en-US"/>
-        </w:rPr>
-        <w:t>cert</w:t>
-      </w:r>
-      <w:r>
-        <w:rPr>
-          <w:color w:val="4472C4" w:themeColor="accent1"/>
-          <w:lang w:val="en-US"/>
-        </w:rPr>
-        <w:t>/</w:t>
-      </w:r>
-      <w:proofErr w:type="spellStart"/>
-      <w:r>
-        <w:rPr>
-          <w:color w:val="4472C4" w:themeColor="accent1"/>
-          <w:lang w:val="en-US"/>
-        </w:rPr>
-        <w:t>cert</w:t>
-      </w:r>
-      <w:r>
-        <w:rPr>
-          <w:color w:val="4472C4" w:themeColor="accent1"/>
-          <w:lang w:val="en-US"/>
-        </w:rPr>
-        <w:t>.key</w:t>
-      </w:r>
-      <w:proofErr w:type="spellEnd"/>
-      <w:r>
-        <w:rPr>
-          <w:color w:val="4472C4" w:themeColor="accent1"/>
-          <w:lang w:val="en-US"/>
-        </w:rPr>
-        <w:t xml:space="preserve"> </w:t>
-      </w:r>
-      <w:r>
-        <w:rPr>
-          <w:color w:val="4472C4" w:themeColor="accent1"/>
-          <w:lang w:val="en-US"/>
-        </w:rPr>
-        <w:t>/</w:t>
-      </w:r>
-      <w:proofErr w:type="spellStart"/>
-      <w:r>
-        <w:rPr>
-          <w:color w:val="4472C4" w:themeColor="accent1"/>
-          <w:lang w:val="en-US"/>
-        </w:rPr>
-        <w:t>etc</w:t>
-      </w:r>
-      <w:proofErr w:type="spellEnd"/>
-      <w:r>
-        <w:rPr>
-          <w:color w:val="4472C4" w:themeColor="accent1"/>
-          <w:lang w:val="en-US"/>
-        </w:rPr>
-        <w:t>/nginx/cert/</w:t>
-      </w:r>
-      <w:proofErr w:type="spellStart"/>
-      <w:r>
-        <w:rPr>
-          <w:color w:val="4472C4" w:themeColor="accent1"/>
-          <w:lang w:val="en-US"/>
-        </w:rPr>
-        <w:t>cert.key</w:t>
-      </w:r>
-      <w:proofErr w:type="spellEnd"/>
-      <w:r>
-        <w:rPr>
-          <w:color w:val="4472C4" w:themeColor="accent1"/>
-          <w:lang w:val="en-US"/>
-        </w:rPr>
-        <w:br/>
-      </w:r>
-      <w:r>
-        <w:rPr>
-          <w:color w:val="4472C4" w:themeColor="accent1"/>
-          <w:lang w:val="en-US"/>
-        </w:rPr>
-        <w:t>service nginx restart</w:t>
-      </w:r>
-    </w:p>
-    <w:p>
-      <w:pPr>
-        <w:rPr>
-          <w:b/>
-          <w:bCs/>
-          <w:sz w:val="28"/>
-          <w:szCs w:val="28"/>
-        </w:rPr>
-      </w:pPr>
-      <w:proofErr w:type="spellStart"/>
-      <w:r>
-        <w:rPr>
-          <w:b/>
-          <w:bCs/>
-          <w:sz w:val="28"/>
-          <w:szCs w:val="28"/>
-        </w:rPr>
-        <w:t>Serv</w:t>
-      </w:r>
-      <w:proofErr w:type="spellEnd"/>
-      <w:r>
-        <w:rPr>
-          <w:b/>
-          <w:bCs/>
-          <w:sz w:val="28"/>
-          <w:szCs w:val="28"/>
-        </w:rPr>
-        <w:t>-U SFTP Y HTTPS</w:t>
-      </w:r>
-    </w:p>
-    <w:p>
-      <w:r>
-        <w:t xml:space="preserve">La renovación de los certificados consiste en reemplazar con el mismo nombre los archivos de certificados ubicados en el servidor TQARSVW16AP04, </w:t>
-      </w:r>
-      <w:r>
-        <w:t xml:space="preserve">para el reemplazo es necesario que el servicio de </w:t>
-      </w:r>
-      <w:proofErr w:type="spellStart"/>
-      <w:r>
-        <w:t>Serv</w:t>
-      </w:r>
-      <w:proofErr w:type="spellEnd"/>
-      <w:r>
-        <w:t>-U este apagado.</w:t>
-      </w:r>
-      <w:r>
-        <w:br/>
-        <w:t>S</w:t>
-      </w:r>
-      <w:r>
-        <w:t>e adjunta imagen con el detalle de archivos a reemplazar:</w:t>
-      </w:r>
-    </w:p>
-    <w:p>
-      <w:r>
         <w:rPr>
           <w:noProof/>
         </w:rPr>
         <w:drawing>
-          <wp:inline distT="0" distB="0" distL="0" distR="0" wp14:anchorId="11C8893D" wp14:editId="1A08CA79">
-            <wp:extent cx="6858000" cy="2083435"/>
+          <wp:inline distT="0" distB="0" distL="0" distR="0" wp14:anchorId="5800F489" wp14:editId="1BEC9494">
+            <wp:extent cx="3830998" cy="1943100"/>
             <wp:effectExtent l="0" t="0" r="0" b="0"/>
-            <wp:docPr id="12" name="Picture 12"/>
+            <wp:docPr id="8" name="Picture 8"/>
             <wp:cNvGraphicFramePr>
               <a:graphicFrameLocks xmlns:a="http://schemas.openxmlformats.org/drawingml/2006/main" noChangeAspect="1"/>
             </wp:cNvGraphicFramePr>
@@ -1660,7 +1084,7 @@
                   <pic:spPr>
                     <a:xfrm>
                       <a:off x="0" y="0"/>
-                      <a:ext cx="6858000" cy="2083435"/>
+                      <a:ext cx="3884584" cy="1970279"/>
                     </a:xfrm>
                     <a:prstGeom prst="rect">
                       <a:avLst/>
@@ -1675,43 +1099,118 @@
     </w:p>
     <w:p>
       <w:r>
-        <w:t xml:space="preserve">Con configuración de </w:t>
-      </w:r>
-      <w:proofErr w:type="spellStart"/>
-      <w:r>
-        <w:t>encripcion</w:t>
-      </w:r>
-      <w:proofErr w:type="spellEnd"/>
-      <w:r>
-        <w:t xml:space="preserve"> solamente </w:t>
-      </w:r>
-      <w:proofErr w:type="spellStart"/>
-      <w:r>
-        <w:t>esta</w:t>
-      </w:r>
-      <w:proofErr w:type="spellEnd"/>
-      <w:r>
-        <w:t xml:space="preserve"> disponible en el dominio </w:t>
-      </w:r>
-      <w:proofErr w:type="spellStart"/>
-      <w:r>
-        <w:t>Team</w:t>
-      </w:r>
-      <w:proofErr w:type="spellEnd"/>
-      <w:r>
-        <w:t xml:space="preserve"> </w:t>
-      </w:r>
-      <w:proofErr w:type="spellStart"/>
-      <w:r>
-        <w:t>Quality</w:t>
-      </w:r>
-      <w:proofErr w:type="spellEnd"/>
-      <w:r>
-        <w:t xml:space="preserve"> y no a nivel global del server</w:t>
-      </w:r>
-      <w:r>
-        <w:t>.</w:t>
-      </w:r>
+        <w:t xml:space="preserve">Mantener la misma clave de </w:t>
+      </w:r>
+      <w:proofErr w:type="spellStart"/>
+      <w:r>
+        <w:rPr>
+          <w:b/>
+          <w:bCs/>
+          <w:sz w:val="24"/>
+          <w:szCs w:val="24"/>
+        </w:rPr>
+        <w:t>aircontrolenterprise</w:t>
+      </w:r>
+      <w:proofErr w:type="spellEnd"/>
+    </w:p>
+    <w:p>
+      <w:r>
+        <w:t xml:space="preserve">Reiniciar </w:t>
+      </w:r>
+      <w:proofErr w:type="spellStart"/>
+      <w:r>
+        <w:t>unifi</w:t>
+      </w:r>
+      <w:proofErr w:type="spellEnd"/>
+      <w:r>
+        <w:t xml:space="preserve"> con el siguiente comando</w:t>
+      </w:r>
+      <w:r>
+        <w:t xml:space="preserve"> en </w:t>
+      </w:r>
+      <w:r>
+        <w:t xml:space="preserve">c:\Users\netadmin\Ubiquiti </w:t>
+      </w:r>
+      <w:proofErr w:type="spellStart"/>
+      <w:r>
+        <w:t>UniFi</w:t>
+      </w:r>
+      <w:proofErr w:type="spellEnd"/>
+      <w:r>
+        <w:t>\</w:t>
+      </w:r>
+      <w:proofErr w:type="spellStart"/>
+      <w:r>
+        <w:t>lib</w:t>
+      </w:r>
+      <w:proofErr w:type="spellEnd"/>
+      <w:r>
+        <w:t>:</w:t>
+      </w:r>
+    </w:p>
+    <w:p>
+      <w:pPr>
+        <w:rPr>
+          <w:color w:val="4472C4" w:themeColor="accent1"/>
+        </w:rPr>
+      </w:pPr>
+      <w:r>
+        <w:rPr>
+          <w:color w:val="4472C4" w:themeColor="accent1"/>
+        </w:rPr>
+        <w:t>java -</w:t>
+      </w:r>
+      <w:proofErr w:type="spellStart"/>
+      <w:r>
+        <w:rPr>
+          <w:color w:val="4472C4" w:themeColor="accent1"/>
+        </w:rPr>
+        <w:t>jar</w:t>
+      </w:r>
+      <w:proofErr w:type="spellEnd"/>
+      <w:r>
+        <w:rPr>
+          <w:color w:val="4472C4" w:themeColor="accent1"/>
+        </w:rPr>
+        <w:t xml:space="preserve"> ace.jar </w:t>
+      </w:r>
+      <w:proofErr w:type="spellStart"/>
+      <w:r>
+        <w:rPr>
+          <w:color w:val="4472C4" w:themeColor="accent1"/>
+        </w:rPr>
+        <w:t>stopsvc</w:t>
+      </w:r>
+      <w:proofErr w:type="spellEnd"/>
+      <w:r>
+        <w:rPr>
+          <w:color w:val="4472C4" w:themeColor="accent1"/>
+        </w:rPr>
+        <w:br/>
+        <w:t>java -</w:t>
+      </w:r>
+      <w:proofErr w:type="spellStart"/>
+      <w:r>
+        <w:rPr>
+          <w:color w:val="4472C4" w:themeColor="accent1"/>
+        </w:rPr>
+        <w:t>jar</w:t>
+      </w:r>
+      <w:proofErr w:type="spellEnd"/>
+      <w:r>
+        <w:rPr>
+          <w:color w:val="4472C4" w:themeColor="accent1"/>
+        </w:rPr>
+        <w:t xml:space="preserve"> ace.jar </w:t>
+      </w:r>
+      <w:proofErr w:type="spellStart"/>
+      <w:r>
+        <w:rPr>
+          <w:color w:val="4472C4" w:themeColor="accent1"/>
+        </w:rPr>
+        <w:t>startsvc</w:t>
+      </w:r>
+      <w:proofErr w:type="spellEnd"/>
     </w:p>
     <w:p>
       <w:pPr>
@@ -1729,135 +1228,452 @@
           <w:sz w:val="28"/>
           <w:szCs w:val="28"/>
         </w:rPr>
-        <w:t>DEVOPS</w:t>
-      </w:r>
-    </w:p>
-    <w:p>
-      <w:r>
-        <w:t>Ingresar a TQARSVW19DO01 y a la consola de IIS Manager</w:t>
-      </w:r>
-      <w:r>
+        <w:t>NGINX</w:t>
+      </w:r>
+    </w:p>
+    <w:p>
+      <w:r>
+        <w:t>Todos los sitios apunta</w:t>
+      </w:r>
+      <w:r>
+        <w:t>n</w:t>
+      </w:r>
+      <w:r>
+        <w:t xml:space="preserve"> a las </w:t>
+      </w:r>
+      <w:proofErr w:type="spellStart"/>
+      <w:r>
+        <w:t>key</w:t>
+      </w:r>
+      <w:proofErr w:type="spellEnd"/>
+      <w:r>
+        <w:t xml:space="preserve"> que existen en los siguientes </w:t>
+      </w:r>
+      <w:proofErr w:type="spellStart"/>
+      <w:r>
+        <w:t>paths</w:t>
+      </w:r>
+      <w:proofErr w:type="spellEnd"/>
+      <w:r>
+        <w:t>:</w:t>
+      </w:r>
+    </w:p>
+    <w:p>
+      <w:pPr>
+        <w:rPr>
+          <w:color w:val="4472C4" w:themeColor="accent1"/>
+          <w:lang w:val="en-US"/>
+        </w:rPr>
+      </w:pPr>
+      <w:proofErr w:type="spellStart"/>
+      <w:r>
+        <w:rPr>
+          <w:color w:val="4472C4" w:themeColor="accent1"/>
+          <w:lang w:val="en-US"/>
+        </w:rPr>
+        <w:t>ssl_certificate</w:t>
+      </w:r>
+      <w:proofErr w:type="spellEnd"/>
+      <w:r>
+        <w:rPr>
+          <w:color w:val="4472C4" w:themeColor="accent1"/>
+          <w:lang w:val="en-US"/>
+        </w:rPr>
+        <w:t xml:space="preserve"> /</w:t>
+      </w:r>
+      <w:proofErr w:type="spellStart"/>
+      <w:r>
+        <w:rPr>
+          <w:color w:val="4472C4" w:themeColor="accent1"/>
+          <w:lang w:val="en-US"/>
+        </w:rPr>
+        <w:t>etc</w:t>
+      </w:r>
+      <w:proofErr w:type="spellEnd"/>
+      <w:r>
+        <w:rPr>
+          <w:color w:val="4472C4" w:themeColor="accent1"/>
+          <w:lang w:val="en-US"/>
+        </w:rPr>
+        <w:t>/nginx/cert/cert.crt;</w:t>
+      </w:r>
+      <w:r>
+        <w:rPr>
+          <w:color w:val="4472C4" w:themeColor="accent1"/>
+          <w:lang w:val="en-US"/>
+        </w:rPr>
         <w:br/>
       </w:r>
-      <w:r>
-        <w:t xml:space="preserve">Parados sobre el HOME del servidor ingresar a IIS-Server </w:t>
-      </w:r>
-      <w:proofErr w:type="spellStart"/>
-      <w:r>
-        <w:t>Certificates</w:t>
+      <w:proofErr w:type="spellStart"/>
+      <w:r>
+        <w:rPr>
+          <w:color w:val="4472C4" w:themeColor="accent1"/>
+          <w:lang w:val="en-US"/>
+        </w:rPr>
+        <w:t>ssl_certificate_key</w:t>
+      </w:r>
+      <w:proofErr w:type="spellEnd"/>
+      <w:r>
+        <w:rPr>
+          <w:color w:val="4472C4" w:themeColor="accent1"/>
+          <w:lang w:val="en-US"/>
+        </w:rPr>
+        <w:t xml:space="preserve"> </w:t>
+      </w:r>
+      <w:proofErr w:type="gramStart"/>
+      <w:r>
+        <w:rPr>
+          <w:color w:val="4472C4" w:themeColor="accent1"/>
+          <w:lang w:val="en-US"/>
+        </w:rPr>
+        <w:t>/</w:t>
+      </w:r>
+      <w:proofErr w:type="spellStart"/>
+      <w:r>
+        <w:rPr>
+          <w:color w:val="4472C4" w:themeColor="accent1"/>
+          <w:lang w:val="en-US"/>
+        </w:rPr>
+        <w:t>etc</w:t>
+      </w:r>
+      <w:proofErr w:type="spellEnd"/>
+      <w:r>
+        <w:rPr>
+          <w:color w:val="4472C4" w:themeColor="accent1"/>
+          <w:lang w:val="en-US"/>
+        </w:rPr>
+        <w:t>/nginx/cert/</w:t>
+      </w:r>
+      <w:proofErr w:type="spellStart"/>
+      <w:r>
+        <w:rPr>
+          <w:color w:val="4472C4" w:themeColor="accent1"/>
+          <w:lang w:val="en-US"/>
+        </w:rPr>
+        <w:t>cert.key</w:t>
+      </w:r>
+      <w:proofErr w:type="spellEnd"/>
+      <w:r>
+        <w:rPr>
+          <w:color w:val="4472C4" w:themeColor="accent1"/>
+          <w:lang w:val="en-US"/>
+        </w:rPr>
+        <w:t>;</w:t>
+      </w:r>
+      <w:proofErr w:type="gramEnd"/>
+    </w:p>
+    <w:p>
+      <w:r>
+        <w:t>Se utiliza la herramienta W</w:t>
+      </w:r>
+      <w:r>
+        <w:t xml:space="preserve">INSCP y se accede al server de </w:t>
+      </w:r>
+      <w:proofErr w:type="spellStart"/>
+      <w:r>
+        <w:t>nginx</w:t>
       </w:r>
       <w:proofErr w:type="spellEnd"/>
       <w:r>
         <w:br/>
-      </w:r>
-      <w:proofErr w:type="spellStart"/>
-      <w:r>
-        <w:t>Boton</w:t>
-      </w:r>
-      <w:proofErr w:type="spellEnd"/>
-      <w:r>
-        <w:t xml:space="preserve"> derecho del mouse y seleccionar “</w:t>
-      </w:r>
-      <w:proofErr w:type="spellStart"/>
-      <w:r>
-        <w:t>Import</w:t>
-      </w:r>
-      <w:proofErr w:type="spellEnd"/>
-      <w:r>
-        <w:t>”, realizar la importación del archivo .</w:t>
-      </w:r>
-      <w:proofErr w:type="spellStart"/>
-      <w:r>
-        <w:t>pfx</w:t>
-      </w:r>
-      <w:proofErr w:type="spellEnd"/>
+        <w:t>Crear una carpeta en el home, en el ejemplo se llama ssl21</w:t>
+      </w:r>
       <w:r>
         <w:br/>
-        <w:t xml:space="preserve">Es sumamente importante </w:t>
-      </w:r>
-      <w:r>
-        <w:t>t</w:t>
-      </w:r>
-      <w:r>
-        <w:rPr>
-          <w:b/>
-          <w:bCs/>
-        </w:rPr>
-        <w:t xml:space="preserve">ildar </w:t>
-      </w:r>
-      <w:proofErr w:type="spellStart"/>
-      <w:r>
-        <w:rPr>
-          <w:b/>
-          <w:bCs/>
-        </w:rPr>
-        <w:t>Allow</w:t>
-      </w:r>
-      <w:proofErr w:type="spellEnd"/>
-      <w:r>
-        <w:rPr>
-          <w:b/>
-          <w:bCs/>
+        <w:t xml:space="preserve">Copiar el </w:t>
+      </w:r>
+      <w:proofErr w:type="gramStart"/>
+      <w:r>
+        <w:t>archivo .CERT</w:t>
+      </w:r>
+      <w:proofErr w:type="gramEnd"/>
+      <w:r>
+        <w:t xml:space="preserve"> y .KEY en </w:t>
+      </w:r>
+      <w:r>
+        <w:t>/home/</w:t>
+      </w:r>
+      <w:proofErr w:type="spellStart"/>
+      <w:r>
+        <w:t>uroot</w:t>
+      </w:r>
+      <w:proofErr w:type="spellEnd"/>
+      <w:r>
+        <w:t>/</w:t>
+      </w:r>
+      <w:proofErr w:type="spellStart"/>
+      <w:r>
+        <w:t>cert</w:t>
+      </w:r>
+      <w:proofErr w:type="spellEnd"/>
+      <w:r>
+        <w:br/>
+        <w:t>El archivo .</w:t>
+      </w:r>
+      <w:proofErr w:type="spellStart"/>
+      <w:r>
+        <w:t>cert</w:t>
+      </w:r>
+      <w:proofErr w:type="spellEnd"/>
+      <w:r>
+        <w:t xml:space="preserve"> tiene que contener las entidades intermedias, esto es </w:t>
+      </w:r>
+      <w:proofErr w:type="spellStart"/>
+      <w:r>
+        <w:t>bundle+cert</w:t>
+      </w:r>
+      <w:proofErr w:type="spellEnd"/>
+    </w:p>
+    <w:p>
+      <w:r>
+        <w:t>Con sudo ejecutar los s</w:t>
+      </w:r>
+      <w:r>
+        <w:t>iguientes comandos para sobre escribir los archivos:</w:t>
+      </w:r>
+    </w:p>
+    <w:p>
+      <w:pPr>
+        <w:rPr>
+          <w:color w:val="4472C4" w:themeColor="accent1"/>
+          <w:lang w:val="en-US"/>
+        </w:rPr>
+      </w:pPr>
+      <w:r>
+        <w:rPr>
+          <w:color w:val="4472C4" w:themeColor="accent1"/>
+          <w:lang w:val="en-US"/>
+        </w:rPr>
+        <w:lastRenderedPageBreak/>
+        <w:t>mv -f /home/</w:t>
+      </w:r>
+      <w:proofErr w:type="spellStart"/>
+      <w:r>
+        <w:rPr>
+          <w:color w:val="4472C4" w:themeColor="accent1"/>
+          <w:lang w:val="en-US"/>
+        </w:rPr>
+        <w:t>uroot</w:t>
+      </w:r>
+      <w:proofErr w:type="spellEnd"/>
+      <w:r>
+        <w:rPr>
+          <w:color w:val="4472C4" w:themeColor="accent1"/>
+          <w:lang w:val="en-US"/>
+        </w:rPr>
+        <w:t>/</w:t>
+      </w:r>
+      <w:r>
+        <w:rPr>
+          <w:color w:val="4472C4" w:themeColor="accent1"/>
+          <w:lang w:val="en-US"/>
+        </w:rPr>
+        <w:t>cert</w:t>
+      </w:r>
+      <w:r>
+        <w:rPr>
+          <w:color w:val="4472C4" w:themeColor="accent1"/>
+          <w:lang w:val="en-US"/>
+        </w:rPr>
+        <w:t>/</w:t>
+      </w:r>
+      <w:r>
+        <w:rPr>
+          <w:color w:val="4472C4" w:themeColor="accent1"/>
+          <w:lang w:val="en-US"/>
+        </w:rPr>
+        <w:t>cert</w:t>
+      </w:r>
+      <w:r>
+        <w:rPr>
+          <w:color w:val="4472C4" w:themeColor="accent1"/>
+          <w:lang w:val="en-US"/>
+        </w:rPr>
+        <w:t xml:space="preserve">.crt </w:t>
+      </w:r>
+      <w:r>
+        <w:rPr>
+          <w:color w:val="4472C4" w:themeColor="accent1"/>
+          <w:lang w:val="en-US"/>
+        </w:rPr>
+        <w:t>/</w:t>
+      </w:r>
+      <w:proofErr w:type="spellStart"/>
+      <w:r>
+        <w:rPr>
+          <w:color w:val="4472C4" w:themeColor="accent1"/>
+          <w:lang w:val="en-US"/>
+        </w:rPr>
+        <w:t>etc</w:t>
+      </w:r>
+      <w:proofErr w:type="spellEnd"/>
+      <w:r>
+        <w:rPr>
+          <w:color w:val="4472C4" w:themeColor="accent1"/>
+          <w:lang w:val="en-US"/>
+        </w:rPr>
+        <w:t>/nginx/cert/cert.crt</w:t>
+      </w:r>
+      <w:r>
+        <w:rPr>
+          <w:color w:val="4472C4" w:themeColor="accent1"/>
+          <w:lang w:val="en-US"/>
+        </w:rPr>
+        <w:br/>
+        <w:t>mv -f /home/</w:t>
+      </w:r>
+      <w:proofErr w:type="spellStart"/>
+      <w:r>
+        <w:rPr>
+          <w:color w:val="4472C4" w:themeColor="accent1"/>
+          <w:lang w:val="en-US"/>
+        </w:rPr>
+        <w:t>uroot</w:t>
+      </w:r>
+      <w:proofErr w:type="spellEnd"/>
+      <w:r>
+        <w:rPr>
+          <w:color w:val="4472C4" w:themeColor="accent1"/>
+          <w:lang w:val="en-US"/>
+        </w:rPr>
+        <w:t>/</w:t>
+      </w:r>
+      <w:r>
+        <w:rPr>
+          <w:color w:val="4472C4" w:themeColor="accent1"/>
+          <w:lang w:val="en-US"/>
+        </w:rPr>
+        <w:t>cert</w:t>
+      </w:r>
+      <w:r>
+        <w:rPr>
+          <w:color w:val="4472C4" w:themeColor="accent1"/>
+          <w:lang w:val="en-US"/>
+        </w:rPr>
+        <w:t>/</w:t>
+      </w:r>
+      <w:proofErr w:type="spellStart"/>
+      <w:r>
+        <w:rPr>
+          <w:color w:val="4472C4" w:themeColor="accent1"/>
+          <w:lang w:val="en-US"/>
+        </w:rPr>
+        <w:t>cert</w:t>
+      </w:r>
+      <w:r>
+        <w:rPr>
+          <w:color w:val="4472C4" w:themeColor="accent1"/>
+          <w:lang w:val="en-US"/>
+        </w:rPr>
+        <w:t>.key</w:t>
+      </w:r>
+      <w:proofErr w:type="spellEnd"/>
+      <w:r>
+        <w:rPr>
+          <w:color w:val="4472C4" w:themeColor="accent1"/>
+          <w:lang w:val="en-US"/>
         </w:rPr>
         <w:t xml:space="preserve"> </w:t>
       </w:r>
-      <w:proofErr w:type="spellStart"/>
-      <w:r>
-        <w:rPr>
-          <w:b/>
-          <w:bCs/>
-        </w:rPr>
-        <w:t>this</w:t>
-      </w:r>
-      <w:proofErr w:type="spellEnd"/>
-      <w:r>
-        <w:rPr>
-          <w:b/>
-          <w:bCs/>
-        </w:rPr>
-        <w:t xml:space="preserve"> </w:t>
-      </w:r>
-      <w:proofErr w:type="spellStart"/>
-      <w:r>
-        <w:rPr>
-          <w:b/>
-          <w:bCs/>
-        </w:rPr>
-        <w:t>certificate</w:t>
-      </w:r>
-      <w:proofErr w:type="spellEnd"/>
-      <w:r>
-        <w:rPr>
-          <w:b/>
-          <w:bCs/>
-        </w:rPr>
-        <w:t xml:space="preserve"> </w:t>
-      </w:r>
-      <w:proofErr w:type="spellStart"/>
-      <w:r>
-        <w:rPr>
-          <w:b/>
-          <w:bCs/>
-        </w:rPr>
-        <w:t>to</w:t>
-      </w:r>
-      <w:proofErr w:type="spellEnd"/>
-      <w:r>
-        <w:rPr>
-          <w:b/>
-          <w:bCs/>
-        </w:rPr>
-        <w:t xml:space="preserve"> be </w:t>
-      </w:r>
-      <w:proofErr w:type="spellStart"/>
-      <w:r>
-        <w:rPr>
-          <w:b/>
-          <w:bCs/>
-        </w:rPr>
-        <w:t>exported</w:t>
-      </w:r>
-      <w:proofErr w:type="spellEnd"/>
+      <w:r>
+        <w:rPr>
+          <w:color w:val="4472C4" w:themeColor="accent1"/>
+          <w:lang w:val="en-US"/>
+        </w:rPr>
+        <w:t>/</w:t>
+      </w:r>
+      <w:proofErr w:type="spellStart"/>
+      <w:r>
+        <w:rPr>
+          <w:color w:val="4472C4" w:themeColor="accent1"/>
+          <w:lang w:val="en-US"/>
+        </w:rPr>
+        <w:t>etc</w:t>
+      </w:r>
+      <w:proofErr w:type="spellEnd"/>
+      <w:r>
+        <w:rPr>
+          <w:color w:val="4472C4" w:themeColor="accent1"/>
+          <w:lang w:val="en-US"/>
+        </w:rPr>
+        <w:t>/nginx/cert/</w:t>
+      </w:r>
+      <w:proofErr w:type="spellStart"/>
+      <w:r>
+        <w:rPr>
+          <w:color w:val="4472C4" w:themeColor="accent1"/>
+          <w:lang w:val="en-US"/>
+        </w:rPr>
+        <w:t>cert.key</w:t>
+      </w:r>
+      <w:proofErr w:type="spellEnd"/>
+      <w:r>
+        <w:rPr>
+          <w:color w:val="4472C4" w:themeColor="accent1"/>
+          <w:lang w:val="en-US"/>
+        </w:rPr>
+        <w:br/>
+      </w:r>
+      <w:r>
+        <w:rPr>
+          <w:color w:val="4472C4" w:themeColor="accent1"/>
+          <w:lang w:val="en-US"/>
+        </w:rPr>
+        <w:t>service nginx restart</w:t>
+      </w:r>
+    </w:p>
+    <w:p>
+      <w:pPr>
+        <w:rPr>
+          <w:b/>
+          <w:bCs/>
+          <w:sz w:val="28"/>
+          <w:szCs w:val="28"/>
+        </w:rPr>
+      </w:pPr>
+      <w:proofErr w:type="spellStart"/>
+      <w:r>
+        <w:rPr>
+          <w:b/>
+          <w:bCs/>
+          <w:sz w:val="28"/>
+          <w:szCs w:val="28"/>
+        </w:rPr>
+        <w:t>Serv</w:t>
+      </w:r>
+      <w:proofErr w:type="spellEnd"/>
+      <w:r>
+        <w:rPr>
+          <w:b/>
+          <w:bCs/>
+          <w:sz w:val="28"/>
+          <w:szCs w:val="28"/>
+        </w:rPr>
+        <w:t>-U SFTP Y HTTPS</w:t>
+      </w:r>
+    </w:p>
+    <w:p>
+      <w:r>
+        <w:t xml:space="preserve">La renovación de los certificados consiste en reemplazar con el mismo nombre los archivos de certificados ubicados en el servidor TQARSVW16AP04, </w:t>
+      </w:r>
+      <w:r>
+        <w:t xml:space="preserve">para el reemplazo es necesario que el servicio de </w:t>
+      </w:r>
+      <w:proofErr w:type="spellStart"/>
+      <w:r>
+        <w:t>Serv</w:t>
+      </w:r>
+      <w:proofErr w:type="spellEnd"/>
+      <w:r>
+        <w:t>-U este apagado.</w:t>
+      </w:r>
+      <w:r>
+        <w:br/>
+        <w:t>S</w:t>
+      </w:r>
+      <w:r>
+        <w:t>e adjunta imagen con el detalle de archivos a reemplazar:</w:t>
+      </w:r>
     </w:p>
     <w:p>
       <w:r>
@@ -1865,10 +1681,10 @@
           <w:noProof/>
         </w:rPr>
         <w:drawing>
-          <wp:inline distT="0" distB="0" distL="0" distR="0" wp14:anchorId="19E4765A" wp14:editId="568668AC">
-            <wp:extent cx="3952875" cy="3073701"/>
+          <wp:inline distT="0" distB="0" distL="0" distR="0" wp14:anchorId="11C8893D" wp14:editId="1A08CA79">
+            <wp:extent cx="6858000" cy="2083435"/>
             <wp:effectExtent l="0" t="0" r="0" b="0"/>
-            <wp:docPr id="15" name="Picture 15"/>
+            <wp:docPr id="12" name="Picture 12"/>
             <wp:cNvGraphicFramePr>
               <a:graphicFrameLocks xmlns:a="http://schemas.openxmlformats.org/drawingml/2006/main" noChangeAspect="1"/>
             </wp:cNvGraphicFramePr>
@@ -1888,7 +1704,7 @@
                   <pic:spPr>
                     <a:xfrm>
                       <a:off x="0" y="0"/>
-                      <a:ext cx="3986849" cy="3100119"/>
+                      <a:ext cx="6858000" cy="2083435"/>
                     </a:xfrm>
                     <a:prstGeom prst="rect">
                       <a:avLst/>
@@ -1901,23 +1717,213 @@
         </w:drawing>
       </w:r>
     </w:p>
-    <w:p/>
-    <w:p/>
-    <w:p/>
-    <w:p/>
-    <w:p/>
-    <w:p>
-      <w:r>
-        <w:t xml:space="preserve">Seguir los pasos de la imagen para reemplazar el certificado en el </w:t>
-      </w:r>
-      <w:proofErr w:type="spellStart"/>
-      <w:r>
-        <w:t>binding</w:t>
-      </w:r>
-      <w:proofErr w:type="spellEnd"/>
-      <w:r>
-        <w:t xml:space="preserve"> del web site</w:t>
-      </w:r>
+    <w:p>
+      <w:r>
+        <w:t xml:space="preserve">Con configuración de </w:t>
+      </w:r>
+      <w:proofErr w:type="spellStart"/>
+      <w:r>
+        <w:t>encripcion</w:t>
+      </w:r>
+      <w:proofErr w:type="spellEnd"/>
+      <w:r>
+        <w:t xml:space="preserve"> solamente </w:t>
+      </w:r>
+      <w:proofErr w:type="spellStart"/>
+      <w:r>
+        <w:t>esta</w:t>
+      </w:r>
+      <w:proofErr w:type="spellEnd"/>
+      <w:r>
+        <w:t xml:space="preserve"> disponible en el dominio </w:t>
+      </w:r>
+      <w:proofErr w:type="spellStart"/>
+      <w:r>
+        <w:t>Team</w:t>
+      </w:r>
+      <w:proofErr w:type="spellEnd"/>
+      <w:r>
+        <w:t xml:space="preserve"> </w:t>
+      </w:r>
+      <w:proofErr w:type="spellStart"/>
+      <w:r>
+        <w:t>Quality</w:t>
+      </w:r>
+      <w:proofErr w:type="spellEnd"/>
+      <w:r>
+        <w:t xml:space="preserve"> y no a nivel global del </w:t>
+      </w:r>
+      <w:proofErr w:type="gramStart"/>
+      <w:r>
+        <w:t>server</w:t>
+      </w:r>
+      <w:proofErr w:type="gramEnd"/>
+      <w:r>
+        <w:t>.</w:t>
+      </w:r>
+    </w:p>
+    <w:p>
+      <w:pPr>
+        <w:rPr>
+          <w:b/>
+          <w:bCs/>
+          <w:sz w:val="28"/>
+          <w:szCs w:val="28"/>
+        </w:rPr>
+      </w:pPr>
+      <w:r>
+        <w:rPr>
+          <w:b/>
+          <w:bCs/>
+          <w:sz w:val="28"/>
+          <w:szCs w:val="28"/>
+        </w:rPr>
+        <w:t>DEVOPS</w:t>
+      </w:r>
+      <w:r>
+        <w:rPr>
+          <w:b/>
+          <w:bCs/>
+          <w:sz w:val="28"/>
+          <w:szCs w:val="28"/>
+        </w:rPr>
+        <w:t xml:space="preserve"> y TS01</w:t>
+      </w:r>
+    </w:p>
+    <w:p>
+      <w:r>
+        <w:t>Ingresar a TQARSVW19DO01 y a la consola de IIS Manager</w:t>
+      </w:r>
+      <w:r>
+        <w:br/>
+      </w:r>
+      <w:r>
+        <w:t xml:space="preserve">Parados sobre el HOME del servidor ingresar a IIS-Server </w:t>
+      </w:r>
+      <w:proofErr w:type="spellStart"/>
+      <w:r>
+        <w:t>Certificates</w:t>
+      </w:r>
+      <w:proofErr w:type="spellEnd"/>
+      <w:r>
+        <w:br/>
+      </w:r>
+      <w:proofErr w:type="spellStart"/>
+      <w:r>
+        <w:t>Boton</w:t>
+      </w:r>
+      <w:proofErr w:type="spellEnd"/>
+      <w:r>
+        <w:t xml:space="preserve"> derecho del </w:t>
+      </w:r>
+      <w:proofErr w:type="gramStart"/>
+      <w:r>
+        <w:t>mouse</w:t>
+      </w:r>
+      <w:proofErr w:type="gramEnd"/>
+      <w:r>
+        <w:t xml:space="preserve"> y seleccionar “</w:t>
+      </w:r>
+      <w:proofErr w:type="spellStart"/>
+      <w:r>
+        <w:t>Import</w:t>
+      </w:r>
+      <w:proofErr w:type="spellEnd"/>
+      <w:r>
+        <w:t>”, realizar la importación del archivo .</w:t>
+      </w:r>
+      <w:proofErr w:type="spellStart"/>
+      <w:r>
+        <w:t>pfx</w:t>
+      </w:r>
+      <w:proofErr w:type="spellEnd"/>
+      <w:r>
+        <w:br/>
+        <w:t xml:space="preserve">Es sumamente importante </w:t>
+      </w:r>
+      <w:r>
+        <w:t>t</w:t>
+      </w:r>
+      <w:r>
+        <w:rPr>
+          <w:b/>
+          <w:bCs/>
+        </w:rPr>
+        <w:t xml:space="preserve">ildar </w:t>
+      </w:r>
+      <w:proofErr w:type="spellStart"/>
+      <w:r>
+        <w:rPr>
+          <w:b/>
+          <w:bCs/>
+        </w:rPr>
+        <w:t>Allow</w:t>
+      </w:r>
+      <w:proofErr w:type="spellEnd"/>
+      <w:r>
+        <w:rPr>
+          <w:b/>
+          <w:bCs/>
+        </w:rPr>
+        <w:t xml:space="preserve"> </w:t>
+      </w:r>
+      <w:proofErr w:type="spellStart"/>
+      <w:r>
+        <w:rPr>
+          <w:b/>
+          <w:bCs/>
+        </w:rPr>
+        <w:t>this</w:t>
+      </w:r>
+      <w:proofErr w:type="spellEnd"/>
+      <w:r>
+        <w:rPr>
+          <w:b/>
+          <w:bCs/>
+        </w:rPr>
+        <w:t xml:space="preserve"> </w:t>
+      </w:r>
+      <w:proofErr w:type="spellStart"/>
+      <w:r>
+        <w:rPr>
+          <w:b/>
+          <w:bCs/>
+        </w:rPr>
+        <w:t>certificate</w:t>
+      </w:r>
+      <w:proofErr w:type="spellEnd"/>
+      <w:r>
+        <w:rPr>
+          <w:b/>
+          <w:bCs/>
+        </w:rPr>
+        <w:t xml:space="preserve"> </w:t>
+      </w:r>
+      <w:proofErr w:type="spellStart"/>
+      <w:r>
+        <w:rPr>
+          <w:b/>
+          <w:bCs/>
+        </w:rPr>
+        <w:t>to</w:t>
+      </w:r>
+      <w:proofErr w:type="spellEnd"/>
+      <w:r>
+        <w:rPr>
+          <w:b/>
+          <w:bCs/>
+        </w:rPr>
+        <w:t xml:space="preserve"> be </w:t>
+      </w:r>
+      <w:proofErr w:type="spellStart"/>
+      <w:r>
+        <w:rPr>
+          <w:b/>
+          <w:bCs/>
+        </w:rPr>
+        <w:t>exported</w:t>
+      </w:r>
+      <w:proofErr w:type="spellEnd"/>
     </w:p>
     <w:p>
       <w:r>
@@ -1925,10 +1931,10 @@
           <w:noProof/>
         </w:rPr>
         <w:drawing>
-          <wp:inline distT="0" distB="0" distL="0" distR="0" wp14:anchorId="16620C33" wp14:editId="21994FCA">
-            <wp:extent cx="6858000" cy="3231515"/>
-            <wp:effectExtent l="0" t="0" r="0" b="6985"/>
-            <wp:docPr id="16" name="Picture 16"/>
+          <wp:inline distT="0" distB="0" distL="0" distR="0" wp14:anchorId="19E4765A" wp14:editId="568668AC">
+            <wp:extent cx="3952875" cy="3073701"/>
+            <wp:effectExtent l="0" t="0" r="0" b="0"/>
+            <wp:docPr id="15" name="Picture 15"/>
             <wp:cNvGraphicFramePr>
               <a:graphicFrameLocks xmlns:a="http://schemas.openxmlformats.org/drawingml/2006/main" noChangeAspect="1"/>
             </wp:cNvGraphicFramePr>
@@ -1948,6 +1954,66 @@
                   <pic:spPr>
                     <a:xfrm>
                       <a:off x="0" y="0"/>
+                      <a:ext cx="3986849" cy="3100119"/>
+                    </a:xfrm>
+                    <a:prstGeom prst="rect">
+                      <a:avLst/>
+                    </a:prstGeom>
+                  </pic:spPr>
+                </pic:pic>
+              </a:graphicData>
+            </a:graphic>
+          </wp:inline>
+        </w:drawing>
+      </w:r>
+    </w:p>
+    <w:p/>
+    <w:p/>
+    <w:p/>
+    <w:p/>
+    <w:p/>
+    <w:p>
+      <w:r>
+        <w:t xml:space="preserve">Seguir los pasos de la imagen para reemplazar el certificado en el </w:t>
+      </w:r>
+      <w:proofErr w:type="spellStart"/>
+      <w:r>
+        <w:t>binding</w:t>
+      </w:r>
+      <w:proofErr w:type="spellEnd"/>
+      <w:r>
+        <w:t xml:space="preserve"> del web site</w:t>
+      </w:r>
+    </w:p>
+    <w:p>
+      <w:r>
+        <w:rPr>
+          <w:noProof/>
+        </w:rPr>
+        <w:drawing>
+          <wp:inline distT="0" distB="0" distL="0" distR="0" wp14:anchorId="16620C33" wp14:editId="21994FCA">
+            <wp:extent cx="6858000" cy="3231515"/>
+            <wp:effectExtent l="0" t="0" r="0" b="6985"/>
+            <wp:docPr id="16" name="Picture 16"/>
+            <wp:cNvGraphicFramePr>
+              <a:graphicFrameLocks xmlns:a="http://schemas.openxmlformats.org/drawingml/2006/main" noChangeAspect="1"/>
+            </wp:cNvGraphicFramePr>
+            <a:graphic xmlns:a="http://schemas.openxmlformats.org/drawingml/2006/main">
+              <a:graphicData uri="http://schemas.openxmlformats.org/drawingml/2006/picture">
+                <pic:pic xmlns:pic="http://schemas.openxmlformats.org/drawingml/2006/picture">
+                  <pic:nvPicPr>
+                    <pic:cNvPr id="1" name=""/>
+                    <pic:cNvPicPr/>
+                  </pic:nvPicPr>
+                  <pic:blipFill>
+                    <a:blip r:embed="rId14"/>
+                    <a:stretch>
+                      <a:fillRect/>
+                    </a:stretch>
+                  </pic:blipFill>
+                  <pic:spPr>
+                    <a:xfrm>
+                      <a:off x="0" y="0"/>
                       <a:ext cx="6858000" cy="3231515"/>
                     </a:xfrm>
                     <a:prstGeom prst="rect">
@@ -1967,6 +2033,73 @@
       </w:r>
     </w:p>
     <w:p>
+      <w:r>
+        <w:t xml:space="preserve">Con el mismo procedimiento se reemplaza el certificado en IIS de </w:t>
+      </w:r>
+      <w:r>
+        <w:rPr>
+          <w:b/>
+          <w:bCs/>
+        </w:rPr>
+        <w:t>TQARSVW16TS01</w:t>
+      </w:r>
+      <w:r>
+        <w:t xml:space="preserve"> que da servicio de Terminal Services.</w:t>
+      </w:r>
+    </w:p>
+    <w:p>
+      <w:r>
+        <w:t>El sitio e</w:t>
+      </w:r>
+      <w:r>
+        <w:t>n TS01 es el siguiente:</w:t>
+      </w:r>
+    </w:p>
+    <w:p/>
+    <w:p>
+      <w:r>
+        <w:rPr>
+          <w:noProof/>
+        </w:rPr>
+        <w:drawing>
+          <wp:inline distT="0" distB="0" distL="0" distR="0" wp14:anchorId="15AA3070" wp14:editId="7F495DB0">
+            <wp:extent cx="1454150" cy="836292"/>
+            <wp:effectExtent l="0" t="0" r="0" b="2540"/>
+            <wp:docPr id="13" name="Picture 13" descr="Graphical user interface, text, application, chat or text message&#10;&#10;Description automatically generated"/>
+            <wp:cNvGraphicFramePr>
+              <a:graphicFrameLocks xmlns:a="http://schemas.openxmlformats.org/drawingml/2006/main" noChangeAspect="1"/>
+            </wp:cNvGraphicFramePr>
+            <a:graphic xmlns:a="http://schemas.openxmlformats.org/drawingml/2006/main">
+              <a:graphicData uri="http://schemas.openxmlformats.org/drawingml/2006/picture">
+                <pic:pic xmlns:pic="http://schemas.openxmlformats.org/drawingml/2006/picture">
+                  <pic:nvPicPr>
+                    <pic:cNvPr id="13" name="Picture 13" descr="Graphical user interface, text, application, chat or text message&#10;&#10;Description automatically generated"/>
+                    <pic:cNvPicPr/>
+                  </pic:nvPicPr>
+                  <pic:blipFill>
+                    <a:blip r:embed="rId15"/>
+                    <a:stretch>
+                      <a:fillRect/>
+                    </a:stretch>
+                  </pic:blipFill>
+                  <pic:spPr>
+                    <a:xfrm>
+                      <a:off x="0" y="0"/>
+                      <a:ext cx="1465297" cy="842703"/>
+                    </a:xfrm>
+                    <a:prstGeom prst="rect">
+                      <a:avLst/>
+                    </a:prstGeom>
+                  </pic:spPr>
+                </pic:pic>
+              </a:graphicData>
+            </a:graphic>
+          </wp:inline>
+        </w:drawing>
+      </w:r>
+    </w:p>
+    <w:p/>
+    <w:p>
       <w:pPr>
         <w:rPr>
           <w:b/>
@@ -1996,7 +2129,15 @@
     </w:p>
     <w:p>
       <w:r>
-        <w:t xml:space="preserve">Se utiliza la computadora 10.1.1.147 como FTP server con credenciales de </w:t>
+        <w:t xml:space="preserve">Se utiliza la computadora 10.1.1.147 como FTP </w:t>
+      </w:r>
+      <w:proofErr w:type="gramStart"/>
+      <w:r>
+        <w:t>server</w:t>
+      </w:r>
+      <w:proofErr w:type="gramEnd"/>
+      <w:r>
+        <w:t xml:space="preserve"> con credenciales de </w:t>
       </w:r>
       <w:proofErr w:type="spellStart"/>
       <w:r>
@@ -2098,6 +2239,7 @@
     </w:p>
     <w:p>
       <w:r>
+        <w:lastRenderedPageBreak/>
         <w:t>Se copian los archivos a</w:t>
       </w:r>
       <w:r>
@@ -2198,10 +2340,18 @@
       </w:r>
       <w:proofErr w:type="spellEnd"/>
       <w:r>
-        <w:t xml:space="preserve"> a </w:t>
-      </w:r>
-      <w:r>
-        <w:t xml:space="preserve"> -i</w:t>
+        <w:t xml:space="preserve"> </w:t>
+      </w:r>
+      <w:proofErr w:type="gramStart"/>
+      <w:r>
+        <w:t xml:space="preserve">a </w:t>
+      </w:r>
+      <w:r>
+        <w:t xml:space="preserve"> -</w:t>
+      </w:r>
+      <w:proofErr w:type="gramEnd"/>
+      <w:r>
+        <w:t>i</w:t>
       </w:r>
       <w:r>
         <w:t xml:space="preserve"> y reemplazar los archivos ubicados en el siguiente </w:t>
@@ -2241,7 +2391,6 @@
     </w:p>
     <w:p>
       <w:r>
-        <w:lastRenderedPageBreak/>
         <w:t>ca.crt</w:t>
       </w:r>
       <w:r>
@@ -2784,7 +2933,7 @@
                     <pic:cNvPicPr/>
                   </pic:nvPicPr>
                   <pic:blipFill>
-                    <a:blip r:embed="rId14"/>
+                    <a:blip r:embed="rId16"/>
                     <a:stretch>
                       <a:fillRect/>
                     </a:stretch>
@@ -2810,6 +2959,7 @@
         <w:rPr>
           <w:noProof/>
         </w:rPr>
+        <w:lastRenderedPageBreak/>
         <w:drawing>
           <wp:inline distT="0" distB="0" distL="0" distR="0" wp14:anchorId="04226414" wp14:editId="749393D0">
             <wp:extent cx="3571200" cy="2541600"/>
@@ -2823,114 +2973,6 @@
                 <pic:pic xmlns:pic="http://schemas.openxmlformats.org/drawingml/2006/picture">
                   <pic:nvPicPr>
                     <pic:cNvPr id="5" name="Picture 5" descr="Graphical user interface, text, application, email&#10;&#10;Description automatically generated"/>
-                    <pic:cNvPicPr/>
-                  </pic:nvPicPr>
-                  <pic:blipFill>
-                    <a:blip r:embed="rId15"/>
-                    <a:stretch>
-                      <a:fillRect/>
-                    </a:stretch>
-                  </pic:blipFill>
-                  <pic:spPr>
-                    <a:xfrm>
-                      <a:off x="0" y="0"/>
-                      <a:ext cx="3571200" cy="2541600"/>
-                    </a:xfrm>
-                    <a:prstGeom prst="rect">
-                      <a:avLst/>
-                    </a:prstGeom>
-                  </pic:spPr>
-                </pic:pic>
-              </a:graphicData>
-            </a:graphic>
-          </wp:inline>
-        </w:drawing>
-      </w:r>
-    </w:p>
-    <w:p>
-      <w:r>
-        <w:lastRenderedPageBreak/>
-        <w:t>Utilizar archivo .</w:t>
-      </w:r>
-      <w:proofErr w:type="spellStart"/>
-      <w:r>
-        <w:t>pfx</w:t>
-      </w:r>
-      <w:proofErr w:type="spellEnd"/>
-      <w:r>
-        <w:t xml:space="preserve"> con la clave correspondiente</w:t>
-      </w:r>
-    </w:p>
-    <w:p>
-      <w:pPr>
-        <w:rPr>
-          <w:lang w:val="en-US"/>
-        </w:rPr>
-      </w:pPr>
-      <w:r>
-        <w:rPr>
-          <w:noProof/>
-        </w:rPr>
-        <w:drawing>
-          <wp:inline distT="0" distB="0" distL="0" distR="0" wp14:anchorId="4A52D982" wp14:editId="32DC3A80">
-            <wp:extent cx="3571200" cy="2534400"/>
-            <wp:effectExtent l="0" t="0" r="0" b="0"/>
-            <wp:docPr id="10" name="Picture 10" descr="Graphical user interface, text, application, email&#10;&#10;Description automatically generated"/>
-            <wp:cNvGraphicFramePr>
-              <a:graphicFrameLocks xmlns:a="http://schemas.openxmlformats.org/drawingml/2006/main" noChangeAspect="1"/>
-            </wp:cNvGraphicFramePr>
-            <a:graphic xmlns:a="http://schemas.openxmlformats.org/drawingml/2006/main">
-              <a:graphicData uri="http://schemas.openxmlformats.org/drawingml/2006/picture">
-                <pic:pic xmlns:pic="http://schemas.openxmlformats.org/drawingml/2006/picture">
-                  <pic:nvPicPr>
-                    <pic:cNvPr id="10" name="Picture 10" descr="Graphical user interface, text, application, email&#10;&#10;Description automatically generated"/>
-                    <pic:cNvPicPr/>
-                  </pic:nvPicPr>
-                  <pic:blipFill>
-                    <a:blip r:embed="rId16"/>
-                    <a:stretch>
-                      <a:fillRect/>
-                    </a:stretch>
-                  </pic:blipFill>
-                  <pic:spPr>
-                    <a:xfrm>
-                      <a:off x="0" y="0"/>
-                      <a:ext cx="3571200" cy="2534400"/>
-                    </a:xfrm>
-                    <a:prstGeom prst="rect">
-                      <a:avLst/>
-                    </a:prstGeom>
-                  </pic:spPr>
-                </pic:pic>
-              </a:graphicData>
-            </a:graphic>
-          </wp:inline>
-        </w:drawing>
-      </w:r>
-    </w:p>
-    <w:p>
-      <w:pPr>
-        <w:rPr>
-          <w:lang w:val="en-US"/>
-        </w:rPr>
-      </w:pPr>
-      <w:r>
-        <w:rPr>
-          <w:noProof/>
-        </w:rPr>
-        <w:drawing>
-          <wp:inline distT="0" distB="0" distL="0" distR="0" wp14:anchorId="791A2CEC" wp14:editId="739B9627">
-            <wp:extent cx="3571200" cy="2541600"/>
-            <wp:effectExtent l="0" t="0" r="0" b="0"/>
-            <wp:docPr id="11" name="Picture 11" descr="Graphical user interface, text, application, email&#10;&#10;Description automatically generated"/>
-            <wp:cNvGraphicFramePr>
-              <a:graphicFrameLocks xmlns:a="http://schemas.openxmlformats.org/drawingml/2006/main" noChangeAspect="1"/>
-            </wp:cNvGraphicFramePr>
-            <a:graphic xmlns:a="http://schemas.openxmlformats.org/drawingml/2006/main">
-              <a:graphicData uri="http://schemas.openxmlformats.org/drawingml/2006/picture">
-                <pic:pic xmlns:pic="http://schemas.openxmlformats.org/drawingml/2006/picture">
-                  <pic:nvPicPr>
-                    <pic:cNvPr id="11" name="Picture 11" descr="Graphical user interface, text, application, email&#10;&#10;Description automatically generated"/>
                     <pic:cNvPicPr/>
                   </pic:nvPicPr>
                   <pic:blipFill>
@@ -2955,8 +2997,599 @@
         </w:drawing>
       </w:r>
     </w:p>
+    <w:p>
+      <w:r>
+        <w:t>Utilizar archivo .</w:t>
+      </w:r>
+      <w:proofErr w:type="spellStart"/>
+      <w:r>
+        <w:t>pfx</w:t>
+      </w:r>
+      <w:proofErr w:type="spellEnd"/>
+      <w:r>
+        <w:t xml:space="preserve"> con la clave correspondiente</w:t>
+      </w:r>
+    </w:p>
+    <w:p>
+      <w:pPr>
+        <w:rPr>
+          <w:lang w:val="en-US"/>
+        </w:rPr>
+      </w:pPr>
+      <w:r>
+        <w:rPr>
+          <w:noProof/>
+        </w:rPr>
+        <w:drawing>
+          <wp:inline distT="0" distB="0" distL="0" distR="0" wp14:anchorId="4A52D982" wp14:editId="32DC3A80">
+            <wp:extent cx="3571200" cy="2534400"/>
+            <wp:effectExtent l="0" t="0" r="0" b="0"/>
+            <wp:docPr id="10" name="Picture 10" descr="Graphical user interface, text, application, email&#10;&#10;Description automatically generated"/>
+            <wp:cNvGraphicFramePr>
+              <a:graphicFrameLocks xmlns:a="http://schemas.openxmlformats.org/drawingml/2006/main" noChangeAspect="1"/>
+            </wp:cNvGraphicFramePr>
+            <a:graphic xmlns:a="http://schemas.openxmlformats.org/drawingml/2006/main">
+              <a:graphicData uri="http://schemas.openxmlformats.org/drawingml/2006/picture">
+                <pic:pic xmlns:pic="http://schemas.openxmlformats.org/drawingml/2006/picture">
+                  <pic:nvPicPr>
+                    <pic:cNvPr id="10" name="Picture 10" descr="Graphical user interface, text, application, email&#10;&#10;Description automatically generated"/>
+                    <pic:cNvPicPr/>
+                  </pic:nvPicPr>
+                  <pic:blipFill>
+                    <a:blip r:embed="rId18"/>
+                    <a:stretch>
+                      <a:fillRect/>
+                    </a:stretch>
+                  </pic:blipFill>
+                  <pic:spPr>
+                    <a:xfrm>
+                      <a:off x="0" y="0"/>
+                      <a:ext cx="3571200" cy="2534400"/>
+                    </a:xfrm>
+                    <a:prstGeom prst="rect">
+                      <a:avLst/>
+                    </a:prstGeom>
+                  </pic:spPr>
+                </pic:pic>
+              </a:graphicData>
+            </a:graphic>
+          </wp:inline>
+        </w:drawing>
+      </w:r>
+    </w:p>
+    <w:p>
+      <w:pPr>
+        <w:rPr>
+          <w:lang w:val="en-US"/>
+        </w:rPr>
+      </w:pPr>
+      <w:r>
+        <w:rPr>
+          <w:noProof/>
+        </w:rPr>
+        <w:drawing>
+          <wp:inline distT="0" distB="0" distL="0" distR="0" wp14:anchorId="791A2CEC" wp14:editId="739B9627">
+            <wp:extent cx="3571200" cy="2541600"/>
+            <wp:effectExtent l="0" t="0" r="0" b="0"/>
+            <wp:docPr id="11" name="Picture 11" descr="Graphical user interface, text, application, email&#10;&#10;Description automatically generated"/>
+            <wp:cNvGraphicFramePr>
+              <a:graphicFrameLocks xmlns:a="http://schemas.openxmlformats.org/drawingml/2006/main" noChangeAspect="1"/>
+            </wp:cNvGraphicFramePr>
+            <a:graphic xmlns:a="http://schemas.openxmlformats.org/drawingml/2006/main">
+              <a:graphicData uri="http://schemas.openxmlformats.org/drawingml/2006/picture">
+                <pic:pic xmlns:pic="http://schemas.openxmlformats.org/drawingml/2006/picture">
+                  <pic:nvPicPr>
+                    <pic:cNvPr id="11" name="Picture 11" descr="Graphical user interface, text, application, email&#10;&#10;Description automatically generated"/>
+                    <pic:cNvPicPr/>
+                  </pic:nvPicPr>
+                  <pic:blipFill>
+                    <a:blip r:embed="rId19"/>
+                    <a:stretch>
+                      <a:fillRect/>
+                    </a:stretch>
+                  </pic:blipFill>
+                  <pic:spPr>
+                    <a:xfrm>
+                      <a:off x="0" y="0"/>
+                      <a:ext cx="3571200" cy="2541600"/>
+                    </a:xfrm>
+                    <a:prstGeom prst="rect">
+                      <a:avLst/>
+                    </a:prstGeom>
+                  </pic:spPr>
+                </pic:pic>
+              </a:graphicData>
+            </a:graphic>
+          </wp:inline>
+        </w:drawing>
+      </w:r>
+    </w:p>
     <w:p/>
-    <w:p/>
+    <w:p>
+      <w:pPr>
+        <w:rPr>
+          <w:b/>
+          <w:bCs/>
+          <w:sz w:val="28"/>
+          <w:szCs w:val="28"/>
+        </w:rPr>
+      </w:pPr>
+      <w:proofErr w:type="spellStart"/>
+      <w:r>
+        <w:rPr>
+          <w:b/>
+          <w:bCs/>
+          <w:sz w:val="28"/>
+          <w:szCs w:val="28"/>
+        </w:rPr>
+        <w:t>Portainer</w:t>
+      </w:r>
+      <w:proofErr w:type="spellEnd"/>
+    </w:p>
+    <w:p>
+      <w:r>
+        <w:t>Reemplazar los certificados en el siguiente directorio en TQARSVLU22DK01</w:t>
+      </w:r>
+    </w:p>
+    <w:p>
+      <w:pPr>
+        <w:rPr>
+          <w:b/>
+          <w:bCs/>
+        </w:rPr>
+      </w:pPr>
+      <w:r>
+        <w:rPr>
+          <w:b/>
+          <w:bCs/>
+        </w:rPr>
+        <w:lastRenderedPageBreak/>
+        <w:t>/home/</w:t>
+      </w:r>
+      <w:proofErr w:type="spellStart"/>
+      <w:r>
+        <w:rPr>
+          <w:b/>
+          <w:bCs/>
+        </w:rPr>
+        <w:t>uroot</w:t>
+      </w:r>
+      <w:proofErr w:type="spellEnd"/>
+      <w:r>
+        <w:rPr>
+          <w:b/>
+          <w:bCs/>
+        </w:rPr>
+        <w:t>/data/</w:t>
+      </w:r>
+      <w:proofErr w:type="spellStart"/>
+      <w:r>
+        <w:rPr>
+          <w:b/>
+          <w:bCs/>
+        </w:rPr>
+        <w:t>portainer</w:t>
+      </w:r>
+      <w:proofErr w:type="spellEnd"/>
+      <w:r>
+        <w:rPr>
+          <w:b/>
+          <w:bCs/>
+        </w:rPr>
+        <w:t>/</w:t>
+      </w:r>
+      <w:proofErr w:type="spellStart"/>
+      <w:r>
+        <w:rPr>
+          <w:b/>
+          <w:bCs/>
+        </w:rPr>
+        <w:t>certs</w:t>
+      </w:r>
+      <w:proofErr w:type="spellEnd"/>
+    </w:p>
+    <w:p>
+      <w:r>
+        <w:t>Archivos:</w:t>
+      </w:r>
+    </w:p>
+    <w:p>
+      <w:pPr>
+        <w:pStyle w:val="ListParagraph"/>
+        <w:numPr>
+          <w:ilvl w:val="0"/>
+          <w:numId w:val="1"/>
+        </w:numPr>
+      </w:pPr>
+      <w:r>
+        <w:t>ca.crt</w:t>
+      </w:r>
+    </w:p>
+    <w:p>
+      <w:pPr>
+        <w:pStyle w:val="ListParagraph"/>
+        <w:numPr>
+          <w:ilvl w:val="0"/>
+          <w:numId w:val="1"/>
+        </w:numPr>
+      </w:pPr>
+      <w:proofErr w:type="spellStart"/>
+      <w:r>
+        <w:t>ca.key</w:t>
+      </w:r>
+      <w:proofErr w:type="spellEnd"/>
+    </w:p>
+    <w:p>
+      <w:pPr>
+        <w:rPr>
+          <w:b/>
+          <w:bCs/>
+          <w:sz w:val="28"/>
+          <w:szCs w:val="28"/>
+        </w:rPr>
+      </w:pPr>
+      <w:proofErr w:type="spellStart"/>
+      <w:r>
+        <w:rPr>
+          <w:b/>
+          <w:bCs/>
+          <w:sz w:val="28"/>
+          <w:szCs w:val="28"/>
+        </w:rPr>
+        <w:t>Snipe</w:t>
+      </w:r>
+      <w:proofErr w:type="spellEnd"/>
+      <w:r>
+        <w:rPr>
+          <w:b/>
+          <w:bCs/>
+          <w:sz w:val="28"/>
+          <w:szCs w:val="28"/>
+        </w:rPr>
+        <w:t>-IT</w:t>
+      </w:r>
+    </w:p>
+    <w:p>
+      <w:r>
+        <w:t>Reemplazar los certificados en el siguiente directorio en TQARSVLU22DK01</w:t>
+      </w:r>
+    </w:p>
+    <w:p>
+      <w:pPr>
+        <w:rPr>
+          <w:b/>
+          <w:bCs/>
+          <w:lang w:val="en-US"/>
+        </w:rPr>
+      </w:pPr>
+      <w:r>
+        <w:rPr>
+          <w:b/>
+          <w:bCs/>
+          <w:lang w:val="en-US"/>
+        </w:rPr>
+        <w:t>/home/</w:t>
+      </w:r>
+      <w:proofErr w:type="spellStart"/>
+      <w:r>
+        <w:rPr>
+          <w:b/>
+          <w:bCs/>
+          <w:lang w:val="en-US"/>
+        </w:rPr>
+        <w:t>uroot</w:t>
+      </w:r>
+      <w:proofErr w:type="spellEnd"/>
+      <w:r>
+        <w:rPr>
+          <w:b/>
+          <w:bCs/>
+          <w:lang w:val="en-US"/>
+        </w:rPr>
+        <w:t>/data/</w:t>
+      </w:r>
+      <w:proofErr w:type="spellStart"/>
+      <w:r>
+        <w:rPr>
+          <w:b/>
+          <w:bCs/>
+          <w:lang w:val="en-US"/>
+        </w:rPr>
+        <w:t>snipe_it</w:t>
+      </w:r>
+      <w:proofErr w:type="spellEnd"/>
+      <w:r>
+        <w:rPr>
+          <w:b/>
+          <w:bCs/>
+          <w:lang w:val="en-US"/>
+        </w:rPr>
+        <w:t>/keys</w:t>
+      </w:r>
+    </w:p>
+    <w:p>
+      <w:pPr>
+        <w:pStyle w:val="ListParagraph"/>
+        <w:numPr>
+          <w:ilvl w:val="0"/>
+          <w:numId w:val="2"/>
+        </w:numPr>
+      </w:pPr>
+      <w:r>
+        <w:t>cert.crt</w:t>
+      </w:r>
+    </w:p>
+    <w:p>
+      <w:pPr>
+        <w:pStyle w:val="ListParagraph"/>
+        <w:numPr>
+          <w:ilvl w:val="0"/>
+          <w:numId w:val="2"/>
+        </w:numPr>
+      </w:pPr>
+      <w:proofErr w:type="spellStart"/>
+      <w:r>
+        <w:t>cert.key</w:t>
+      </w:r>
+      <w:proofErr w:type="spellEnd"/>
+    </w:p>
+    <w:p>
+      <w:pPr>
+        <w:rPr>
+          <w:b/>
+          <w:bCs/>
+          <w:sz w:val="28"/>
+          <w:szCs w:val="28"/>
+        </w:rPr>
+      </w:pPr>
+      <w:proofErr w:type="spellStart"/>
+      <w:r>
+        <w:rPr>
+          <w:b/>
+          <w:bCs/>
+          <w:sz w:val="28"/>
+          <w:szCs w:val="28"/>
+        </w:rPr>
+        <w:t>VaultWarden</w:t>
+      </w:r>
+      <w:proofErr w:type="spellEnd"/>
+    </w:p>
+    <w:p>
+      <w:r>
+        <w:t xml:space="preserve">Se deben importar los certificados a la aplicación de </w:t>
+      </w:r>
+      <w:proofErr w:type="spellStart"/>
+      <w:r>
+        <w:t>NGinx</w:t>
+      </w:r>
+      <w:proofErr w:type="spellEnd"/>
+      <w:r>
+        <w:t xml:space="preserve"> Proxy Manager en: </w:t>
+      </w:r>
+      <w:hyperlink r:id="rId20" w:history="1">
+        <w:r>
+          <w:rPr>
+            <w:rStyle w:val="Hyperlink"/>
+          </w:rPr>
+          <w:t>http://10.1.1.95:8881/</w:t>
+        </w:r>
+      </w:hyperlink>
+    </w:p>
+    <w:p>
+      <w:r>
+        <w:t xml:space="preserve">Se importa el certificado en la solapa SSL </w:t>
+      </w:r>
+      <w:proofErr w:type="spellStart"/>
+      <w:r>
+        <w:t>Certificates</w:t>
+      </w:r>
+      <w:proofErr w:type="spellEnd"/>
+    </w:p>
+    <w:p>
+      <w:r>
+        <w:rPr>
+          <w:noProof/>
+        </w:rPr>
+        <w:drawing>
+          <wp:inline distT="0" distB="0" distL="0" distR="0" wp14:anchorId="1FCDD6CA" wp14:editId="03317D4C">
+            <wp:extent cx="6858000" cy="1763395"/>
+            <wp:effectExtent l="0" t="0" r="0" b="8255"/>
+            <wp:docPr id="14" name="Picture 14" descr="A screenshot of a computer screen&#10;&#10;Description automatically generated with medium confidence"/>
+            <wp:cNvGraphicFramePr>
+              <a:graphicFrameLocks xmlns:a="http://schemas.openxmlformats.org/drawingml/2006/main" noChangeAspect="1"/>
+            </wp:cNvGraphicFramePr>
+            <a:graphic xmlns:a="http://schemas.openxmlformats.org/drawingml/2006/main">
+              <a:graphicData uri="http://schemas.openxmlformats.org/drawingml/2006/picture">
+                <pic:pic xmlns:pic="http://schemas.openxmlformats.org/drawingml/2006/picture">
+                  <pic:nvPicPr>
+                    <pic:cNvPr id="14" name="Picture 14" descr="A screenshot of a computer screen&#10;&#10;Description automatically generated with medium confidence"/>
+                    <pic:cNvPicPr/>
+                  </pic:nvPicPr>
+                  <pic:blipFill>
+                    <a:blip r:embed="rId21"/>
+                    <a:stretch>
+                      <a:fillRect/>
+                    </a:stretch>
+                  </pic:blipFill>
+                  <pic:spPr>
+                    <a:xfrm>
+                      <a:off x="0" y="0"/>
+                      <a:ext cx="6858000" cy="1763395"/>
+                    </a:xfrm>
+                    <a:prstGeom prst="rect">
+                      <a:avLst/>
+                    </a:prstGeom>
+                  </pic:spPr>
+                </pic:pic>
+              </a:graphicData>
+            </a:graphic>
+          </wp:inline>
+        </w:drawing>
+      </w:r>
+    </w:p>
+    <w:p>
+      <w:r>
+        <w:t>Después se cambia el certificado a utilizar en la solapa hosts eligiendo el nuevo certificado a utilizar</w:t>
+      </w:r>
+    </w:p>
+    <w:p>
+      <w:r>
+        <w:rPr>
+          <w:noProof/>
+        </w:rPr>
+        <w:drawing>
+          <wp:inline distT="0" distB="0" distL="0" distR="0" wp14:anchorId="27993E83" wp14:editId="6EED847C">
+            <wp:extent cx="6858000" cy="2446655"/>
+            <wp:effectExtent l="0" t="0" r="0" b="0"/>
+            <wp:docPr id="17" name="Picture 17" descr="A screenshot of a computer&#10;&#10;Description automatically generated with medium confidence"/>
+            <wp:cNvGraphicFramePr>
+              <a:graphicFrameLocks xmlns:a="http://schemas.openxmlformats.org/drawingml/2006/main" noChangeAspect="1"/>
+            </wp:cNvGraphicFramePr>
+            <a:graphic xmlns:a="http://schemas.openxmlformats.org/drawingml/2006/main">
+              <a:graphicData uri="http://schemas.openxmlformats.org/drawingml/2006/picture">
+                <pic:pic xmlns:pic="http://schemas.openxmlformats.org/drawingml/2006/picture">
+                  <pic:nvPicPr>
+                    <pic:cNvPr id="17" name="Picture 17" descr="A screenshot of a computer&#10;&#10;Description automatically generated with medium confidence"/>
+                    <pic:cNvPicPr/>
+                  </pic:nvPicPr>
+                  <pic:blipFill>
+                    <a:blip r:embed="rId22"/>
+                    <a:stretch>
+                      <a:fillRect/>
+                    </a:stretch>
+                  </pic:blipFill>
+                  <pic:spPr>
+                    <a:xfrm>
+                      <a:off x="0" y="0"/>
+                      <a:ext cx="6858000" cy="2446655"/>
+                    </a:xfrm>
+                    <a:prstGeom prst="rect">
+                      <a:avLst/>
+                    </a:prstGeom>
+                  </pic:spPr>
+                </pic:pic>
+              </a:graphicData>
+            </a:graphic>
+          </wp:inline>
+        </w:drawing>
+      </w:r>
+    </w:p>
+    <w:p>
+      <w:pPr>
+        <w:rPr>
+          <w:b/>
+          <w:bCs/>
+          <w:sz w:val="28"/>
+          <w:szCs w:val="28"/>
+        </w:rPr>
+      </w:pPr>
+      <w:r>
+        <w:rPr>
+          <w:b/>
+          <w:bCs/>
+          <w:sz w:val="28"/>
+          <w:szCs w:val="28"/>
+        </w:rPr>
+        <w:t>NGINX DMZ</w:t>
+      </w:r>
+    </w:p>
+    <w:p>
+      <w:r>
+        <w:t>Reemplazar los certificados en el siguiente directorio en TQARSVLU22DK0</w:t>
+      </w:r>
+      <w:r>
+        <w:t>2</w:t>
+      </w:r>
+    </w:p>
+    <w:p>
+      <w:r>
+        <w:t>/home/</w:t>
+      </w:r>
+      <w:proofErr w:type="spellStart"/>
+      <w:r>
+        <w:t>uroot</w:t>
+      </w:r>
+      <w:proofErr w:type="spellEnd"/>
+      <w:r>
+        <w:t>/</w:t>
+      </w:r>
+      <w:proofErr w:type="spellStart"/>
+      <w:r>
+        <w:t>nginx</w:t>
+      </w:r>
+      <w:proofErr w:type="spellEnd"/>
+      <w:r>
+        <w:t>/</w:t>
+      </w:r>
+      <w:proofErr w:type="spellStart"/>
+      <w:r>
+        <w:t>cert</w:t>
+      </w:r>
+      <w:proofErr w:type="spellEnd"/>
+    </w:p>
+    <w:p>
+      <w:proofErr w:type="gramStart"/>
+      <w:r>
+        <w:lastRenderedPageBreak/>
+        <w:t>Los archivos a reemplazar</w:t>
+      </w:r>
+      <w:proofErr w:type="gramEnd"/>
+      <w:r>
+        <w:t xml:space="preserve"> son:</w:t>
+      </w:r>
+    </w:p>
+    <w:p>
+      <w:pPr>
+        <w:pStyle w:val="ListParagraph"/>
+        <w:numPr>
+          <w:ilvl w:val="0"/>
+          <w:numId w:val="3"/>
+        </w:numPr>
+      </w:pPr>
+      <w:r>
+        <w:t>cert.crt</w:t>
+      </w:r>
+    </w:p>
+    <w:p>
+      <w:pPr>
+        <w:pStyle w:val="ListParagraph"/>
+        <w:numPr>
+          <w:ilvl w:val="0"/>
+          <w:numId w:val="3"/>
+        </w:numPr>
+      </w:pPr>
+      <w:proofErr w:type="spellStart"/>
+      <w:r>
+        <w:t>cert.key</w:t>
+      </w:r>
+      <w:proofErr w:type="spellEnd"/>
+    </w:p>
+    <w:p>
+      <w:pPr>
+        <w:pStyle w:val="ListParagraph"/>
+        <w:numPr>
+          <w:ilvl w:val="0"/>
+          <w:numId w:val="3"/>
+        </w:numPr>
+      </w:pPr>
+      <w:r>
+        <w:t>certdev.crt</w:t>
+      </w:r>
+    </w:p>
+    <w:p>
+      <w:pPr>
+        <w:pStyle w:val="ListParagraph"/>
+        <w:numPr>
+          <w:ilvl w:val="0"/>
+          <w:numId w:val="3"/>
+        </w:numPr>
+      </w:pPr>
+      <w:proofErr w:type="spellStart"/>
+      <w:r>
+        <w:t>certdev.key</w:t>
+      </w:r>
+      <w:proofErr w:type="spellEnd"/>
+    </w:p>
     <w:p/>
     <w:p>
       <w:r>
@@ -3676,15 +4309,15 @@
                 <w:color w:val="000000"/>
                 <w:lang w:eastAsia="es-AR"/>
               </w:rPr>
-              <w:t>20</w:t>
-            </w:r>
-            <w:r>
-              <w:rPr>
-                <w:rFonts w:ascii="Calibri" w:eastAsia="Times New Roman" w:hAnsi="Calibri" w:cs="Calibri"/>
-                <w:color w:val="000000"/>
-                <w:lang w:eastAsia="es-AR"/>
-              </w:rPr>
-              <w:t>NG01</w:t>
+              <w:t>2</w:t>
+            </w:r>
+            <w:r>
+              <w:rPr>
+                <w:rFonts w:ascii="Calibri" w:eastAsia="Times New Roman" w:hAnsi="Calibri" w:cs="Calibri"/>
+                <w:color w:val="000000"/>
+                <w:lang w:eastAsia="es-AR"/>
+              </w:rPr>
+              <w:t>2DK02</w:t>
             </w:r>
           </w:p>
         </w:tc>
@@ -3953,7 +4586,6 @@
             <w:shd w:val="clear" w:color="000000" w:fill="FFFFFF"/>
             <w:noWrap/>
             <w:vAlign w:val="bottom"/>
-            <w:hideMark/>
           </w:tcPr>
           <w:p>
             <w:pPr>
@@ -3964,23 +4596,13 @@
                 <w:lang w:eastAsia="es-AR"/>
               </w:rPr>
             </w:pPr>
-            <w:proofErr w:type="spellStart"/>
-            <w:r>
-              <w:rPr>
-                <w:rFonts w:ascii="Calibri" w:eastAsia="Times New Roman" w:hAnsi="Calibri" w:cs="Calibri"/>
-                <w:color w:val="000000"/>
-                <w:lang w:eastAsia="es-AR"/>
-              </w:rPr>
-              <w:t>Serv</w:t>
-            </w:r>
-            <w:proofErr w:type="spellEnd"/>
-            <w:r>
-              <w:rPr>
-                <w:rFonts w:ascii="Calibri" w:eastAsia="Times New Roman" w:hAnsi="Calibri" w:cs="Calibri"/>
-                <w:color w:val="000000"/>
-                <w:lang w:eastAsia="es-AR"/>
-              </w:rPr>
-              <w:t>-U SFTP</w:t>
+            <w:r>
+              <w:rPr>
+                <w:rFonts w:ascii="Calibri" w:eastAsia="Times New Roman" w:hAnsi="Calibri" w:cs="Calibri"/>
+                <w:color w:val="000000"/>
+                <w:lang w:eastAsia="es-AR"/>
+              </w:rPr>
+              <w:t>Terminal Services</w:t>
             </w:r>
           </w:p>
         </w:tc>
@@ -3996,7 +4618,6 @@
             <w:shd w:val="clear" w:color="000000" w:fill="FFFFFF"/>
             <w:noWrap/>
             <w:vAlign w:val="bottom"/>
-            <w:hideMark/>
           </w:tcPr>
           <w:p>
             <w:pPr>
@@ -4013,7 +4634,7 @@
                 <w:color w:val="000000"/>
                 <w:lang w:eastAsia="es-AR"/>
               </w:rPr>
-              <w:t>192.168.11.14</w:t>
+              <w:t>10.1.1.31</w:t>
             </w:r>
           </w:p>
         </w:tc>
@@ -4029,7 +4650,6 @@
             <w:shd w:val="clear" w:color="000000" w:fill="FFFFFF"/>
             <w:noWrap/>
             <w:vAlign w:val="bottom"/>
-            <w:hideMark/>
           </w:tcPr>
           <w:p>
             <w:pPr>
@@ -4056,7 +4676,7 @@
                 <w:color w:val="000000"/>
                 <w:lang w:eastAsia="es-AR"/>
               </w:rPr>
-              <w:t xml:space="preserve"> en TQARSVW16AP04</w:t>
+              <w:t xml:space="preserve"> en TQARSVW16TS01</w:t>
             </w:r>
           </w:p>
         </w:tc>
@@ -4095,7 +4715,139 @@
                 <w:color w:val="000000"/>
                 <w:lang w:eastAsia="es-AR"/>
               </w:rPr>
-              <w:t>Portainer+Harbor</w:t>
+              <w:t>Serv</w:t>
+            </w:r>
+            <w:proofErr w:type="spellEnd"/>
+            <w:r>
+              <w:rPr>
+                <w:rFonts w:ascii="Calibri" w:eastAsia="Times New Roman" w:hAnsi="Calibri" w:cs="Calibri"/>
+                <w:color w:val="000000"/>
+                <w:lang w:eastAsia="es-AR"/>
+              </w:rPr>
+              <w:t>-U SFTP</w:t>
+            </w:r>
+          </w:p>
+        </w:tc>
+        <w:tc>
+          <w:tcPr>
+            <w:tcW w:w="1422" w:type="dxa"/>
+            <w:tcBorders>
+              <w:top w:val="nil"/>
+              <w:left w:val="nil"/>
+              <w:bottom w:val="single" w:sz="4" w:space="0" w:color="auto"/>
+              <w:right w:val="single" w:sz="4" w:space="0" w:color="auto"/>
+            </w:tcBorders>
+            <w:shd w:val="clear" w:color="000000" w:fill="FFFFFF"/>
+            <w:noWrap/>
+            <w:vAlign w:val="bottom"/>
+            <w:hideMark/>
+          </w:tcPr>
+          <w:p>
+            <w:pPr>
+              <w:spacing w:after="0" w:line="240" w:lineRule="auto"/>
+              <w:rPr>
+                <w:rFonts w:ascii="Calibri" w:eastAsia="Times New Roman" w:hAnsi="Calibri" w:cs="Calibri"/>
+                <w:color w:val="000000"/>
+                <w:lang w:eastAsia="es-AR"/>
+              </w:rPr>
+            </w:pPr>
+            <w:r>
+              <w:rPr>
+                <w:rFonts w:ascii="Calibri" w:eastAsia="Times New Roman" w:hAnsi="Calibri" w:cs="Calibri"/>
+                <w:color w:val="000000"/>
+                <w:lang w:eastAsia="es-AR"/>
+              </w:rPr>
+              <w:t>192.168.11.14</w:t>
+            </w:r>
+          </w:p>
+        </w:tc>
+        <w:tc>
+          <w:tcPr>
+            <w:tcW w:w="3240" w:type="dxa"/>
+            <w:tcBorders>
+              <w:top w:val="nil"/>
+              <w:left w:val="nil"/>
+              <w:bottom w:val="single" w:sz="4" w:space="0" w:color="auto"/>
+              <w:right w:val="single" w:sz="4" w:space="0" w:color="auto"/>
+            </w:tcBorders>
+            <w:shd w:val="clear" w:color="000000" w:fill="FFFFFF"/>
+            <w:noWrap/>
+            <w:vAlign w:val="bottom"/>
+            <w:hideMark/>
+          </w:tcPr>
+          <w:p>
+            <w:pPr>
+              <w:spacing w:after="0" w:line="240" w:lineRule="auto"/>
+              <w:rPr>
+                <w:rFonts w:ascii="Calibri" w:eastAsia="Times New Roman" w:hAnsi="Calibri" w:cs="Calibri"/>
+                <w:color w:val="000000"/>
+                <w:lang w:eastAsia="es-AR"/>
+              </w:rPr>
+            </w:pPr>
+            <w:proofErr w:type="spellStart"/>
+            <w:r>
+              <w:rPr>
+                <w:rFonts w:ascii="Calibri" w:eastAsia="Times New Roman" w:hAnsi="Calibri" w:cs="Calibri"/>
+                <w:color w:val="000000"/>
+                <w:lang w:eastAsia="es-AR"/>
+              </w:rPr>
+              <w:t>Hosteado</w:t>
+            </w:r>
+            <w:proofErr w:type="spellEnd"/>
+            <w:r>
+              <w:rPr>
+                <w:rFonts w:ascii="Calibri" w:eastAsia="Times New Roman" w:hAnsi="Calibri" w:cs="Calibri"/>
+                <w:color w:val="000000"/>
+                <w:lang w:eastAsia="es-AR"/>
+              </w:rPr>
+              <w:t xml:space="preserve"> en TQARSVW16AP04</w:t>
+            </w:r>
+          </w:p>
+        </w:tc>
+      </w:tr>
+      <w:tr>
+        <w:trPr>
+          <w:trHeight w:val="300"/>
+        </w:trPr>
+        <w:tc>
+          <w:tcPr>
+            <w:tcW w:w="2360" w:type="dxa"/>
+            <w:tcBorders>
+              <w:top w:val="nil"/>
+              <w:left w:val="single" w:sz="4" w:space="0" w:color="auto"/>
+              <w:bottom w:val="single" w:sz="4" w:space="0" w:color="auto"/>
+              <w:right w:val="single" w:sz="4" w:space="0" w:color="auto"/>
+            </w:tcBorders>
+            <w:shd w:val="clear" w:color="000000" w:fill="FFFFFF"/>
+            <w:noWrap/>
+            <w:vAlign w:val="bottom"/>
+            <w:hideMark/>
+          </w:tcPr>
+          <w:p>
+            <w:pPr>
+              <w:spacing w:after="0" w:line="240" w:lineRule="auto"/>
+              <w:rPr>
+                <w:rFonts w:ascii="Calibri" w:eastAsia="Times New Roman" w:hAnsi="Calibri" w:cs="Calibri"/>
+                <w:color w:val="000000"/>
+                <w:lang w:eastAsia="es-AR"/>
+              </w:rPr>
+            </w:pPr>
+            <w:proofErr w:type="spellStart"/>
+            <w:r>
+              <w:rPr>
+                <w:rFonts w:ascii="Calibri" w:eastAsia="Times New Roman" w:hAnsi="Calibri" w:cs="Calibri"/>
+                <w:color w:val="000000"/>
+                <w:lang w:eastAsia="es-AR"/>
+              </w:rPr>
+              <w:t>Portaine</w:t>
+            </w:r>
+            <w:r>
+              <w:rPr>
+                <w:rFonts w:ascii="Calibri" w:eastAsia="Times New Roman" w:hAnsi="Calibri" w:cs="Calibri"/>
+                <w:color w:val="000000"/>
+                <w:lang w:eastAsia="es-AR"/>
+              </w:rPr>
+              <w:t>r</w:t>
             </w:r>
             <w:proofErr w:type="spellEnd"/>
           </w:p>
@@ -4129,7 +4881,15 @@
                 <w:color w:val="000000"/>
                 <w:lang w:eastAsia="es-AR"/>
               </w:rPr>
-              <w:t>10.1.1.17</w:t>
+              <w:t>10.1.1.</w:t>
+            </w:r>
+            <w:r>
+              <w:rPr>
+                <w:rFonts w:ascii="Calibri" w:eastAsia="Times New Roman" w:hAnsi="Calibri" w:cs="Calibri"/>
+                <w:color w:val="000000"/>
+                <w:lang w:eastAsia="es-AR"/>
+              </w:rPr>
+              <w:t>95</w:t>
             </w:r>
           </w:p>
         </w:tc>
@@ -4172,15 +4932,15 @@
                 <w:color w:val="000000"/>
                 <w:lang w:eastAsia="es-AR"/>
               </w:rPr>
-              <w:t xml:space="preserve"> en TQARSVLU20</w:t>
-            </w:r>
-            <w:r>
-              <w:rPr>
-                <w:rFonts w:ascii="Calibri" w:eastAsia="Times New Roman" w:hAnsi="Calibri" w:cs="Calibri"/>
-                <w:color w:val="000000"/>
-                <w:lang w:eastAsia="es-AR"/>
-              </w:rPr>
-              <w:t>DEV02</w:t>
+              <w:t xml:space="preserve"> en TQARSVLU2</w:t>
+            </w:r>
+            <w:r>
+              <w:rPr>
+                <w:rFonts w:ascii="Calibri" w:eastAsia="Times New Roman" w:hAnsi="Calibri" w:cs="Calibri"/>
+                <w:color w:val="000000"/>
+                <w:lang w:eastAsia="es-AR"/>
+              </w:rPr>
+              <w:t>2DK01</w:t>
             </w:r>
           </w:p>
         </w:tc>
@@ -4456,7 +5216,6 @@
                 <w:color w:val="000000"/>
                 <w:lang w:eastAsia="es-AR"/>
               </w:rPr>
-              <w:lastRenderedPageBreak/>
               <w:t xml:space="preserve">Skyline </w:t>
             </w:r>
             <w:proofErr w:type="spellStart"/>
@@ -4695,6 +5454,16 @@
                 <w:lang w:eastAsia="es-AR"/>
               </w:rPr>
             </w:pPr>
+            <w:proofErr w:type="spellStart"/>
+            <w:r>
+              <w:rPr>
+                <w:rFonts w:ascii="Calibri" w:eastAsia="Times New Roman" w:hAnsi="Calibri" w:cs="Calibri"/>
+                <w:color w:val="000000"/>
+                <w:lang w:eastAsia="es-AR"/>
+              </w:rPr>
+              <w:t>SnipeIT</w:t>
+            </w:r>
+            <w:proofErr w:type="spellEnd"/>
           </w:p>
         </w:tc>
         <w:tc>
@@ -4719,6 +5488,14 @@
                 <w:lang w:eastAsia="es-AR"/>
               </w:rPr>
             </w:pPr>
+            <w:r>
+              <w:rPr>
+                <w:rFonts w:ascii="Calibri" w:eastAsia="Times New Roman" w:hAnsi="Calibri" w:cs="Calibri"/>
+                <w:color w:val="000000"/>
+                <w:lang w:eastAsia="es-AR"/>
+              </w:rPr>
+              <w:t>10.1.1.95</w:t>
+            </w:r>
           </w:p>
         </w:tc>
         <w:tc>
@@ -4743,6 +5520,153 @@
                 <w:lang w:eastAsia="es-AR"/>
               </w:rPr>
             </w:pPr>
+            <w:proofErr w:type="spellStart"/>
+            <w:r>
+              <w:rPr>
+                <w:rFonts w:ascii="Calibri" w:eastAsia="Times New Roman" w:hAnsi="Calibri" w:cs="Calibri"/>
+                <w:color w:val="000000"/>
+                <w:lang w:eastAsia="es-AR"/>
+              </w:rPr>
+              <w:t>Hosteado</w:t>
+            </w:r>
+            <w:proofErr w:type="spellEnd"/>
+            <w:r>
+              <w:rPr>
+                <w:rFonts w:ascii="Calibri" w:eastAsia="Times New Roman" w:hAnsi="Calibri" w:cs="Calibri"/>
+                <w:color w:val="000000"/>
+                <w:lang w:eastAsia="es-AR"/>
+              </w:rPr>
+              <w:t xml:space="preserve"> en TQARSVLU2</w:t>
+            </w:r>
+            <w:r>
+              <w:rPr>
+                <w:rFonts w:ascii="Calibri" w:eastAsia="Times New Roman" w:hAnsi="Calibri" w:cs="Calibri"/>
+                <w:color w:val="000000"/>
+                <w:lang w:eastAsia="es-AR"/>
+              </w:rPr>
+              <w:t>2DK01</w:t>
+            </w:r>
+          </w:p>
+        </w:tc>
+      </w:tr>
+      <w:tr>
+        <w:trPr>
+          <w:trHeight w:val="300"/>
+        </w:trPr>
+        <w:tc>
+          <w:tcPr>
+            <w:tcW w:w="2360" w:type="dxa"/>
+            <w:tcBorders>
+              <w:top w:val="single" w:sz="4" w:space="0" w:color="auto"/>
+              <w:left w:val="single" w:sz="4" w:space="0" w:color="auto"/>
+              <w:bottom w:val="single" w:sz="4" w:space="0" w:color="auto"/>
+              <w:right w:val="single" w:sz="4" w:space="0" w:color="auto"/>
+            </w:tcBorders>
+            <w:shd w:val="clear" w:color="000000" w:fill="FFFFFF"/>
+            <w:noWrap/>
+            <w:vAlign w:val="bottom"/>
+          </w:tcPr>
+          <w:p>
+            <w:pPr>
+              <w:spacing w:after="0" w:line="240" w:lineRule="auto"/>
+              <w:rPr>
+                <w:rFonts w:ascii="Calibri" w:eastAsia="Times New Roman" w:hAnsi="Calibri" w:cs="Calibri"/>
+                <w:color w:val="000000"/>
+                <w:lang w:eastAsia="es-AR"/>
+              </w:rPr>
+            </w:pPr>
+            <w:proofErr w:type="spellStart"/>
+            <w:r>
+              <w:rPr>
+                <w:rFonts w:ascii="Calibri" w:eastAsia="Times New Roman" w:hAnsi="Calibri" w:cs="Calibri"/>
+                <w:color w:val="000000"/>
+                <w:lang w:eastAsia="es-AR"/>
+              </w:rPr>
+              <w:t>VaultWarden</w:t>
+            </w:r>
+            <w:proofErr w:type="spellEnd"/>
+          </w:p>
+        </w:tc>
+        <w:tc>
+          <w:tcPr>
+            <w:tcW w:w="1422" w:type="dxa"/>
+            <w:tcBorders>
+              <w:top w:val="single" w:sz="4" w:space="0" w:color="auto"/>
+              <w:left w:val="nil"/>
+              <w:bottom w:val="single" w:sz="4" w:space="0" w:color="auto"/>
+              <w:right w:val="single" w:sz="4" w:space="0" w:color="auto"/>
+            </w:tcBorders>
+            <w:shd w:val="clear" w:color="000000" w:fill="FFFFFF"/>
+            <w:noWrap/>
+            <w:vAlign w:val="bottom"/>
+          </w:tcPr>
+          <w:p>
+            <w:pPr>
+              <w:spacing w:after="0" w:line="240" w:lineRule="auto"/>
+              <w:rPr>
+                <w:rFonts w:ascii="Calibri" w:eastAsia="Times New Roman" w:hAnsi="Calibri" w:cs="Calibri"/>
+                <w:color w:val="000000"/>
+                <w:lang w:eastAsia="es-AR"/>
+              </w:rPr>
+            </w:pPr>
+            <w:r>
+              <w:rPr>
+                <w:rFonts w:ascii="Calibri" w:eastAsia="Times New Roman" w:hAnsi="Calibri" w:cs="Calibri"/>
+                <w:color w:val="000000"/>
+                <w:lang w:eastAsia="es-AR"/>
+              </w:rPr>
+              <w:t>10.1.1.95</w:t>
+            </w:r>
+          </w:p>
+        </w:tc>
+        <w:tc>
+          <w:tcPr>
+            <w:tcW w:w="3240" w:type="dxa"/>
+            <w:tcBorders>
+              <w:top w:val="single" w:sz="4" w:space="0" w:color="auto"/>
+              <w:left w:val="nil"/>
+              <w:bottom w:val="single" w:sz="4" w:space="0" w:color="auto"/>
+              <w:right w:val="single" w:sz="4" w:space="0" w:color="auto"/>
+            </w:tcBorders>
+            <w:shd w:val="clear" w:color="000000" w:fill="FFFFFF"/>
+            <w:noWrap/>
+            <w:vAlign w:val="bottom"/>
+          </w:tcPr>
+          <w:p>
+            <w:pPr>
+              <w:spacing w:after="0" w:line="240" w:lineRule="auto"/>
+              <w:rPr>
+                <w:rFonts w:ascii="Calibri" w:eastAsia="Times New Roman" w:hAnsi="Calibri" w:cs="Calibri"/>
+                <w:color w:val="000000"/>
+                <w:lang w:eastAsia="es-AR"/>
+              </w:rPr>
+            </w:pPr>
+            <w:proofErr w:type="spellStart"/>
+            <w:r>
+              <w:rPr>
+                <w:rFonts w:ascii="Calibri" w:eastAsia="Times New Roman" w:hAnsi="Calibri" w:cs="Calibri"/>
+                <w:color w:val="000000"/>
+                <w:lang w:eastAsia="es-AR"/>
+              </w:rPr>
+              <w:t>Hosteado</w:t>
+            </w:r>
+            <w:proofErr w:type="spellEnd"/>
+            <w:r>
+              <w:rPr>
+                <w:rFonts w:ascii="Calibri" w:eastAsia="Times New Roman" w:hAnsi="Calibri" w:cs="Calibri"/>
+                <w:color w:val="000000"/>
+                <w:lang w:eastAsia="es-AR"/>
+              </w:rPr>
+              <w:t xml:space="preserve"> en TQARSVLU2</w:t>
+            </w:r>
+            <w:r>
+              <w:rPr>
+                <w:rFonts w:ascii="Calibri" w:eastAsia="Times New Roman" w:hAnsi="Calibri" w:cs="Calibri"/>
+                <w:color w:val="000000"/>
+                <w:lang w:eastAsia="es-AR"/>
+              </w:rPr>
+              <w:t>2DK01</w:t>
+            </w:r>
           </w:p>
         </w:tc>
       </w:tr>
@@ -4756,6 +5680,359 @@
     </w:sectPr>
   </w:body>
 </w:document>
+</file>
+
+<file path=word/numbering.xml><?xml version="1.0" encoding="utf-8"?>
+<w:numbering xmlns:wpc="http://schemas.microsoft.com/office/word/2010/wordprocessingCanvas" xmlns:cx="http://schemas.microsoft.com/office/drawing/2014/chartex" xmlns:cx1="http://schemas.microsoft.com/office/drawing/2015/9/8/chartex" xmlns:cx2="http://schemas.microsoft.com/office/drawing/2015/10/21/chartex" xmlns:cx3="http://schemas.microsoft.com/office/drawing/2016/5/9/chartex" xmlns:cx4="http://schemas.microsoft.com/office/drawing/2016/5/10/chartex" xmlns:cx5="http://schemas.microsoft.com/office/drawing/2016/5/11/chartex" xmlns:cx6="http://schemas.microsoft.com/office/drawing/2016/5/12/chartex" xmlns:cx7="http://schemas.microsoft.com/office/drawing/2016/5/13/chartex" xmlns:cx8="http://schemas.microsoft.com/office/drawing/2016/5/14/chartex" xmlns:mc="http://schemas.openxmlformats.org/markup-compatibility/2006" xmlns:aink="http://schemas.microsoft.com/office/drawing/2016/ink" xmlns:am3d="http://schemas.microsoft.com/office/drawing/2017/model3d" xmlns:o="urn:schemas-microsoft-com:office:office" xmlns:oel="http://schemas.microsoft.com/office/2019/extlst" xmlns:r="http://schemas.openxmlformats.org/officeDocument/2006/relationships" xmlns:m="http://schemas.openxmlformats.org/officeDocument/2006/math" xmlns:v="urn:schemas-microsoft-com:vml" xmlns:wp14="http://schemas.microsoft.com/office/word/2010/wordprocessingDrawing" xmlns:wp="http://schemas.openxmlformats.org/drawingml/2006/wordprocessingDrawing" xmlns:w10="urn:schemas-microsoft-com:office:word" xmlns:w="http://schemas.openxmlformats.org/wordprocessingml/2006/main" xmlns:w14="http://schemas.microsoft.com/office/word/2010/wordml" xmlns:w15="http://schemas.microsoft.com/office/word/2012/wordml" xmlns:w16cex="http://schemas.microsoft.com/office/word/2018/wordml/cex" xmlns:w16cid="http://schemas.microsoft.com/office/word/2016/wordml/cid" xmlns:w16="http://schemas.microsoft.com/office/word/2018/wordml" xmlns:w16sdtdh="http://schemas.microsoft.com/office/word/2020/wordml/sdtdatahash" xmlns:w16se="http://schemas.microsoft.com/office/word/2015/wordml/symex" xmlns:wpg="http://schemas.microsoft.com/office/word/2010/wordprocessingGroup" xmlns:wpi="http://schemas.microsoft.com/office/word/2010/wordprocessingInk" xmlns:wne="http://schemas.microsoft.com/office/word/2006/wordml" xmlns:wps="http://schemas.microsoft.com/office/word/2010/wordprocessingShape" mc:Ignorable="w14 w15 w16se w16cid w16 w16cex w16sdtdh wp14">
+  <w:abstractNum w:abstractNumId="0" w15:restartNumberingAfterBreak="0">
+    <w:nsid w:val="513937EB"/>
+    <w:multiLevelType w:val="hybridMultilevel"/>
+    <w:tmpl w:val="049AEB54"/>
+    <w:lvl w:ilvl="0" w:tplc="2C0A0001">
+      <w:start w:val="1"/>
+      <w:numFmt w:val="bullet"/>
+      <w:lvlText w:val=""/>
+      <w:lvlJc w:val="left"/>
+      <w:pPr>
+        <w:ind w:left="720" w:hanging="360"/>
+      </w:pPr>
+      <w:rPr>
+        <w:rFonts w:ascii="Symbol" w:hAnsi="Symbol" w:hint="default"/>
+      </w:rPr>
+    </w:lvl>
+    <w:lvl w:ilvl="1" w:tplc="2C0A0003" w:tentative="1">
+      <w:start w:val="1"/>
+      <w:numFmt w:val="bullet"/>
+      <w:lvlText w:val="o"/>
+      <w:lvlJc w:val="left"/>
+      <w:pPr>
+        <w:ind w:left="1440" w:hanging="360"/>
+      </w:pPr>
+      <w:rPr>
+        <w:rFonts w:ascii="Courier New" w:hAnsi="Courier New" w:cs="Courier New" w:hint="default"/>
+      </w:rPr>
+    </w:lvl>
+    <w:lvl w:ilvl="2" w:tplc="2C0A0005" w:tentative="1">
+      <w:start w:val="1"/>
+      <w:numFmt w:val="bullet"/>
+      <w:lvlText w:val=""/>
+      <w:lvlJc w:val="left"/>
+      <w:pPr>
+        <w:ind w:left="2160" w:hanging="360"/>
+      </w:pPr>
+      <w:rPr>
+        <w:rFonts w:ascii="Wingdings" w:hAnsi="Wingdings" w:hint="default"/>
+      </w:rPr>
+    </w:lvl>
+    <w:lvl w:ilvl="3" w:tplc="2C0A0001" w:tentative="1">
+      <w:start w:val="1"/>
+      <w:numFmt w:val="bullet"/>
+      <w:lvlText w:val=""/>
+      <w:lvlJc w:val="left"/>
+      <w:pPr>
+        <w:ind w:left="2880" w:hanging="360"/>
+      </w:pPr>
+      <w:rPr>
+        <w:rFonts w:ascii="Symbol" w:hAnsi="Symbol" w:hint="default"/>
+      </w:rPr>
+    </w:lvl>
+    <w:lvl w:ilvl="4" w:tplc="2C0A0003" w:tentative="1">
+      <w:start w:val="1"/>
+      <w:numFmt w:val="bullet"/>
+      <w:lvlText w:val="o"/>
+      <w:lvlJc w:val="left"/>
+      <w:pPr>
+        <w:ind w:left="3600" w:hanging="360"/>
+      </w:pPr>
+      <w:rPr>
+        <w:rFonts w:ascii="Courier New" w:hAnsi="Courier New" w:cs="Courier New" w:hint="default"/>
+      </w:rPr>
+    </w:lvl>
+    <w:lvl w:ilvl="5" w:tplc="2C0A0005" w:tentative="1">
+      <w:start w:val="1"/>
+      <w:numFmt w:val="bullet"/>
+      <w:lvlText w:val=""/>
+      <w:lvlJc w:val="left"/>
+      <w:pPr>
+        <w:ind w:left="4320" w:hanging="360"/>
+      </w:pPr>
+      <w:rPr>
+        <w:rFonts w:ascii="Wingdings" w:hAnsi="Wingdings" w:hint="default"/>
+      </w:rPr>
+    </w:lvl>
+    <w:lvl w:ilvl="6" w:tplc="2C0A0001" w:tentative="1">
+      <w:start w:val="1"/>
+      <w:numFmt w:val="bullet"/>
+      <w:lvlText w:val=""/>
+      <w:lvlJc w:val="left"/>
+      <w:pPr>
+        <w:ind w:left="5040" w:hanging="360"/>
+      </w:pPr>
+      <w:rPr>
+        <w:rFonts w:ascii="Symbol" w:hAnsi="Symbol" w:hint="default"/>
+      </w:rPr>
+    </w:lvl>
+    <w:lvl w:ilvl="7" w:tplc="2C0A0003" w:tentative="1">
+      <w:start w:val="1"/>
+      <w:numFmt w:val="bullet"/>
+      <w:lvlText w:val="o"/>
+      <w:lvlJc w:val="left"/>
+      <w:pPr>
+        <w:ind w:left="5760" w:hanging="360"/>
+      </w:pPr>
+      <w:rPr>
+        <w:rFonts w:ascii="Courier New" w:hAnsi="Courier New" w:cs="Courier New" w:hint="default"/>
+      </w:rPr>
+    </w:lvl>
+    <w:lvl w:ilvl="8" w:tplc="2C0A0005" w:tentative="1">
+      <w:start w:val="1"/>
+      <w:numFmt w:val="bullet"/>
+      <w:lvlText w:val=""/>
+      <w:lvlJc w:val="left"/>
+      <w:pPr>
+        <w:ind w:left="6480" w:hanging="360"/>
+      </w:pPr>
+      <w:rPr>
+        <w:rFonts w:ascii="Wingdings" w:hAnsi="Wingdings" w:hint="default"/>
+      </w:rPr>
+    </w:lvl>
+  </w:abstractNum>
+  <w:abstractNum w:abstractNumId="1" w15:restartNumberingAfterBreak="0">
+    <w:nsid w:val="58CD67DB"/>
+    <w:multiLevelType w:val="hybridMultilevel"/>
+    <w:tmpl w:val="F9E208DE"/>
+    <w:lvl w:ilvl="0" w:tplc="2C0A0001">
+      <w:start w:val="1"/>
+      <w:numFmt w:val="bullet"/>
+      <w:lvlText w:val=""/>
+      <w:lvlJc w:val="left"/>
+      <w:pPr>
+        <w:ind w:left="720" w:hanging="360"/>
+      </w:pPr>
+      <w:rPr>
+        <w:rFonts w:ascii="Symbol" w:hAnsi="Symbol" w:hint="default"/>
+      </w:rPr>
+    </w:lvl>
+    <w:lvl w:ilvl="1" w:tplc="2C0A0003" w:tentative="1">
+      <w:start w:val="1"/>
+      <w:numFmt w:val="bullet"/>
+      <w:lvlText w:val="o"/>
+      <w:lvlJc w:val="left"/>
+      <w:pPr>
+        <w:ind w:left="1440" w:hanging="360"/>
+      </w:pPr>
+      <w:rPr>
+        <w:rFonts w:ascii="Courier New" w:hAnsi="Courier New" w:cs="Courier New" w:hint="default"/>
+      </w:rPr>
+    </w:lvl>
+    <w:lvl w:ilvl="2" w:tplc="2C0A0005" w:tentative="1">
+      <w:start w:val="1"/>
+      <w:numFmt w:val="bullet"/>
+      <w:lvlText w:val=""/>
+      <w:lvlJc w:val="left"/>
+      <w:pPr>
+        <w:ind w:left="2160" w:hanging="360"/>
+      </w:pPr>
+      <w:rPr>
+        <w:rFonts w:ascii="Wingdings" w:hAnsi="Wingdings" w:hint="default"/>
+      </w:rPr>
+    </w:lvl>
+    <w:lvl w:ilvl="3" w:tplc="2C0A0001" w:tentative="1">
+      <w:start w:val="1"/>
+      <w:numFmt w:val="bullet"/>
+      <w:lvlText w:val=""/>
+      <w:lvlJc w:val="left"/>
+      <w:pPr>
+        <w:ind w:left="2880" w:hanging="360"/>
+      </w:pPr>
+      <w:rPr>
+        <w:rFonts w:ascii="Symbol" w:hAnsi="Symbol" w:hint="default"/>
+      </w:rPr>
+    </w:lvl>
+    <w:lvl w:ilvl="4" w:tplc="2C0A0003" w:tentative="1">
+      <w:start w:val="1"/>
+      <w:numFmt w:val="bullet"/>
+      <w:lvlText w:val="o"/>
+      <w:lvlJc w:val="left"/>
+      <w:pPr>
+        <w:ind w:left="3600" w:hanging="360"/>
+      </w:pPr>
+      <w:rPr>
+        <w:rFonts w:ascii="Courier New" w:hAnsi="Courier New" w:cs="Courier New" w:hint="default"/>
+      </w:rPr>
+    </w:lvl>
+    <w:lvl w:ilvl="5" w:tplc="2C0A0005" w:tentative="1">
+      <w:start w:val="1"/>
+      <w:numFmt w:val="bullet"/>
+      <w:lvlText w:val=""/>
+      <w:lvlJc w:val="left"/>
+      <w:pPr>
+        <w:ind w:left="4320" w:hanging="360"/>
+      </w:pPr>
+      <w:rPr>
+        <w:rFonts w:ascii="Wingdings" w:hAnsi="Wingdings" w:hint="default"/>
+      </w:rPr>
+    </w:lvl>
+    <w:lvl w:ilvl="6" w:tplc="2C0A0001" w:tentative="1">
+      <w:start w:val="1"/>
+      <w:numFmt w:val="bullet"/>
+      <w:lvlText w:val=""/>
+      <w:lvlJc w:val="left"/>
+      <w:pPr>
+        <w:ind w:left="5040" w:hanging="360"/>
+      </w:pPr>
+      <w:rPr>
+        <w:rFonts w:ascii="Symbol" w:hAnsi="Symbol" w:hint="default"/>
+      </w:rPr>
+    </w:lvl>
+    <w:lvl w:ilvl="7" w:tplc="2C0A0003" w:tentative="1">
+      <w:start w:val="1"/>
+      <w:numFmt w:val="bullet"/>
+      <w:lvlText w:val="o"/>
+      <w:lvlJc w:val="left"/>
+      <w:pPr>
+        <w:ind w:left="5760" w:hanging="360"/>
+      </w:pPr>
+      <w:rPr>
+        <w:rFonts w:ascii="Courier New" w:hAnsi="Courier New" w:cs="Courier New" w:hint="default"/>
+      </w:rPr>
+    </w:lvl>
+    <w:lvl w:ilvl="8" w:tplc="2C0A0005" w:tentative="1">
+      <w:start w:val="1"/>
+      <w:numFmt w:val="bullet"/>
+      <w:lvlText w:val=""/>
+      <w:lvlJc w:val="left"/>
+      <w:pPr>
+        <w:ind w:left="6480" w:hanging="360"/>
+      </w:pPr>
+      <w:rPr>
+        <w:rFonts w:ascii="Wingdings" w:hAnsi="Wingdings" w:hint="default"/>
+      </w:rPr>
+    </w:lvl>
+  </w:abstractNum>
+  <w:abstractNum w:abstractNumId="2" w15:restartNumberingAfterBreak="0">
+    <w:nsid w:val="632D114C"/>
+    <w:multiLevelType w:val="hybridMultilevel"/>
+    <w:tmpl w:val="82768516"/>
+    <w:lvl w:ilvl="0" w:tplc="2C0A0001">
+      <w:start w:val="1"/>
+      <w:numFmt w:val="bullet"/>
+      <w:lvlText w:val=""/>
+      <w:lvlJc w:val="left"/>
+      <w:pPr>
+        <w:ind w:left="720" w:hanging="360"/>
+      </w:pPr>
+      <w:rPr>
+        <w:rFonts w:ascii="Symbol" w:hAnsi="Symbol" w:hint="default"/>
+      </w:rPr>
+    </w:lvl>
+    <w:lvl w:ilvl="1" w:tplc="2C0A0003" w:tentative="1">
+      <w:start w:val="1"/>
+      <w:numFmt w:val="bullet"/>
+      <w:lvlText w:val="o"/>
+      <w:lvlJc w:val="left"/>
+      <w:pPr>
+        <w:ind w:left="1440" w:hanging="360"/>
+      </w:pPr>
+      <w:rPr>
+        <w:rFonts w:ascii="Courier New" w:hAnsi="Courier New" w:cs="Courier New" w:hint="default"/>
+      </w:rPr>
+    </w:lvl>
+    <w:lvl w:ilvl="2" w:tplc="2C0A0005" w:tentative="1">
+      <w:start w:val="1"/>
+      <w:numFmt w:val="bullet"/>
+      <w:lvlText w:val=""/>
+      <w:lvlJc w:val="left"/>
+      <w:pPr>
+        <w:ind w:left="2160" w:hanging="360"/>
+      </w:pPr>
+      <w:rPr>
+        <w:rFonts w:ascii="Wingdings" w:hAnsi="Wingdings" w:hint="default"/>
+      </w:rPr>
+    </w:lvl>
+    <w:lvl w:ilvl="3" w:tplc="2C0A0001" w:tentative="1">
+      <w:start w:val="1"/>
+      <w:numFmt w:val="bullet"/>
+      <w:lvlText w:val=""/>
+      <w:lvlJc w:val="left"/>
+      <w:pPr>
+        <w:ind w:left="2880" w:hanging="360"/>
+      </w:pPr>
+      <w:rPr>
+        <w:rFonts w:ascii="Symbol" w:hAnsi="Symbol" w:hint="default"/>
+      </w:rPr>
+    </w:lvl>
+    <w:lvl w:ilvl="4" w:tplc="2C0A0003" w:tentative="1">
+      <w:start w:val="1"/>
+      <w:numFmt w:val="bullet"/>
+      <w:lvlText w:val="o"/>
+      <w:lvlJc w:val="left"/>
+      <w:pPr>
+        <w:ind w:left="3600" w:hanging="360"/>
+      </w:pPr>
+      <w:rPr>
+        <w:rFonts w:ascii="Courier New" w:hAnsi="Courier New" w:cs="Courier New" w:hint="default"/>
+      </w:rPr>
+    </w:lvl>
+    <w:lvl w:ilvl="5" w:tplc="2C0A0005" w:tentative="1">
+      <w:start w:val="1"/>
+      <w:numFmt w:val="bullet"/>
+      <w:lvlText w:val=""/>
+      <w:lvlJc w:val="left"/>
+      <w:pPr>
+        <w:ind w:left="4320" w:hanging="360"/>
+      </w:pPr>
+      <w:rPr>
+        <w:rFonts w:ascii="Wingdings" w:hAnsi="Wingdings" w:hint="default"/>
+      </w:rPr>
+    </w:lvl>
+    <w:lvl w:ilvl="6" w:tplc="2C0A0001" w:tentative="1">
+      <w:start w:val="1"/>
+      <w:numFmt w:val="bullet"/>
+      <w:lvlText w:val=""/>
+      <w:lvlJc w:val="left"/>
+      <w:pPr>
+        <w:ind w:left="5040" w:hanging="360"/>
+      </w:pPr>
+      <w:rPr>
+        <w:rFonts w:ascii="Symbol" w:hAnsi="Symbol" w:hint="default"/>
+      </w:rPr>
+    </w:lvl>
+    <w:lvl w:ilvl="7" w:tplc="2C0A0003" w:tentative="1">
+      <w:start w:val="1"/>
+      <w:numFmt w:val="bullet"/>
+      <w:lvlText w:val="o"/>
+      <w:lvlJc w:val="left"/>
+      <w:pPr>
+        <w:ind w:left="5760" w:hanging="360"/>
+      </w:pPr>
+      <w:rPr>
+        <w:rFonts w:ascii="Courier New" w:hAnsi="Courier New" w:cs="Courier New" w:hint="default"/>
+      </w:rPr>
+    </w:lvl>
+    <w:lvl w:ilvl="8" w:tplc="2C0A0005" w:tentative="1">
+      <w:start w:val="1"/>
+      <w:numFmt w:val="bullet"/>
+      <w:lvlText w:val=""/>
+      <w:lvlJc w:val="left"/>
+      <w:pPr>
+        <w:ind w:left="6480" w:hanging="360"/>
+      </w:pPr>
+      <w:rPr>
+        <w:rFonts w:ascii="Wingdings" w:hAnsi="Wingdings" w:hint="default"/>
+      </w:rPr>
+    </w:lvl>
+  </w:abstractNum>
+  <w:num w:numId="1" w16cid:durableId="126362344">
+    <w:abstractNumId w:val="0"/>
+  </w:num>
+  <w:num w:numId="2" w16cid:durableId="397629841">
+    <w:abstractNumId w:val="1"/>
+  </w:num>
+  <w:num w:numId="3" w16cid:durableId="1678000681">
+    <w:abstractNumId w:val="2"/>
+  </w:num>
+</w:numbering>
 </file>
 
 <file path=word/styles.xml><?xml version="1.0" encoding="utf-8"?>
@@ -5184,6 +6461,40 @@
     <w:semiHidden/>
     <w:unhideWhenUsed/>
   </w:style>
+  <w:style w:type="paragraph" w:styleId="ListParagraph">
+    <w:name w:val="List Paragraph"/>
+    <w:basedOn w:val="Normal"/>
+    <w:uiPriority w:val="34"/>
+    <w:qFormat/>
+    <w:rsid w:val="00336FE8"/>
+    <w:pPr>
+      <w:ind w:left="720"/>
+      <w:contextualSpacing/>
+    </w:pPr>
+  </w:style>
+  <w:style w:type="character" w:styleId="Hyperlink">
+    <w:name w:val="Hyperlink"/>
+    <w:basedOn w:val="DefaultParagraphFont"/>
+    <w:uiPriority w:val="99"/>
+    <w:unhideWhenUsed/>
+    <w:rsid w:val="00406F49"/>
+    <w:rPr>
+      <w:color w:val="0563C1" w:themeColor="hyperlink"/>
+      <w:u w:val="single"/>
+    </w:rPr>
+  </w:style>
+  <w:style w:type="character" w:styleId="UnresolvedMention">
+    <w:name w:val="Unresolved Mention"/>
+    <w:basedOn w:val="DefaultParagraphFont"/>
+    <w:uiPriority w:val="99"/>
+    <w:semiHidden/>
+    <w:unhideWhenUsed/>
+    <w:rsid w:val="00406F49"/>
+    <w:rPr>
+      <w:color w:val="605E5C"/>
+      <w:shd w:val="clear" w:color="auto" w:fill="E1DFDD"/>
+    </w:rPr>
+  </w:style>
 </w:styles>
 </file>
 

</xml_diff>